<commit_message>
Document updates, added audio on first round only
Still need to update with more audio files
</commit_message>
<xml_diff>
--- a/TDD_Probability_Game_Monty_Hall.docx
+++ b/TDD_Probability_Game_Monty_Hall.docx
@@ -543,18 +543,17 @@
                                 <w:pPr>
                                   <w:ind w:left="-1843"/>
                                   <w:rPr>
-                                    <w:color w:val="4472C4" w:themeColor="accent1"/>
-                                    <w:sz w:val="64"/>
-                                    <w:szCs w:val="64"/>
+                                    <w:rStyle w:val="IntenseReference"/>
+                                    <w:sz w:val="96"/>
+                                    <w:szCs w:val="96"/>
                                   </w:rPr>
                                 </w:pPr>
                                 <w:sdt>
                                   <w:sdtPr>
                                     <w:rPr>
-                                      <w:caps/>
-                                      <w:color w:val="FF0000"/>
-                                      <w:sz w:val="48"/>
-                                      <w:szCs w:val="64"/>
+                                      <w:rStyle w:val="IntenseReference"/>
+                                      <w:sz w:val="96"/>
+                                      <w:szCs w:val="96"/>
                                     </w:rPr>
                                     <w:alias w:val="Title"/>
                                     <w:tag w:val=""/>
@@ -565,65 +564,74 @@
                                   <w:sdtContent>
                                     <w:r>
                                       <w:rPr>
-                                        <w:caps/>
-                                        <w:color w:val="FF0000"/>
-                                        <w:sz w:val="48"/>
-                                        <w:szCs w:val="64"/>
+                                        <w:rStyle w:val="IntenseReference"/>
+                                        <w:sz w:val="96"/>
+                                        <w:szCs w:val="96"/>
                                       </w:rPr>
-                                      <w:t>MonTy Hall: Probability</w:t>
+                                      <w:t>Mon</w:t>
                                     </w:r>
                                     <w:r>
                                       <w:rPr>
-                                        <w:caps/>
-                                        <w:color w:val="FF0000"/>
-                                        <w:sz w:val="48"/>
-                                        <w:szCs w:val="64"/>
+                                        <w:rStyle w:val="IntenseReference"/>
+                                        <w:sz w:val="96"/>
+                                        <w:szCs w:val="96"/>
+                                      </w:rPr>
+                                      <w:t>t</w:t>
+                                    </w:r>
+                                    <w:r>
+                                      <w:rPr>
+                                        <w:rStyle w:val="IntenseReference"/>
+                                        <w:sz w:val="96"/>
+                                        <w:szCs w:val="96"/>
+                                      </w:rPr>
+                                      <w:t>y Hall: Probability</w:t>
+                                    </w:r>
+                                    <w:r>
+                                      <w:rPr>
+                                        <w:rStyle w:val="IntenseReference"/>
+                                        <w:sz w:val="96"/>
+                                        <w:szCs w:val="96"/>
                                       </w:rPr>
                                       <w:br/>
                                       <w:t>T</w:t>
                                     </w:r>
                                     <w:r>
                                       <w:rPr>
-                                        <w:caps/>
-                                        <w:color w:val="FF0000"/>
-                                        <w:sz w:val="48"/>
-                                        <w:szCs w:val="64"/>
+                                        <w:rStyle w:val="IntenseReference"/>
+                                        <w:sz w:val="96"/>
+                                        <w:szCs w:val="96"/>
                                       </w:rPr>
                                       <w:t xml:space="preserve">ECHNICAL </w:t>
                                     </w:r>
                                     <w:r>
                                       <w:rPr>
-                                        <w:caps/>
-                                        <w:color w:val="FF0000"/>
-                                        <w:sz w:val="48"/>
-                                        <w:szCs w:val="64"/>
+                                        <w:rStyle w:val="IntenseReference"/>
+                                        <w:sz w:val="96"/>
+                                        <w:szCs w:val="96"/>
                                       </w:rPr>
                                       <w:t>D</w:t>
                                     </w:r>
                                     <w:r>
                                       <w:rPr>
-                                        <w:caps/>
-                                        <w:color w:val="FF0000"/>
-                                        <w:sz w:val="48"/>
-                                        <w:szCs w:val="64"/>
+                                        <w:rStyle w:val="IntenseReference"/>
+                                        <w:sz w:val="96"/>
+                                        <w:szCs w:val="96"/>
                                       </w:rPr>
                                       <w:t xml:space="preserve">ESIGN </w:t>
                                     </w:r>
                                     <w:r>
                                       <w:rPr>
-                                        <w:caps/>
-                                        <w:color w:val="FF0000"/>
-                                        <w:sz w:val="48"/>
-                                        <w:szCs w:val="64"/>
+                                        <w:rStyle w:val="IntenseReference"/>
+                                        <w:sz w:val="96"/>
+                                        <w:szCs w:val="96"/>
                                       </w:rPr>
                                       <w:t>D</w:t>
                                     </w:r>
                                     <w:r>
                                       <w:rPr>
-                                        <w:caps/>
-                                        <w:color w:val="FF0000"/>
-                                        <w:sz w:val="48"/>
-                                        <w:szCs w:val="64"/>
+                                        <w:rStyle w:val="IntenseReference"/>
+                                        <w:sz w:val="96"/>
+                                        <w:szCs w:val="96"/>
                                       </w:rPr>
                                       <w:t>OCUMENT</w:t>
                                     </w:r>
@@ -718,18 +726,17 @@
                           <w:pPr>
                             <w:ind w:left="-1843"/>
                             <w:rPr>
-                              <w:color w:val="4472C4" w:themeColor="accent1"/>
-                              <w:sz w:val="64"/>
-                              <w:szCs w:val="64"/>
+                              <w:rStyle w:val="IntenseReference"/>
+                              <w:sz w:val="96"/>
+                              <w:szCs w:val="96"/>
                             </w:rPr>
                           </w:pPr>
                           <w:sdt>
                             <w:sdtPr>
                               <w:rPr>
-                                <w:caps/>
-                                <w:color w:val="FF0000"/>
-                                <w:sz w:val="48"/>
-                                <w:szCs w:val="64"/>
+                                <w:rStyle w:val="IntenseReference"/>
+                                <w:sz w:val="96"/>
+                                <w:szCs w:val="96"/>
                               </w:rPr>
                               <w:alias w:val="Title"/>
                               <w:tag w:val=""/>
@@ -740,65 +747,74 @@
                             <w:sdtContent>
                               <w:r>
                                 <w:rPr>
-                                  <w:caps/>
-                                  <w:color w:val="FF0000"/>
-                                  <w:sz w:val="48"/>
-                                  <w:szCs w:val="64"/>
+                                  <w:rStyle w:val="IntenseReference"/>
+                                  <w:sz w:val="96"/>
+                                  <w:szCs w:val="96"/>
                                 </w:rPr>
-                                <w:t>MonTy Hall: Probability</w:t>
+                                <w:t>Mon</w:t>
                               </w:r>
                               <w:r>
                                 <w:rPr>
-                                  <w:caps/>
-                                  <w:color w:val="FF0000"/>
-                                  <w:sz w:val="48"/>
-                                  <w:szCs w:val="64"/>
+                                  <w:rStyle w:val="IntenseReference"/>
+                                  <w:sz w:val="96"/>
+                                  <w:szCs w:val="96"/>
+                                </w:rPr>
+                                <w:t>t</w:t>
+                              </w:r>
+                              <w:r>
+                                <w:rPr>
+                                  <w:rStyle w:val="IntenseReference"/>
+                                  <w:sz w:val="96"/>
+                                  <w:szCs w:val="96"/>
+                                </w:rPr>
+                                <w:t>y Hall: Probability</w:t>
+                              </w:r>
+                              <w:r>
+                                <w:rPr>
+                                  <w:rStyle w:val="IntenseReference"/>
+                                  <w:sz w:val="96"/>
+                                  <w:szCs w:val="96"/>
                                 </w:rPr>
                                 <w:br/>
                                 <w:t>T</w:t>
                               </w:r>
                               <w:r>
                                 <w:rPr>
-                                  <w:caps/>
-                                  <w:color w:val="FF0000"/>
-                                  <w:sz w:val="48"/>
-                                  <w:szCs w:val="64"/>
+                                  <w:rStyle w:val="IntenseReference"/>
+                                  <w:sz w:val="96"/>
+                                  <w:szCs w:val="96"/>
                                 </w:rPr>
                                 <w:t xml:space="preserve">ECHNICAL </w:t>
                               </w:r>
                               <w:r>
                                 <w:rPr>
-                                  <w:caps/>
-                                  <w:color w:val="FF0000"/>
-                                  <w:sz w:val="48"/>
-                                  <w:szCs w:val="64"/>
+                                  <w:rStyle w:val="IntenseReference"/>
+                                  <w:sz w:val="96"/>
+                                  <w:szCs w:val="96"/>
                                 </w:rPr>
                                 <w:t>D</w:t>
                               </w:r>
                               <w:r>
                                 <w:rPr>
-                                  <w:caps/>
-                                  <w:color w:val="FF0000"/>
-                                  <w:sz w:val="48"/>
-                                  <w:szCs w:val="64"/>
+                                  <w:rStyle w:val="IntenseReference"/>
+                                  <w:sz w:val="96"/>
+                                  <w:szCs w:val="96"/>
                                 </w:rPr>
                                 <w:t xml:space="preserve">ESIGN </w:t>
                               </w:r>
                               <w:r>
                                 <w:rPr>
-                                  <w:caps/>
-                                  <w:color w:val="FF0000"/>
-                                  <w:sz w:val="48"/>
-                                  <w:szCs w:val="64"/>
+                                  <w:rStyle w:val="IntenseReference"/>
+                                  <w:sz w:val="96"/>
+                                  <w:szCs w:val="96"/>
                                 </w:rPr>
                                 <w:t>D</w:t>
                               </w:r>
                               <w:r>
                                 <w:rPr>
-                                  <w:caps/>
-                                  <w:color w:val="FF0000"/>
-                                  <w:sz w:val="48"/>
-                                  <w:szCs w:val="64"/>
+                                  <w:rStyle w:val="IntenseReference"/>
+                                  <w:sz w:val="96"/>
+                                  <w:szCs w:val="96"/>
                                 </w:rPr>
                                 <w:t>OCUMENT</w:t>
                               </w:r>
@@ -894,28 +910,6 @@
               <w:szCs w:val="56"/>
             </w:rPr>
           </w:pPr>
-        </w:p>
-        <w:p>
-          <w:pPr>
-            <w:rPr>
-              <w:rFonts w:asciiTheme="majorHAnsi" w:eastAsiaTheme="majorEastAsia" w:hAnsiTheme="majorHAnsi" w:cstheme="majorBidi"/>
-              <w:spacing w:val="-10"/>
-              <w:kern w:val="28"/>
-              <w:sz w:val="56"/>
-              <w:szCs w:val="56"/>
-            </w:rPr>
-          </w:pPr>
-        </w:p>
-        <w:p>
-          <w:pPr>
-            <w:rPr>
-              <w:rFonts w:asciiTheme="majorHAnsi" w:eastAsiaTheme="majorEastAsia" w:hAnsiTheme="majorHAnsi" w:cstheme="majorBidi"/>
-              <w:spacing w:val="-10"/>
-              <w:kern w:val="28"/>
-              <w:sz w:val="56"/>
-              <w:szCs w:val="56"/>
-            </w:rPr>
-          </w:pPr>
           <w:r>
             <w:rPr>
               <w:rFonts w:asciiTheme="majorHAnsi" w:eastAsiaTheme="majorEastAsia" w:hAnsiTheme="majorHAnsi" w:cstheme="majorBidi"/>
@@ -2985,60 +2979,24 @@
           <w:color w:val="FF0000"/>
         </w:rPr>
       </w:pPr>
-      <w:r>
+    </w:p>
+    <w:p>
+      <w:r>
+        <w:t xml:space="preserve">This is </w:t>
+      </w:r>
+      <w:r>
+        <w:t>an</w:t>
+      </w:r>
+      <w:r>
+        <w:t xml:space="preserve"> experience designed to introduce and engage middle or high school students to a probability topic in Mathematics. It could also be used by anyone with an interest in probability, particularly those that would like to experience the Monty Hall probability scenario.</w:t>
+      </w:r>
+    </w:p>
+    <w:p>
+      <w:pPr>
         <w:rPr>
           <w:color w:val="FF0000"/>
         </w:rPr>
-        <w:t>Describe the project / Game</w:t>
-      </w:r>
-      <w:r>
-        <w:rPr>
-          <w:color w:val="FF0000"/>
-        </w:rPr>
-        <w:t xml:space="preserve">. </w:t>
-      </w:r>
-      <w:r>
-        <w:rPr>
-          <w:color w:val="FF0000"/>
-        </w:rPr>
-        <w:t xml:space="preserve">Focus on it as a product, rather than </w:t>
-      </w:r>
-      <w:r>
-        <w:rPr>
-          <w:color w:val="FF0000"/>
-        </w:rPr>
-        <w:t>a gameplay pitch.</w:t>
-      </w:r>
-      <w:r>
-        <w:rPr>
-          <w:color w:val="FF0000"/>
-        </w:rPr>
-        <w:t xml:space="preserve"> (1 paragraph)</w:t>
-      </w:r>
-    </w:p>
-    <w:p>
-      <w:r>
-        <w:t xml:space="preserve">This is </w:t>
-      </w:r>
-      <w:r>
-        <w:t>an</w:t>
-      </w:r>
-      <w:r>
-        <w:t xml:space="preserve"> experience designed to introduce and engage middle or high school students to a probability topic in Mathematics. It could also be used by anyone with an interest in probability, particularly those that would like to experience the Monty Hall probability scenario.</w:t>
-      </w:r>
-    </w:p>
-    <w:p>
-      <w:pPr>
-        <w:rPr>
-          <w:color w:val="FF0000"/>
-        </w:rPr>
-      </w:pPr>
-      <w:r>
-        <w:rPr>
-          <w:color w:val="FF0000"/>
-        </w:rPr>
-        <w:t>Describe the purpose of this document (1 paragraph)</w:t>
-      </w:r>
+      </w:pPr>
     </w:p>
     <w:p>
       <w:r>
@@ -3319,7 +3277,11 @@
             <w:cnfStyle w:val="001000000000" w:firstRow="0" w:lastRow="0" w:firstColumn="1" w:lastColumn="0" w:oddVBand="0" w:evenVBand="0" w:oddHBand="0" w:evenHBand="0" w:firstRowFirstColumn="0" w:firstRowLastColumn="0" w:lastRowFirstColumn="0" w:lastRowLastColumn="0"/>
             <w:tcW w:w="1696" w:type="dxa"/>
           </w:tcPr>
-          <w:p/>
+          <w:p>
+            <w:r>
+              <w:t>0.0.4</w:t>
+            </w:r>
+          </w:p>
         </w:tc>
         <w:tc>
           <w:tcPr>
@@ -3329,6 +3291,9 @@
             <w:pPr>
               <w:cnfStyle w:val="000000000000" w:firstRow="0" w:lastRow="0" w:firstColumn="0" w:lastColumn="0" w:oddVBand="0" w:evenVBand="0" w:oddHBand="0" w:evenHBand="0" w:firstRowFirstColumn="0" w:firstRowLastColumn="0" w:lastRowFirstColumn="0" w:lastRowLastColumn="0"/>
             </w:pPr>
+            <w:r>
+              <w:t>Harman</w:t>
+            </w:r>
           </w:p>
         </w:tc>
         <w:tc>
@@ -3339,6 +3304,9 @@
             <w:pPr>
               <w:cnfStyle w:val="000000000000" w:firstRow="0" w:lastRow="0" w:firstColumn="0" w:lastColumn="0" w:oddVBand="0" w:evenVBand="0" w:oddHBand="0" w:evenHBand="0" w:firstRowFirstColumn="0" w:firstRowLastColumn="0" w:lastRowFirstColumn="0" w:lastRowLastColumn="0"/>
             </w:pPr>
+            <w:r>
+              <w:t>4/4/23</w:t>
+            </w:r>
           </w:p>
         </w:tc>
         <w:tc>
@@ -3349,6 +3317,9 @@
             <w:pPr>
               <w:cnfStyle w:val="000000000000" w:firstRow="0" w:lastRow="0" w:firstColumn="0" w:lastColumn="0" w:oddVBand="0" w:evenVBand="0" w:oddHBand="0" w:evenHBand="0" w:firstRowFirstColumn="0" w:firstRowLastColumn="0" w:lastRowFirstColumn="0" w:lastRowLastColumn="0"/>
             </w:pPr>
+            <w:r>
+              <w:t>Updated flowchart details regarding variables. Added technical details to coding standards and technical choice justifications</w:t>
+            </w:r>
           </w:p>
         </w:tc>
       </w:tr>
@@ -4896,43 +4867,6 @@
     </w:p>
     <w:p>
       <w:pPr>
-        <w:rPr>
-          <w:color w:val="FF0000"/>
-        </w:rPr>
-      </w:pPr>
-      <w:r>
-        <w:rPr>
-          <w:color w:val="FF0000"/>
-        </w:rPr>
-        <w:t>Please update, add or remove any details that you</w:t>
-      </w:r>
-      <w:r>
-        <w:rPr>
-          <w:color w:val="FF0000"/>
-        </w:rPr>
-        <w:t xml:space="preserve"> </w:t>
-      </w:r>
-      <w:r>
-        <w:rPr>
-          <w:color w:val="FF0000"/>
-        </w:rPr>
-        <w:t>identif</w:t>
-      </w:r>
-      <w:r>
-        <w:rPr>
-          <w:color w:val="FF0000"/>
-        </w:rPr>
-        <w:t>y</w:t>
-      </w:r>
-      <w:r>
-        <w:rPr>
-          <w:color w:val="FF0000"/>
-        </w:rPr>
-        <w:t xml:space="preserve"> as important to include in commit message. </w:t>
-      </w:r>
-    </w:p>
-    <w:p>
-      <w:pPr>
         <w:pStyle w:val="ListParagraph"/>
         <w:numPr>
           <w:ilvl w:val="0"/>
@@ -4946,13 +4880,10 @@
         <w:t>Type</w:t>
       </w:r>
       <w:r>
-        <w:t>: Represents the type of change, often the “Type” can be inferred based on the associated ticket in your project management tool, which may include: FIX, FEATURE, REFACT</w:t>
-      </w:r>
-      <w:r>
-        <w:t>O</w:t>
-      </w:r>
-      <w:r>
-        <w:t>R, DOC, TEST etc.</w:t>
+        <w:t xml:space="preserve">: </w:t>
+      </w:r>
+      <w:r>
+        <w:t>Mention the updates or removal of functionality of the game</w:t>
       </w:r>
     </w:p>
     <w:p>
@@ -4979,25 +4910,7 @@
         <w:t xml:space="preserve">: </w:t>
       </w:r>
       <w:r>
-        <w:t>Refers to the area of the project being changed, could refer to things like (menu) (inventory) (save_system) (level) (controls) etc</w:t>
-      </w:r>
-      <w:r>
-        <w:t>.</w:t>
-      </w:r>
-      <w:r>
-        <w:t xml:space="preserve"> Scopes may change throughout </w:t>
-      </w:r>
-      <w:r>
-        <w:t>development but</w:t>
-      </w:r>
-      <w:r>
-        <w:t xml:space="preserve"> can</w:t>
-      </w:r>
-      <w:r>
-        <w:t xml:space="preserve"> be</w:t>
-      </w:r>
-      <w:r>
-        <w:t xml:space="preserve"> broadly identified. Outline the scopes below that seem suitable for your project</w:t>
+        <w:t>Should be mentioned in terms of assessment implementation</w:t>
       </w:r>
     </w:p>
     <w:p>
@@ -5012,7 +4925,7 @@
         </w:rPr>
       </w:pPr>
       <w:r>
-        <w:t>MENU</w:t>
+        <w:t>Script</w:t>
       </w:r>
     </w:p>
     <w:p>
@@ -5024,7 +4937,7 @@
         </w:numPr>
       </w:pPr>
       <w:r>
-        <w:t>LEVEL</w:t>
+        <w:t>Level</w:t>
       </w:r>
     </w:p>
     <w:p>
@@ -5034,37 +4947,19 @@
           <w:ilvl w:val="1"/>
           <w:numId w:val="14"/>
         </w:numPr>
+      </w:pPr>
+      <w:r>
+        <w:t>TDD or Scripting documentation update</w:t>
+      </w:r>
+    </w:p>
+    <w:p>
+      <w:pPr>
+        <w:pStyle w:val="ListParagraph"/>
+        <w:ind w:left="1440"/>
         <w:rPr>
           <w:b/>
         </w:rPr>
       </w:pPr>
-      <w:r>
-        <w:rPr>
-          <w:b/>
-        </w:rPr>
-        <w:t>…</w:t>
-      </w:r>
-    </w:p>
-    <w:p>
-      <w:pPr>
-        <w:pStyle w:val="ListParagraph"/>
-        <w:numPr>
-          <w:ilvl w:val="0"/>
-          <w:numId w:val="14"/>
-        </w:numPr>
-        <w:rPr>
-          <w:b/>
-        </w:rPr>
-      </w:pPr>
-      <w:r>
-        <w:rPr>
-          <w:b/>
-        </w:rPr>
-        <w:t xml:space="preserve">TaskId: </w:t>
-      </w:r>
-      <w:r>
-        <w:t>Id of the associated ticket representing the change.</w:t>
-      </w:r>
     </w:p>
     <w:p>
       <w:pPr>
@@ -5217,50 +5112,7 @@
               </w:rPr>
             </w:pPr>
             <w:r>
-              <w:rPr>
-                <w:color w:val="FF0000"/>
-              </w:rPr>
-              <w:t>&lt;add your own examples&gt;</w:t>
-            </w:r>
-          </w:p>
-        </w:tc>
-      </w:tr>
-      <w:tr>
-        <w:tc>
-          <w:tcPr>
-            <w:tcW w:w="9350" w:type="dxa"/>
-          </w:tcPr>
-          <w:p>
-            <w:pPr>
-              <w:rPr>
-                <w:color w:val="FF0000"/>
-              </w:rPr>
-            </w:pPr>
-            <w:r>
-              <w:rPr>
-                <w:color w:val="FF0000"/>
-              </w:rPr>
-              <w:t>&lt;add your own examples&gt;</w:t>
-            </w:r>
-          </w:p>
-        </w:tc>
-      </w:tr>
-      <w:tr>
-        <w:tc>
-          <w:tcPr>
-            <w:tcW w:w="9350" w:type="dxa"/>
-          </w:tcPr>
-          <w:p>
-            <w:pPr>
-              <w:rPr>
-                <w:color w:val="FF0000"/>
-              </w:rPr>
-            </w:pPr>
-            <w:r>
-              <w:rPr>
-                <w:color w:val="FF0000"/>
-              </w:rPr>
-              <w:t>&lt;add your own examples&gt;</w:t>
+              <w:t>“Added documentation” (for document updates only)</w:t>
             </w:r>
           </w:p>
         </w:tc>
@@ -5300,145 +5152,103 @@
         <w:t>Description</w:t>
       </w:r>
     </w:p>
+    <w:p/>
+    <w:p>
+      <w:pPr>
+        <w:pStyle w:val="Heading2"/>
+        <w:rPr>
+          <w:color w:val="auto"/>
+        </w:rPr>
+      </w:pPr>
+      <w:r>
+        <w:rPr>
+          <w:color w:val="auto"/>
+        </w:rPr>
+        <w:t xml:space="preserve">This is a simple probability exercise to get people thinking about probability in the form of a game/gameshow. </w:t>
+      </w:r>
+    </w:p>
+    <w:p>
+      <w:r>
+        <w:t xml:space="preserve">Gameplay has the player selecting a prize, hidden behind one of 3 doors. </w:t>
+      </w:r>
+    </w:p>
+    <w:p>
+      <w:r>
+        <w:t xml:space="preserve">Once a door is selected, one of the other 2 doors is removed from the scenario, one that does not have the prize behind it. </w:t>
+      </w:r>
+    </w:p>
+    <w:p>
+      <w:r>
+        <w:t>The player is then given another choice before the prize door is revealed: stick with their initial door choice, or swap to the last remaining door.</w:t>
+      </w:r>
+    </w:p>
+    <w:p>
+      <w:r>
+        <w:t>The prize is then revealed behind the correct door.</w:t>
+      </w:r>
+    </w:p>
+    <w:p>
+      <w:r>
+        <w:t>This can then be reset and repeated.</w:t>
+      </w:r>
+    </w:p>
+    <w:p>
+      <w:r>
+        <w:t>On the 3</w:t>
+      </w:r>
+      <w:r>
+        <w:rPr>
+          <w:vertAlign w:val="superscript"/>
+        </w:rPr>
+        <w:t>rd</w:t>
+      </w:r>
+      <w:r>
+        <w:t xml:space="preserve"> play through, narration is played, explaining the Monty Hall paradox and it’s history, along with probabilities.</w:t>
+      </w:r>
+    </w:p>
+    <w:p>
+      <w:r>
+        <w:t xml:space="preserve"> </w:t>
+      </w:r>
+    </w:p>
+    <w:p>
+      <w:pPr>
+        <w:pStyle w:val="Heading2"/>
+      </w:pPr>
+      <w:r>
+        <w:t>Genre</w:t>
+      </w:r>
+    </w:p>
+    <w:p>
+      <w:r>
+        <w:t xml:space="preserve">The game </w:t>
+      </w:r>
+      <w:r>
+        <w:t xml:space="preserve">experience </w:t>
+      </w:r>
+      <w:r>
+        <w:t>is an educational one in a gameshow type setting.</w:t>
+      </w:r>
+    </w:p>
+    <w:p>
+      <w:pPr>
+        <w:pStyle w:val="Heading2"/>
+      </w:pPr>
+    </w:p>
+    <w:p>
+      <w:pPr>
+        <w:pStyle w:val="Heading2"/>
+      </w:pPr>
+      <w:r>
+        <w:t>Perspective</w:t>
+      </w:r>
+    </w:p>
     <w:p>
       <w:pPr>
         <w:rPr>
           <w:color w:val="FF0000"/>
         </w:rPr>
       </w:pPr>
-      <w:r>
-        <w:rPr>
-          <w:color w:val="FF0000"/>
-        </w:rPr>
-        <w:t xml:space="preserve">This </w:t>
-      </w:r>
-      <w:r>
-        <w:rPr>
-          <w:color w:val="FF0000"/>
-        </w:rPr>
-        <w:t>is a general description of gameplay. It could be taken straight from the GDD.</w:t>
-      </w:r>
-    </w:p>
-    <w:p>
-      <w:pPr>
-        <w:pStyle w:val="Heading2"/>
-        <w:rPr>
-          <w:color w:val="auto"/>
-        </w:rPr>
-      </w:pPr>
-      <w:r>
-        <w:rPr>
-          <w:color w:val="auto"/>
-        </w:rPr>
-        <w:t xml:space="preserve">This is a simple probability exercise to get people thinking about probability in the form of a game/gameshow. </w:t>
-      </w:r>
-    </w:p>
-    <w:p>
-      <w:r>
-        <w:t xml:space="preserve">Gameplay has the player selecting a prize, hidden behind one of 3 doors. </w:t>
-      </w:r>
-    </w:p>
-    <w:p>
-      <w:r>
-        <w:t xml:space="preserve">Once a door is selected, one of the other 2 doors is removed from the scenario, one that does not have the prize behind it. </w:t>
-      </w:r>
-    </w:p>
-    <w:p>
-      <w:r>
-        <w:t>The player is then given another choice before the prize door is revealed: stick with their initial door choice, or swap to the last remaining door.</w:t>
-      </w:r>
-    </w:p>
-    <w:p>
-      <w:r>
-        <w:t>The prize is then revealed behind the correct door.</w:t>
-      </w:r>
-    </w:p>
-    <w:p>
-      <w:r>
-        <w:t>This can then be reset and repeated.</w:t>
-      </w:r>
-    </w:p>
-    <w:p>
-      <w:r>
-        <w:t>On the 3</w:t>
-      </w:r>
-      <w:r>
-        <w:rPr>
-          <w:vertAlign w:val="superscript"/>
-        </w:rPr>
-        <w:t>rd</w:t>
-      </w:r>
-      <w:r>
-        <w:t xml:space="preserve"> play through, narration is played, explaining the Monty Hall paradox and it’s history, along with probabilities.</w:t>
-      </w:r>
-    </w:p>
-    <w:p>
-      <w:r>
-        <w:t xml:space="preserve"> </w:t>
-      </w:r>
-    </w:p>
-    <w:p>
-      <w:pPr>
-        <w:pStyle w:val="Heading2"/>
-      </w:pPr>
-      <w:r>
-        <w:t>Genre</w:t>
-      </w:r>
-    </w:p>
-    <w:p>
-      <w:r>
-        <w:t xml:space="preserve">The game </w:t>
-      </w:r>
-      <w:r>
-        <w:t xml:space="preserve">experience </w:t>
-      </w:r>
-      <w:r>
-        <w:t>is an educational one in a gameshow type setting.</w:t>
-      </w:r>
-    </w:p>
-    <w:p>
-      <w:pPr>
-        <w:pStyle w:val="Heading2"/>
-      </w:pPr>
-    </w:p>
-    <w:p>
-      <w:pPr>
-        <w:pStyle w:val="Heading2"/>
-      </w:pPr>
-      <w:r>
-        <w:t>Perspective</w:t>
-      </w:r>
-    </w:p>
-    <w:p>
-      <w:pPr>
-        <w:rPr>
-          <w:color w:val="FF0000"/>
-        </w:rPr>
-      </w:pPr>
-      <w:r>
-        <w:rPr>
-          <w:color w:val="FF0000"/>
-        </w:rPr>
-        <w:t xml:space="preserve">Identify the basic perspective of play through the game (e.g top-down, </w:t>
-      </w:r>
-      <w:r>
-        <w:rPr>
-          <w:color w:val="FF0000"/>
-        </w:rPr>
-        <w:t xml:space="preserve">First-person, Third-person, </w:t>
-      </w:r>
-      <w:r>
-        <w:rPr>
-          <w:color w:val="FF0000"/>
-        </w:rPr>
-        <w:t>isometric, 2D side-scrolling, etc)</w:t>
-      </w:r>
-      <w:r>
-        <w:rPr>
-          <w:color w:val="FF0000"/>
-        </w:rPr>
-        <w:t>. This helps provide context for what is being displayed.</w:t>
-      </w:r>
     </w:p>
     <w:p>
       <w:r>
@@ -5446,9 +5256,6 @@
       </w:r>
       <w:r>
         <w:t xml:space="preserve"> to increase engagement and sense of scale.</w:t>
-      </w:r>
-      <w:r>
-        <w:t xml:space="preserve"> Potential for a VR title</w:t>
       </w:r>
     </w:p>
     <w:p/>
@@ -5503,40 +5310,49 @@
     </w:p>
     <w:p>
       <w:pPr>
-        <w:rPr>
-          <w:color w:val="FF0000"/>
-        </w:rPr>
-      </w:pPr>
-      <w:r>
-        <w:rPr>
-          <w:color w:val="FF0000"/>
-        </w:rPr>
-        <w:t>Duplicate this section for each desired platform</w:t>
-      </w:r>
-    </w:p>
-    <w:p>
-      <w:pPr>
         <w:pStyle w:val="Heading3"/>
         <w:ind w:left="720"/>
       </w:pPr>
-      <w:bookmarkStart w:id="11" w:name="_Toc51679658"/>
-      <w:r>
-        <w:t>&lt;Platform&gt; Limitations</w:t>
+      <w:bookmarkStart w:id="11" w:name="_Toc51679659"/>
+      <w:r>
+        <w:lastRenderedPageBreak/>
+        <w:t>Minimum &lt;Platform&gt; Specs</w:t>
       </w:r>
       <w:bookmarkEnd w:id="11"/>
     </w:p>
     <w:p>
       <w:pPr>
+        <w:pStyle w:val="Heading3"/>
         <w:ind w:left="720"/>
-        <w:rPr>
-          <w:color w:val="FF0000"/>
-        </w:rPr>
-      </w:pPr>
-      <w:r>
-        <w:rPr>
-          <w:color w:val="FF0000"/>
-        </w:rPr>
-        <w:t>Outline &lt;platform&gt; limitations, provide short description of the limitation.  could include:</w:t>
+      </w:pPr>
+    </w:p>
+    <w:p>
+      <w:pPr>
+        <w:pStyle w:val="Heading3"/>
+        <w:ind w:left="720"/>
+      </w:pPr>
+    </w:p>
+    <w:p>
+      <w:pPr>
+        <w:pStyle w:val="Heading3"/>
+        <w:ind w:left="720"/>
+      </w:pPr>
+    </w:p>
+    <w:p>
+      <w:pPr>
+        <w:pStyle w:val="Heading3"/>
+        <w:ind w:left="720"/>
+      </w:pPr>
+      <w:r>
+        <w:t>Browser Limitations</w:t>
+      </w:r>
+    </w:p>
+    <w:p>
+      <w:pPr>
+        <w:ind w:left="720"/>
+      </w:pPr>
+      <w:r>
+        <w:t>Limitations include system specs of the user. Also being web-based, users may expect a very fast load time to run the game.</w:t>
       </w:r>
     </w:p>
     <w:p>
@@ -5547,15 +5363,36 @@
           <w:numId w:val="16"/>
         </w:numPr>
         <w:ind w:left="1440"/>
-        <w:rPr>
-          <w:color w:val="FF0000"/>
-        </w:rPr>
-      </w:pPr>
-      <w:r>
-        <w:rPr>
-          <w:color w:val="FF0000"/>
-        </w:rPr>
-        <w:t>Available inputs (keyboard, mouse, touch, controllers etc)</w:t>
+      </w:pPr>
+      <w:r>
+        <w:t xml:space="preserve">Inputs will depend on device. Will base </w:t>
+      </w:r>
+      <w:r>
+        <w:t xml:space="preserve">development </w:t>
+      </w:r>
+      <w:r>
+        <w:t xml:space="preserve">on computer inputs </w:t>
+      </w:r>
+      <w:r>
+        <w:t xml:space="preserve">initially </w:t>
+      </w:r>
+      <w:r>
+        <w:t>(keyboard, mouse</w:t>
+      </w:r>
+      <w:r>
+        <w:t>) and add</w:t>
+      </w:r>
+      <w:r>
+        <w:t xml:space="preserve"> touch</w:t>
+      </w:r>
+      <w:r>
+        <w:t xml:space="preserve"> and</w:t>
+      </w:r>
+      <w:r>
+        <w:t xml:space="preserve"> controllers</w:t>
+      </w:r>
+      <w:r>
+        <w:t xml:space="preserve"> later for mobile support.</w:t>
       </w:r>
     </w:p>
     <w:p>
@@ -5566,15 +5403,9 @@
           <w:numId w:val="16"/>
         </w:numPr>
         <w:ind w:left="1440"/>
-        <w:rPr>
-          <w:color w:val="FF0000"/>
-        </w:rPr>
-      </w:pPr>
-      <w:r>
-        <w:rPr>
-          <w:color w:val="FF0000"/>
-        </w:rPr>
-        <w:t>Performance constraints (max number of particles, game objects etc)</w:t>
+      </w:pPr>
+      <w:r>
+        <w:t>Performance constraints (There won’t be a lot of particle effects and this will take place in a small outdoor environment with a skybox. Aiming for maximum of 50 objects, but will likely be much less)</w:t>
       </w:r>
     </w:p>
     <w:p>
@@ -5582,170 +5413,6 @@
         <w:pStyle w:val="Heading3"/>
         <w:ind w:left="720"/>
       </w:pPr>
-      <w:bookmarkStart w:id="12" w:name="_Toc51679659"/>
-      <w:r>
-        <w:lastRenderedPageBreak/>
-        <w:t>Minimum &lt;Platform&gt; Specs</w:t>
-      </w:r>
-      <w:bookmarkEnd w:id="12"/>
-    </w:p>
-    <w:p>
-      <w:pPr>
-        <w:ind w:left="720"/>
-        <w:rPr>
-          <w:color w:val="FF0000"/>
-        </w:rPr>
-      </w:pPr>
-      <w:r>
-        <w:rPr>
-          <w:color w:val="FF0000"/>
-        </w:rPr>
-        <w:t>Outline the expected minimum system requirements required to run the project in release build.</w:t>
-      </w:r>
-      <w:r>
-        <w:rPr>
-          <w:color w:val="FF0000"/>
-        </w:rPr>
-        <w:br/>
-      </w:r>
-      <w:r>
-        <w:rPr>
-          <w:color w:val="FF0000"/>
-        </w:rPr>
-        <w:t>T</w:t>
-      </w:r>
-      <w:r>
-        <w:rPr>
-          <w:color w:val="FF0000"/>
-        </w:rPr>
-        <w:t xml:space="preserve">he minimum/maximum specs should consider target audience system </w:t>
-      </w:r>
-      <w:r>
-        <w:rPr>
-          <w:color w:val="FF0000"/>
-        </w:rPr>
-        <w:t>specs and</w:t>
-      </w:r>
-      <w:r>
-        <w:rPr>
-          <w:color w:val="FF0000"/>
-        </w:rPr>
-        <w:t xml:space="preserve"> drive both technical and non-technical design decisions to ensure project runs on specified devices.</w:t>
-      </w:r>
-    </w:p>
-    <w:p>
-      <w:pPr>
-        <w:pStyle w:val="ListParagraph"/>
-        <w:numPr>
-          <w:ilvl w:val="0"/>
-          <w:numId w:val="17"/>
-        </w:numPr>
-        <w:ind w:left="1440"/>
-        <w:rPr>
-          <w:color w:val="FF0000"/>
-        </w:rPr>
-      </w:pPr>
-      <w:r>
-        <w:rPr>
-          <w:color w:val="FF0000"/>
-        </w:rPr>
-        <w:t>System spec</w:t>
-      </w:r>
-    </w:p>
-    <w:p>
-      <w:pPr>
-        <w:pStyle w:val="ListParagraph"/>
-        <w:numPr>
-          <w:ilvl w:val="0"/>
-          <w:numId w:val="17"/>
-        </w:numPr>
-        <w:ind w:left="1440"/>
-        <w:rPr>
-          <w:color w:val="FF0000"/>
-        </w:rPr>
-      </w:pPr>
-      <w:r>
-        <w:rPr>
-          <w:color w:val="FF0000"/>
-        </w:rPr>
-        <w:t>System spec</w:t>
-      </w:r>
-    </w:p>
-    <w:p>
-      <w:pPr>
-        <w:pStyle w:val="Heading3"/>
-        <w:ind w:left="720"/>
-      </w:pPr>
-      <w:r>
-        <w:t>Browser Limitations</w:t>
-      </w:r>
-    </w:p>
-    <w:p>
-      <w:pPr>
-        <w:ind w:left="720"/>
-      </w:pPr>
-      <w:r>
-        <w:t>Limitations include system specs of the user. Also being web-based, users may expect a very fast load time to run the game.</w:t>
-      </w:r>
-    </w:p>
-    <w:p>
-      <w:pPr>
-        <w:pStyle w:val="ListParagraph"/>
-        <w:numPr>
-          <w:ilvl w:val="0"/>
-          <w:numId w:val="16"/>
-        </w:numPr>
-        <w:ind w:left="1440"/>
-      </w:pPr>
-      <w:r>
-        <w:t xml:space="preserve">Inputs will depend on device. Will base </w:t>
-      </w:r>
-      <w:r>
-        <w:t xml:space="preserve">development </w:t>
-      </w:r>
-      <w:r>
-        <w:t xml:space="preserve">on computer inputs </w:t>
-      </w:r>
-      <w:r>
-        <w:t xml:space="preserve">initially </w:t>
-      </w:r>
-      <w:r>
-        <w:t>(keyboard, mouse</w:t>
-      </w:r>
-      <w:r>
-        <w:t>) and add</w:t>
-      </w:r>
-      <w:r>
-        <w:t xml:space="preserve"> touch</w:t>
-      </w:r>
-      <w:r>
-        <w:t xml:space="preserve"> and</w:t>
-      </w:r>
-      <w:r>
-        <w:t xml:space="preserve"> controllers</w:t>
-      </w:r>
-      <w:r>
-        <w:t xml:space="preserve"> later for mobile support.</w:t>
-      </w:r>
-    </w:p>
-    <w:p>
-      <w:pPr>
-        <w:pStyle w:val="ListParagraph"/>
-        <w:numPr>
-          <w:ilvl w:val="0"/>
-          <w:numId w:val="16"/>
-        </w:numPr>
-        <w:ind w:left="1440"/>
-      </w:pPr>
-      <w:r>
-        <w:t>Performance constraints (There won’t be a lot of particle effects and this will take place in a small outdoor environment with a skybox. Aiming for maximum of 50 objects, but will likely be much less)</w:t>
-      </w:r>
-    </w:p>
-    <w:p>
-      <w:pPr>
-        <w:pStyle w:val="Heading3"/>
-        <w:ind w:left="720"/>
-      </w:pPr>
       <w:r>
         <w:t>Minimum &lt;Platform&gt; Specs</w:t>
       </w:r>
@@ -5796,97 +5463,6 @@
           <w:color w:val="000000" w:themeColor="text1"/>
         </w:rPr>
         <w:t>:</w:t>
-      </w:r>
-    </w:p>
-    <w:p>
-      <w:pPr>
-        <w:rPr>
-          <w:color w:val="FF0000"/>
-        </w:rPr>
-      </w:pPr>
-      <w:r>
-        <w:rPr>
-          <w:color w:val="FF0000"/>
-        </w:rPr>
-        <w:t>This is just a list – Details of feature implementation come in later sections.</w:t>
-      </w:r>
-    </w:p>
-    <w:p>
-      <w:pPr>
-        <w:pStyle w:val="ListParagraph"/>
-        <w:numPr>
-          <w:ilvl w:val="0"/>
-          <w:numId w:val="15"/>
-        </w:numPr>
-        <w:rPr>
-          <w:color w:val="FF0000"/>
-        </w:rPr>
-      </w:pPr>
-      <w:r>
-        <w:rPr>
-          <w:color w:val="FF0000"/>
-        </w:rPr>
-        <w:t>Feature 1</w:t>
-      </w:r>
-    </w:p>
-    <w:p>
-      <w:pPr>
-        <w:pStyle w:val="ListParagraph"/>
-        <w:numPr>
-          <w:ilvl w:val="0"/>
-          <w:numId w:val="15"/>
-        </w:numPr>
-        <w:rPr>
-          <w:color w:val="FF0000"/>
-        </w:rPr>
-      </w:pPr>
-      <w:r>
-        <w:rPr>
-          <w:color w:val="FF0000"/>
-        </w:rPr>
-        <w:t>Feature 2</w:t>
-      </w:r>
-    </w:p>
-    <w:p>
-      <w:pPr>
-        <w:pStyle w:val="ListParagraph"/>
-        <w:numPr>
-          <w:ilvl w:val="0"/>
-          <w:numId w:val="15"/>
-        </w:numPr>
-        <w:rPr>
-          <w:color w:val="FF0000"/>
-        </w:rPr>
-      </w:pPr>
-      <w:r>
-        <w:rPr>
-          <w:color w:val="FF0000"/>
-        </w:rPr>
-        <w:t>Feature 3</w:t>
-      </w:r>
-    </w:p>
-    <w:p>
-      <w:pPr>
-        <w:pStyle w:val="ListParagraph"/>
-        <w:numPr>
-          <w:ilvl w:val="0"/>
-          <w:numId w:val="15"/>
-        </w:numPr>
-        <w:rPr>
-          <w:color w:val="FF0000"/>
-        </w:rPr>
-      </w:pPr>
-      <w:r>
-        <w:rPr>
-          <w:color w:val="FF0000"/>
-        </w:rPr>
-        <w:t>E</w:t>
-      </w:r>
-      <w:r>
-        <w:rPr>
-          <w:color w:val="FF0000"/>
-        </w:rPr>
-        <w:t>tc</w:t>
       </w:r>
     </w:p>
     <w:p>
@@ -6044,7 +5620,7 @@
           <w:szCs w:val="36"/>
         </w:rPr>
       </w:pPr>
-      <w:bookmarkStart w:id="13" w:name="_Toc51679662"/>
+      <w:bookmarkStart w:id="12" w:name="_Toc51679662"/>
       <w:r>
         <w:br w:type="page"/>
       </w:r>
@@ -6064,14 +5640,14 @@
           <w:color w:val="000000" w:themeColor="text1"/>
         </w:rPr>
       </w:pPr>
-      <w:bookmarkStart w:id="14" w:name="_Hlk58252430"/>
+      <w:bookmarkStart w:id="13" w:name="_Hlk58252430"/>
       <w:r>
         <w:rPr>
           <w:color w:val="000000" w:themeColor="text1"/>
         </w:rPr>
         <w:t xml:space="preserve">This section </w:t>
       </w:r>
-      <w:bookmarkEnd w:id="14"/>
+      <w:bookmarkEnd w:id="13"/>
       <w:r>
         <w:rPr>
           <w:color w:val="000000" w:themeColor="text1"/>
@@ -6133,49 +5709,14 @@
         </w:rPr>
         <w:br/>
       </w:r>
-      <w:r>
+    </w:p>
+    <w:p>
+      <w:pPr>
+        <w:pStyle w:val="ListParagraph"/>
         <w:rPr>
           <w:color w:val="FF0000"/>
         </w:rPr>
-        <w:t>This is a</w:t>
-      </w:r>
-      <w:r>
-        <w:rPr>
-          <w:color w:val="FF0000"/>
-        </w:rPr>
-        <w:t xml:space="preserve"> </w:t>
-      </w:r>
-      <w:r>
-        <w:rPr>
-          <w:color w:val="FF0000"/>
-          <w:u w:val="single"/>
-        </w:rPr>
-        <w:t>technical</w:t>
-      </w:r>
-      <w:r>
-        <w:rPr>
-          <w:color w:val="FF0000"/>
-        </w:rPr>
-        <w:t xml:space="preserve"> description of how modes are handled in the project. At what point are modes selected</w:t>
-      </w:r>
-      <w:r>
-        <w:rPr>
-          <w:color w:val="FF0000"/>
-        </w:rPr>
-        <w:t xml:space="preserve"> (if at all)</w:t>
-      </w:r>
-      <w:r>
-        <w:rPr>
-          <w:color w:val="FF0000"/>
-        </w:rPr>
-        <w:t>? What scripts contain the game mode information, etc? Still cover this even if you have only one mode, as there will always effectively be ‘game mode’ information</w:t>
-      </w:r>
-      <w:r>
-        <w:rPr>
-          <w:color w:val="FF0000"/>
-        </w:rPr>
-        <w:t xml:space="preserve"> executed.</w:t>
-      </w:r>
+      </w:pPr>
     </w:p>
     <w:p>
       <w:pPr>
@@ -6184,15 +5725,12 @@
           <w:ilvl w:val="0"/>
           <w:numId w:val="15"/>
         </w:numPr>
-        <w:rPr>
-          <w:color w:val="FF0000"/>
-        </w:rPr>
-      </w:pPr>
-      <w:r>
-        <w:rPr>
-          <w:color w:val="FF0000"/>
-        </w:rPr>
-        <w:t>Mode handling point 1</w:t>
+      </w:pPr>
+      <w:r>
+        <w:t>Menu screen</w:t>
+      </w:r>
+      <w:r>
+        <w:t xml:space="preserve"> (GUI)</w:t>
       </w:r>
     </w:p>
     <w:p>
@@ -6202,15 +5740,12 @@
           <w:ilvl w:val="0"/>
           <w:numId w:val="15"/>
         </w:numPr>
-        <w:rPr>
-          <w:color w:val="FF0000"/>
-        </w:rPr>
-      </w:pPr>
-      <w:r>
-        <w:rPr>
-          <w:color w:val="FF0000"/>
-        </w:rPr>
-        <w:t>Mode handling point 2</w:t>
+      </w:pPr>
+      <w:r>
+        <w:t>Run personal simulation</w:t>
+      </w:r>
+      <w:r>
+        <w:t xml:space="preserve"> + exit condition to Menu</w:t>
       </w:r>
     </w:p>
     <w:p>
@@ -6220,62 +5755,6 @@
           <w:ilvl w:val="0"/>
           <w:numId w:val="15"/>
         </w:numPr>
-        <w:rPr>
-          <w:color w:val="FF0000"/>
-        </w:rPr>
-      </w:pPr>
-      <w:r>
-        <w:rPr>
-          <w:color w:val="FF0000"/>
-        </w:rPr>
-        <w:t>Etc.</w:t>
-      </w:r>
-    </w:p>
-    <w:p>
-      <w:pPr>
-        <w:pStyle w:val="ListParagraph"/>
-        <w:rPr>
-          <w:color w:val="FF0000"/>
-        </w:rPr>
-      </w:pPr>
-    </w:p>
-    <w:p>
-      <w:pPr>
-        <w:pStyle w:val="ListParagraph"/>
-        <w:numPr>
-          <w:ilvl w:val="0"/>
-          <w:numId w:val="15"/>
-        </w:numPr>
-      </w:pPr>
-      <w:r>
-        <w:t>Menu screen</w:t>
-      </w:r>
-      <w:r>
-        <w:t xml:space="preserve"> (GUI)</w:t>
-      </w:r>
-    </w:p>
-    <w:p>
-      <w:pPr>
-        <w:pStyle w:val="ListParagraph"/>
-        <w:numPr>
-          <w:ilvl w:val="0"/>
-          <w:numId w:val="15"/>
-        </w:numPr>
-      </w:pPr>
-      <w:r>
-        <w:t>Run personal simulation</w:t>
-      </w:r>
-      <w:r>
-        <w:t xml:space="preserve"> + exit condition to Menu</w:t>
-      </w:r>
-    </w:p>
-    <w:p>
-      <w:pPr>
-        <w:pStyle w:val="ListParagraph"/>
-        <w:numPr>
-          <w:ilvl w:val="0"/>
-          <w:numId w:val="15"/>
-        </w:numPr>
       </w:pPr>
       <w:r>
         <w:t>Run scale simulation</w:t>
@@ -6320,27 +5799,6 @@
         </w:rPr>
         <w:br/>
       </w:r>
-      <w:r>
-        <w:rPr>
-          <w:rFonts w:ascii="Calibri" w:hAnsi="Calibri" w:cs="Calibri"/>
-          <w:color w:val="FF0000"/>
-        </w:rPr>
-        <w:t>This section</w:t>
-      </w:r>
-      <w:r>
-        <w:rPr>
-          <w:rFonts w:ascii="Calibri" w:hAnsi="Calibri" w:cs="Calibri"/>
-          <w:color w:val="FF0000"/>
-        </w:rPr>
-        <w:t xml:space="preserve"> repeats for every mode in the game. </w:t>
-      </w:r>
-      <w:r>
-        <w:rPr>
-          <w:rFonts w:ascii="Calibri" w:hAnsi="Calibri" w:cs="Calibri"/>
-          <w:color w:val="FF0000"/>
-        </w:rPr>
-        <w:br/>
-      </w:r>
     </w:p>
     <w:p>
       <w:pPr>
@@ -6351,7 +5809,7 @@
           <w:rFonts w:ascii="Calibri" w:hAnsi="Calibri" w:cs="Calibri"/>
         </w:rPr>
       </w:pPr>
-      <w:bookmarkStart w:id="15" w:name="_Hlk58252402"/>
+      <w:bookmarkStart w:id="14" w:name="_Hlk58252402"/>
       <w:r>
         <w:rPr>
           <w:rStyle w:val="Heading3Char"/>
@@ -6365,19 +5823,12 @@
         </w:rPr>
         <w:t> </w:t>
       </w:r>
-      <w:bookmarkEnd w:id="15"/>
+      <w:bookmarkEnd w:id="14"/>
       <w:r>
         <w:rPr>
           <w:rFonts w:ascii="Calibri" w:hAnsi="Calibri" w:cs="Calibri"/>
         </w:rPr>
         <w:br/>
-      </w:r>
-      <w:r>
-        <w:rPr>
-          <w:rFonts w:ascii="Calibri" w:hAnsi="Calibri" w:cs="Calibri"/>
-          <w:color w:val="FF0000"/>
-        </w:rPr>
-        <w:t>Basic concise description of how the game mode works.</w:t>
       </w:r>
       <w:r>
         <w:rPr>
@@ -6488,55 +5939,6 @@
         </w:rPr>
         <w:br/>
       </w:r>
-      <w:r>
-        <w:rPr>
-          <w:rFonts w:ascii="Calibri" w:hAnsi="Calibri" w:cs="Calibri"/>
-          <w:color w:val="FF0000"/>
-        </w:rPr>
-        <w:t xml:space="preserve">These </w:t>
-      </w:r>
-      <w:r>
-        <w:rPr>
-          <w:rFonts w:ascii="Calibri" w:hAnsi="Calibri" w:cs="Calibri"/>
-          <w:color w:val="FF0000"/>
-        </w:rPr>
-        <w:t xml:space="preserve">should ideally </w:t>
-      </w:r>
-      <w:r>
-        <w:rPr>
-          <w:rFonts w:ascii="Calibri" w:hAnsi="Calibri" w:cs="Calibri"/>
-          <w:color w:val="FF0000"/>
-        </w:rPr>
-        <w:t>be actual objectives in the game</w:t>
-      </w:r>
-      <w:r>
-        <w:rPr>
-          <w:rFonts w:ascii="Calibri" w:hAnsi="Calibri" w:cs="Calibri"/>
-          <w:color w:val="FF0000"/>
-        </w:rPr>
-        <w:t xml:space="preserve"> mode</w:t>
-      </w:r>
-      <w:r>
-        <w:rPr>
-          <w:rFonts w:ascii="Calibri" w:hAnsi="Calibri" w:cs="Calibri"/>
-          <w:color w:val="FF0000"/>
-        </w:rPr>
-        <w:t xml:space="preserve">, </w:t>
-      </w:r>
-      <w:r>
-        <w:rPr>
-          <w:rFonts w:ascii="Calibri" w:hAnsi="Calibri" w:cs="Calibri"/>
-          <w:color w:val="FF0000"/>
-        </w:rPr>
-        <w:t>rather than general ones like “earn points”</w:t>
-      </w:r>
-      <w:r>
-        <w:rPr>
-          <w:rFonts w:ascii="Calibri" w:hAnsi="Calibri" w:cs="Calibri"/>
-          <w:color w:val="FF0000"/>
-        </w:rPr>
-        <w:t>. We are defining technical criteria for objectives, not ‘good play’.</w:t>
-      </w:r>
     </w:p>
     <w:p>
       <w:pPr>
@@ -6600,49 +6002,6 @@
         </w:rPr>
         <w:br/>
       </w:r>
-      <w:r>
-        <w:rPr>
-          <w:rFonts w:ascii="Calibri" w:hAnsi="Calibri" w:cs="Calibri"/>
-          <w:color w:val="FF0000"/>
-        </w:rPr>
-        <w:t xml:space="preserve">Describe how objectives will be </w:t>
-      </w:r>
-      <w:r>
-        <w:rPr>
-          <w:rFonts w:ascii="Calibri" w:hAnsi="Calibri" w:cs="Calibri"/>
-          <w:color w:val="FF0000"/>
-        </w:rPr>
-        <w:t>handled</w:t>
-      </w:r>
-      <w:r>
-        <w:rPr>
-          <w:rFonts w:ascii="Calibri" w:hAnsi="Calibri" w:cs="Calibri"/>
-          <w:color w:val="FF0000"/>
-        </w:rPr>
-        <w:t xml:space="preserve"> </w:t>
-      </w:r>
-      <w:r>
-        <w:rPr>
-          <w:rFonts w:ascii="Calibri" w:hAnsi="Calibri" w:cs="Calibri"/>
-          <w:color w:val="FF0000"/>
-          <w:u w:val="single"/>
-        </w:rPr>
-        <w:t>technically</w:t>
-      </w:r>
-      <w:r>
-        <w:rPr>
-          <w:rFonts w:ascii="Calibri" w:hAnsi="Calibri" w:cs="Calibri"/>
-          <w:color w:val="FF0000"/>
-        </w:rPr>
-        <w:t xml:space="preserve"> in this mode. </w:t>
-      </w:r>
-      <w:r>
-        <w:rPr>
-          <w:rFonts w:ascii="Calibri" w:hAnsi="Calibri" w:cs="Calibri"/>
-          <w:color w:val="FF0000"/>
-        </w:rPr>
-        <w:t>If it is handled by the event handler, simply make that clear and reference that.</w:t>
-      </w:r>
     </w:p>
     <w:p>
       <w:pPr>
@@ -6763,34 +6122,6 @@
           <w:rFonts w:ascii="Calibri" w:hAnsi="Calibri" w:cs="Calibri"/>
         </w:rPr>
       </w:pPr>
-      <w:r>
-        <w:rPr>
-          <w:rStyle w:val="Heading2Char"/>
-          <w:rFonts w:asciiTheme="minorHAnsi" w:hAnsiTheme="minorHAnsi"/>
-        </w:rPr>
-        <w:lastRenderedPageBreak/>
-        <w:t>Game Mode - &lt;</w:t>
-      </w:r>
-      <w:r>
-        <w:rPr>
-          <w:rStyle w:val="Heading2Char"/>
-          <w:rFonts w:asciiTheme="minorHAnsi" w:hAnsiTheme="minorHAnsi"/>
-        </w:rPr>
-        <w:t>PersonalSimulation</w:t>
-      </w:r>
-      <w:r>
-        <w:rPr>
-          <w:rStyle w:val="Heading2Char"/>
-          <w:rFonts w:asciiTheme="minorHAnsi" w:hAnsiTheme="minorHAnsi"/>
-        </w:rPr>
-        <w:t>&gt; </w:t>
-      </w:r>
-      <w:r>
-        <w:rPr>
-          <w:rFonts w:ascii="Calibri" w:hAnsi="Calibri" w:cs="Calibri"/>
-        </w:rPr>
-        <w:br/>
-      </w:r>
     </w:p>
     <w:p>
       <w:pPr>
@@ -6801,26 +6132,6 @@
           <w:rFonts w:ascii="Calibri" w:hAnsi="Calibri" w:cs="Calibri"/>
         </w:rPr>
       </w:pPr>
-      <w:r>
-        <w:rPr>
-          <w:rStyle w:val="Heading3Char"/>
-        </w:rPr>
-        <w:t>Description</w:t>
-      </w:r>
-      <w:r>
-        <w:rPr>
-          <w:rStyle w:val="scxw141316138"/>
-          <w:rFonts w:ascii="Calibri" w:eastAsiaTheme="majorEastAsia" w:hAnsi="Calibri" w:cs="Calibri"/>
-        </w:rPr>
-        <w:t> </w:t>
-      </w:r>
-      <w:r>
-        <w:rPr>
-          <w:rFonts w:ascii="Calibri" w:hAnsi="Calibri" w:cs="Calibri"/>
-        </w:rPr>
-        <w:br/>
-        <w:t>This is the active game state where the player plays the game by choosing doors and listens to the host character instructions.</w:t>
-      </w:r>
     </w:p>
     <w:p>
       <w:pPr>
@@ -6833,9 +6144,30 @@
       </w:pPr>
       <w:r>
         <w:rPr>
-          <w:rFonts w:ascii="Calibri" w:hAnsi="Calibri" w:cs="Calibri"/>
-        </w:rPr>
-        <w:t>Player chooses a button relating to a door</w:t>
+          <w:rStyle w:val="Heading2Char"/>
+          <w:rFonts w:asciiTheme="minorHAnsi" w:hAnsiTheme="minorHAnsi"/>
+        </w:rPr>
+        <w:t>Game Mode - &lt;</w:t>
+      </w:r>
+      <w:r>
+        <w:rPr>
+          <w:rStyle w:val="Heading2Char"/>
+          <w:rFonts w:asciiTheme="minorHAnsi" w:hAnsiTheme="minorHAnsi"/>
+        </w:rPr>
+        <w:t>PersonalSimulation</w:t>
+      </w:r>
+      <w:r>
+        <w:rPr>
+          <w:rStyle w:val="Heading2Char"/>
+          <w:rFonts w:asciiTheme="minorHAnsi" w:hAnsiTheme="minorHAnsi"/>
+        </w:rPr>
+        <w:t>&gt; </w:t>
+      </w:r>
+      <w:r>
+        <w:rPr>
+          <w:rFonts w:ascii="Calibri" w:hAnsi="Calibri" w:cs="Calibri"/>
+        </w:rPr>
+        <w:br/>
       </w:r>
     </w:p>
     <w:p>
@@ -6849,9 +6181,23 @@
       </w:pPr>
       <w:r>
         <w:rPr>
-          <w:rFonts w:ascii="Calibri" w:hAnsi="Calibri" w:cs="Calibri"/>
-        </w:rPr>
-        <w:t>They are then presented with a choice to keep their choice or swap given the new scenario.</w:t>
+          <w:rStyle w:val="Heading3Char"/>
+        </w:rPr>
+        <w:t>Description</w:t>
+      </w:r>
+      <w:r>
+        <w:rPr>
+          <w:rStyle w:val="scxw141316138"/>
+          <w:rFonts w:ascii="Calibri" w:eastAsiaTheme="majorEastAsia" w:hAnsi="Calibri" w:cs="Calibri"/>
+        </w:rPr>
+        <w:t> </w:t>
+      </w:r>
+      <w:r>
+        <w:rPr>
+          <w:rFonts w:ascii="Calibri" w:hAnsi="Calibri" w:cs="Calibri"/>
+        </w:rPr>
+        <w:br/>
+        <w:t>This is the active game state where the player plays the game by choosing doors and listens to the host character instructions.</w:t>
       </w:r>
     </w:p>
     <w:p>
@@ -6867,6 +6213,39 @@
         <w:rPr>
           <w:rFonts w:ascii="Calibri" w:hAnsi="Calibri" w:cs="Calibri"/>
         </w:rPr>
+        <w:t>Player chooses a button relating to a door</w:t>
+      </w:r>
+    </w:p>
+    <w:p>
+      <w:pPr>
+        <w:pStyle w:val="paragraph"/>
+        <w:spacing w:before="0" w:beforeAutospacing="0" w:after="0" w:afterAutospacing="0"/>
+        <w:textAlignment w:val="baseline"/>
+        <w:rPr>
+          <w:rFonts w:ascii="Calibri" w:hAnsi="Calibri" w:cs="Calibri"/>
+        </w:rPr>
+      </w:pPr>
+      <w:r>
+        <w:rPr>
+          <w:rFonts w:ascii="Calibri" w:hAnsi="Calibri" w:cs="Calibri"/>
+        </w:rPr>
+        <w:t>They are then presented with a choice to keep their choice or swap given the new scenario.</w:t>
+      </w:r>
+    </w:p>
+    <w:p>
+      <w:pPr>
+        <w:pStyle w:val="paragraph"/>
+        <w:spacing w:before="0" w:beforeAutospacing="0" w:after="0" w:afterAutospacing="0"/>
+        <w:textAlignment w:val="baseline"/>
+        <w:rPr>
+          <w:rFonts w:ascii="Calibri" w:hAnsi="Calibri" w:cs="Calibri"/>
+        </w:rPr>
+      </w:pPr>
+      <w:r>
+        <w:rPr>
+          <w:rFonts w:ascii="Calibri" w:hAnsi="Calibri" w:cs="Calibri"/>
+        </w:rPr>
+        <w:lastRenderedPageBreak/>
         <w:t>They are then presented with the door which had the prize behind it.</w:t>
       </w:r>
     </w:p>
@@ -7456,7 +6835,6 @@
         <w:rPr>
           <w:rStyle w:val="Heading3Char"/>
         </w:rPr>
-        <w:lastRenderedPageBreak/>
         <w:br/>
         <w:t>Objective Tracking</w:t>
       </w:r>
@@ -7560,6 +6938,7 @@
           <w:rStyle w:val="Heading2Char"/>
           <w:rFonts w:asciiTheme="minorHAnsi" w:hAnsiTheme="minorHAnsi"/>
         </w:rPr>
+        <w:lastRenderedPageBreak/>
         <w:t>Mission / Level Structure</w:t>
       </w:r>
       <w:r>
@@ -7567,27 +6946,6 @@
           <w:rFonts w:ascii="Calibri" w:hAnsi="Calibri" w:cs="Calibri"/>
         </w:rPr>
         <w:br/>
-      </w:r>
-      <w:r>
-        <w:rPr>
-          <w:rFonts w:ascii="Calibri" w:hAnsi="Calibri" w:cs="Calibri"/>
-          <w:color w:val="FF0000"/>
-        </w:rPr>
-        <w:t>This section</w:t>
-      </w:r>
-      <w:r>
-        <w:rPr>
-          <w:rFonts w:ascii="Calibri" w:hAnsi="Calibri" w:cs="Calibri"/>
-          <w:color w:val="FF0000"/>
-        </w:rPr>
-        <w:t xml:space="preserve"> identifies </w:t>
-      </w:r>
-      <w:r>
-        <w:rPr>
-          <w:rFonts w:ascii="Calibri" w:hAnsi="Calibri" w:cs="Calibri"/>
-          <w:color w:val="FF0000"/>
-        </w:rPr>
-        <w:t xml:space="preserve">the structure of gameplay across levels / missions. </w:t>
       </w:r>
     </w:p>
     <w:p>
@@ -8905,6 +8263,46 @@
           <w:color w:val="FF0000"/>
         </w:rPr>
       </w:pPr>
+    </w:p>
+    <w:p>
+      <w:pPr>
+        <w:rPr>
+          <w:rFonts w:ascii="Calibri" w:hAnsi="Calibri" w:cs="Calibri"/>
+          <w:color w:val="FF0000"/>
+        </w:rPr>
+      </w:pPr>
+    </w:p>
+    <w:p>
+      <w:pPr>
+        <w:rPr>
+          <w:rFonts w:ascii="Calibri" w:hAnsi="Calibri" w:cs="Calibri"/>
+          <w:color w:val="FF0000"/>
+        </w:rPr>
+      </w:pPr>
+    </w:p>
+    <w:p>
+      <w:pPr>
+        <w:rPr>
+          <w:rFonts w:ascii="Calibri" w:hAnsi="Calibri" w:cs="Calibri"/>
+          <w:color w:val="FF0000"/>
+        </w:rPr>
+      </w:pPr>
+    </w:p>
+    <w:p>
+      <w:pPr>
+        <w:rPr>
+          <w:rFonts w:ascii="Calibri" w:hAnsi="Calibri" w:cs="Calibri"/>
+          <w:color w:val="FF0000"/>
+        </w:rPr>
+      </w:pPr>
+    </w:p>
+    <w:p>
+      <w:pPr>
+        <w:rPr>
+          <w:rFonts w:ascii="Calibri" w:hAnsi="Calibri" w:cs="Calibri"/>
+          <w:color w:val="FF0000"/>
+        </w:rPr>
+      </w:pPr>
       <w:r>
         <w:rPr>
           <w:rFonts w:asciiTheme="majorHAnsi" w:eastAsiaTheme="majorEastAsia" w:hAnsiTheme="majorHAnsi" w:cstheme="majorBidi"/>
@@ -12636,113 +12034,10 @@
         <w:spacing w:before="0" w:beforeAutospacing="0" w:after="0" w:afterAutospacing="0"/>
         <w:textAlignment w:val="baseline"/>
         <w:rPr>
-          <w:rFonts w:ascii="Calibri" w:hAnsi="Calibri" w:cs="Calibri"/>
-          <w:color w:val="FF0000"/>
-        </w:rPr>
-      </w:pPr>
-      <w:r>
-        <w:rPr>
           <w:rStyle w:val="Heading2Char"/>
           <w:rFonts w:asciiTheme="minorHAnsi" w:hAnsiTheme="minorHAnsi"/>
         </w:rPr>
-        <w:t>Game</w:t>
-      </w:r>
-      <w:r>
-        <w:rPr>
-          <w:rStyle w:val="Heading2Char"/>
-          <w:rFonts w:asciiTheme="minorHAnsi" w:hAnsiTheme="minorHAnsi"/>
-        </w:rPr>
-        <w:t>play</w:t>
-      </w:r>
-      <w:r>
-        <w:rPr>
-          <w:rStyle w:val="Heading2Char"/>
-          <w:rFonts w:asciiTheme="minorHAnsi" w:hAnsiTheme="minorHAnsi"/>
-        </w:rPr>
-        <w:t xml:space="preserve"> Loops</w:t>
-      </w:r>
-      <w:r>
-        <w:rPr>
-          <w:rFonts w:ascii="Calibri" w:hAnsi="Calibri" w:cs="Calibri"/>
-        </w:rPr>
-        <w:t xml:space="preserve"> </w:t>
-      </w:r>
-      <w:r>
-        <w:rPr>
-          <w:rFonts w:ascii="Calibri" w:hAnsi="Calibri" w:cs="Calibri"/>
-        </w:rPr>
-        <w:br/>
-      </w:r>
-      <w:r>
-        <w:rPr>
-          <w:rFonts w:ascii="Calibri" w:hAnsi="Calibri" w:cs="Calibri"/>
-          <w:color w:val="FF0000"/>
-        </w:rPr>
-        <w:t>This section</w:t>
-      </w:r>
-      <w:r>
-        <w:rPr>
-          <w:rFonts w:ascii="Calibri" w:hAnsi="Calibri" w:cs="Calibri"/>
-          <w:color w:val="FF0000"/>
-        </w:rPr>
-        <w:t xml:space="preserve"> </w:t>
-      </w:r>
-      <w:r>
-        <w:rPr>
-          <w:rFonts w:ascii="Calibri" w:hAnsi="Calibri" w:cs="Calibri"/>
-          <w:color w:val="FF0000"/>
-        </w:rPr>
-        <w:t xml:space="preserve">should showcase all gameplay loops, both </w:t>
-      </w:r>
-      <w:r>
-        <w:rPr>
-          <w:rFonts w:ascii="Calibri" w:hAnsi="Calibri" w:cs="Calibri"/>
-          <w:color w:val="FF0000"/>
-        </w:rPr>
-        <w:t>for core gameplay, and any meta-loops too</w:t>
-      </w:r>
-      <w:r>
-        <w:rPr>
-          <w:rFonts w:ascii="Calibri" w:hAnsi="Calibri" w:cs="Calibri"/>
-          <w:color w:val="FF0000"/>
-        </w:rPr>
-        <w:t>.</w:t>
-      </w:r>
-      <w:r>
-        <w:rPr>
-          <w:rFonts w:ascii="Calibri" w:hAnsi="Calibri" w:cs="Calibri"/>
-          <w:color w:val="FF0000"/>
-        </w:rPr>
-        <w:t xml:space="preserve"> It is vital the programming dept. understands what repeats, and what drives what </w:t>
-      </w:r>
-      <w:r>
-        <w:rPr>
-          <w:rFonts w:ascii="Calibri" w:hAnsi="Calibri" w:cs="Calibri"/>
-          <w:color w:val="FF0000"/>
-        </w:rPr>
-        <w:t>so they can set up code structure to work with this.</w:t>
-      </w:r>
-      <w:r>
-        <w:rPr>
-          <w:rFonts w:ascii="Calibri" w:hAnsi="Calibri" w:cs="Calibri"/>
-          <w:color w:val="FF0000"/>
-        </w:rPr>
-        <w:t xml:space="preserve"> </w:t>
-      </w:r>
-      <w:r>
-        <w:rPr>
-          <w:rFonts w:ascii="Calibri" w:hAnsi="Calibri" w:cs="Calibri"/>
-          <w:color w:val="FF0000"/>
-        </w:rPr>
-        <w:t>These can be taken from the GDD</w:t>
-      </w:r>
-      <w:r>
-        <w:rPr>
-          <w:rFonts w:ascii="Calibri" w:hAnsi="Calibri" w:cs="Calibri"/>
-          <w:color w:val="FF0000"/>
-        </w:rPr>
-        <w:t>.</w:t>
-      </w:r>
+      </w:pPr>
     </w:p>
     <w:p>
       <w:pPr>
@@ -12750,8 +12045,8 @@
         <w:spacing w:before="0" w:beforeAutospacing="0" w:after="0" w:afterAutospacing="0"/>
         <w:textAlignment w:val="baseline"/>
         <w:rPr>
-          <w:rFonts w:ascii="Calibri" w:hAnsi="Calibri" w:cs="Calibri"/>
-          <w:color w:val="FF0000"/>
+          <w:rStyle w:val="Heading2Char"/>
+          <w:rFonts w:asciiTheme="minorHAnsi" w:hAnsiTheme="minorHAnsi"/>
         </w:rPr>
       </w:pPr>
     </w:p>
@@ -12761,8 +12056,8 @@
         <w:spacing w:before="0" w:beforeAutospacing="0" w:after="0" w:afterAutospacing="0"/>
         <w:textAlignment w:val="baseline"/>
         <w:rPr>
-          <w:rFonts w:ascii="Calibri" w:hAnsi="Calibri" w:cs="Calibri"/>
-          <w:color w:val="FF0000"/>
+          <w:rStyle w:val="Heading2Char"/>
+          <w:rFonts w:asciiTheme="minorHAnsi" w:hAnsiTheme="minorHAnsi"/>
         </w:rPr>
       </w:pPr>
     </w:p>
@@ -12772,8 +12067,8 @@
         <w:spacing w:before="0" w:beforeAutospacing="0" w:after="0" w:afterAutospacing="0"/>
         <w:textAlignment w:val="baseline"/>
         <w:rPr>
-          <w:rFonts w:ascii="Calibri" w:hAnsi="Calibri" w:cs="Calibri"/>
-          <w:color w:val="FF0000"/>
+          <w:rStyle w:val="Heading2Char"/>
+          <w:rFonts w:asciiTheme="minorHAnsi" w:hAnsiTheme="minorHAnsi"/>
         </w:rPr>
       </w:pPr>
     </w:p>
@@ -12783,8 +12078,8 @@
         <w:spacing w:before="0" w:beforeAutospacing="0" w:after="0" w:afterAutospacing="0"/>
         <w:textAlignment w:val="baseline"/>
         <w:rPr>
-          <w:rFonts w:ascii="Calibri" w:hAnsi="Calibri" w:cs="Calibri"/>
-          <w:color w:val="FF0000"/>
+          <w:rStyle w:val="Heading2Char"/>
+          <w:rFonts w:asciiTheme="minorHAnsi" w:hAnsiTheme="minorHAnsi"/>
         </w:rPr>
       </w:pPr>
     </w:p>
@@ -12794,8 +12089,8 @@
         <w:spacing w:before="0" w:beforeAutospacing="0" w:after="0" w:afterAutospacing="0"/>
         <w:textAlignment w:val="baseline"/>
         <w:rPr>
-          <w:rFonts w:ascii="Calibri" w:hAnsi="Calibri" w:cs="Calibri"/>
-          <w:color w:val="FF0000"/>
+          <w:rStyle w:val="Heading2Char"/>
+          <w:rFonts w:asciiTheme="minorHAnsi" w:hAnsiTheme="minorHAnsi"/>
         </w:rPr>
       </w:pPr>
     </w:p>
@@ -12805,8 +12100,8 @@
         <w:spacing w:before="0" w:beforeAutospacing="0" w:after="0" w:afterAutospacing="0"/>
         <w:textAlignment w:val="baseline"/>
         <w:rPr>
-          <w:rFonts w:ascii="Calibri" w:hAnsi="Calibri" w:cs="Calibri"/>
-          <w:color w:val="FF0000"/>
+          <w:rStyle w:val="Heading2Char"/>
+          <w:rFonts w:asciiTheme="minorHAnsi" w:hAnsiTheme="minorHAnsi"/>
         </w:rPr>
       </w:pPr>
     </w:p>
@@ -12816,8 +12111,8 @@
         <w:spacing w:before="0" w:beforeAutospacing="0" w:after="0" w:afterAutospacing="0"/>
         <w:textAlignment w:val="baseline"/>
         <w:rPr>
-          <w:rFonts w:ascii="Calibri" w:hAnsi="Calibri" w:cs="Calibri"/>
-          <w:color w:val="FF0000"/>
+          <w:rStyle w:val="Heading2Char"/>
+          <w:rFonts w:asciiTheme="minorHAnsi" w:hAnsiTheme="minorHAnsi"/>
         </w:rPr>
       </w:pPr>
     </w:p>
@@ -12827,8 +12122,8 @@
         <w:spacing w:before="0" w:beforeAutospacing="0" w:after="0" w:afterAutospacing="0"/>
         <w:textAlignment w:val="baseline"/>
         <w:rPr>
-          <w:rFonts w:ascii="Calibri" w:hAnsi="Calibri" w:cs="Calibri"/>
-          <w:color w:val="FF0000"/>
+          <w:rStyle w:val="Heading2Char"/>
+          <w:rFonts w:asciiTheme="minorHAnsi" w:hAnsiTheme="minorHAnsi"/>
         </w:rPr>
       </w:pPr>
     </w:p>
@@ -12838,8 +12133,8 @@
         <w:spacing w:before="0" w:beforeAutospacing="0" w:after="0" w:afterAutospacing="0"/>
         <w:textAlignment w:val="baseline"/>
         <w:rPr>
-          <w:rFonts w:ascii="Calibri" w:hAnsi="Calibri" w:cs="Calibri"/>
-          <w:color w:val="FF0000"/>
+          <w:rStyle w:val="Heading2Char"/>
+          <w:rFonts w:asciiTheme="minorHAnsi" w:hAnsiTheme="minorHAnsi"/>
         </w:rPr>
       </w:pPr>
     </w:p>
@@ -12849,8 +12144,8 @@
         <w:spacing w:before="0" w:beforeAutospacing="0" w:after="0" w:afterAutospacing="0"/>
         <w:textAlignment w:val="baseline"/>
         <w:rPr>
-          <w:rFonts w:ascii="Calibri" w:hAnsi="Calibri" w:cs="Calibri"/>
-          <w:color w:val="FF0000"/>
+          <w:rStyle w:val="Heading2Char"/>
+          <w:rFonts w:asciiTheme="minorHAnsi" w:hAnsiTheme="minorHAnsi"/>
         </w:rPr>
       </w:pPr>
     </w:p>
@@ -12860,8 +12155,8 @@
         <w:spacing w:before="0" w:beforeAutospacing="0" w:after="0" w:afterAutospacing="0"/>
         <w:textAlignment w:val="baseline"/>
         <w:rPr>
-          <w:rFonts w:ascii="Calibri" w:hAnsi="Calibri" w:cs="Calibri"/>
-          <w:color w:val="FF0000"/>
+          <w:rStyle w:val="Heading2Char"/>
+          <w:rFonts w:asciiTheme="minorHAnsi" w:hAnsiTheme="minorHAnsi"/>
         </w:rPr>
       </w:pPr>
     </w:p>
@@ -12871,8 +12166,8 @@
         <w:spacing w:before="0" w:beforeAutospacing="0" w:after="0" w:afterAutospacing="0"/>
         <w:textAlignment w:val="baseline"/>
         <w:rPr>
-          <w:rFonts w:ascii="Calibri" w:hAnsi="Calibri" w:cs="Calibri"/>
-          <w:color w:val="FF0000"/>
+          <w:rStyle w:val="Heading2Char"/>
+          <w:rFonts w:asciiTheme="minorHAnsi" w:hAnsiTheme="minorHAnsi"/>
         </w:rPr>
       </w:pPr>
     </w:p>
@@ -12882,8 +12177,8 @@
         <w:spacing w:before="0" w:beforeAutospacing="0" w:after="0" w:afterAutospacing="0"/>
         <w:textAlignment w:val="baseline"/>
         <w:rPr>
-          <w:rFonts w:ascii="Calibri" w:hAnsi="Calibri" w:cs="Calibri"/>
-          <w:color w:val="FF0000"/>
+          <w:rStyle w:val="Heading2Char"/>
+          <w:rFonts w:asciiTheme="minorHAnsi" w:hAnsiTheme="minorHAnsi"/>
         </w:rPr>
       </w:pPr>
     </w:p>
@@ -12893,8 +12188,8 @@
         <w:spacing w:before="0" w:beforeAutospacing="0" w:after="0" w:afterAutospacing="0"/>
         <w:textAlignment w:val="baseline"/>
         <w:rPr>
-          <w:rFonts w:ascii="Calibri" w:hAnsi="Calibri" w:cs="Calibri"/>
-          <w:color w:val="FF0000"/>
+          <w:rStyle w:val="Heading2Char"/>
+          <w:rFonts w:asciiTheme="minorHAnsi" w:hAnsiTheme="minorHAnsi"/>
         </w:rPr>
       </w:pPr>
     </w:p>
@@ -12904,8 +12199,8 @@
         <w:spacing w:before="0" w:beforeAutospacing="0" w:after="0" w:afterAutospacing="0"/>
         <w:textAlignment w:val="baseline"/>
         <w:rPr>
-          <w:rFonts w:ascii="Calibri" w:hAnsi="Calibri" w:cs="Calibri"/>
-          <w:color w:val="FF0000"/>
+          <w:rStyle w:val="Heading2Char"/>
+          <w:rFonts w:asciiTheme="minorHAnsi" w:hAnsiTheme="minorHAnsi"/>
         </w:rPr>
       </w:pPr>
     </w:p>
@@ -12915,8 +12210,8 @@
         <w:spacing w:before="0" w:beforeAutospacing="0" w:after="0" w:afterAutospacing="0"/>
         <w:textAlignment w:val="baseline"/>
         <w:rPr>
-          <w:rFonts w:ascii="Calibri" w:hAnsi="Calibri" w:cs="Calibri"/>
-          <w:color w:val="FF0000"/>
+          <w:rStyle w:val="Heading2Char"/>
+          <w:rFonts w:asciiTheme="minorHAnsi" w:hAnsiTheme="minorHAnsi"/>
         </w:rPr>
       </w:pPr>
     </w:p>
@@ -12926,8 +12221,8 @@
         <w:spacing w:before="0" w:beforeAutospacing="0" w:after="0" w:afterAutospacing="0"/>
         <w:textAlignment w:val="baseline"/>
         <w:rPr>
-          <w:rFonts w:ascii="Calibri" w:hAnsi="Calibri" w:cs="Calibri"/>
-          <w:color w:val="FF0000"/>
+          <w:rStyle w:val="Heading2Char"/>
+          <w:rFonts w:asciiTheme="minorHAnsi" w:hAnsiTheme="minorHAnsi"/>
         </w:rPr>
       </w:pPr>
     </w:p>
@@ -12937,8 +12232,8 @@
         <w:spacing w:before="0" w:beforeAutospacing="0" w:after="0" w:afterAutospacing="0"/>
         <w:textAlignment w:val="baseline"/>
         <w:rPr>
-          <w:rFonts w:ascii="Calibri" w:hAnsi="Calibri" w:cs="Calibri"/>
-          <w:color w:val="FF0000"/>
+          <w:rStyle w:val="Heading2Char"/>
+          <w:rFonts w:asciiTheme="minorHAnsi" w:hAnsiTheme="minorHAnsi"/>
         </w:rPr>
       </w:pPr>
     </w:p>
@@ -12948,8 +12243,8 @@
         <w:spacing w:before="0" w:beforeAutospacing="0" w:after="0" w:afterAutospacing="0"/>
         <w:textAlignment w:val="baseline"/>
         <w:rPr>
-          <w:rFonts w:ascii="Calibri" w:hAnsi="Calibri" w:cs="Calibri"/>
-          <w:color w:val="FF0000"/>
+          <w:rStyle w:val="Heading2Char"/>
+          <w:rFonts w:asciiTheme="minorHAnsi" w:hAnsiTheme="minorHAnsi"/>
         </w:rPr>
       </w:pPr>
     </w:p>
@@ -12959,8 +12254,8 @@
         <w:spacing w:before="0" w:beforeAutospacing="0" w:after="0" w:afterAutospacing="0"/>
         <w:textAlignment w:val="baseline"/>
         <w:rPr>
-          <w:rFonts w:ascii="Calibri" w:hAnsi="Calibri" w:cs="Calibri"/>
-          <w:color w:val="FF0000"/>
+          <w:rStyle w:val="Heading2Char"/>
+          <w:rFonts w:asciiTheme="minorHAnsi" w:hAnsiTheme="minorHAnsi"/>
         </w:rPr>
       </w:pPr>
     </w:p>
@@ -12970,8 +12265,8 @@
         <w:spacing w:before="0" w:beforeAutospacing="0" w:after="0" w:afterAutospacing="0"/>
         <w:textAlignment w:val="baseline"/>
         <w:rPr>
-          <w:rFonts w:ascii="Calibri" w:hAnsi="Calibri" w:cs="Calibri"/>
-          <w:color w:val="FF0000"/>
+          <w:rStyle w:val="Heading2Char"/>
+          <w:rFonts w:asciiTheme="minorHAnsi" w:hAnsiTheme="minorHAnsi"/>
         </w:rPr>
       </w:pPr>
     </w:p>
@@ -12981,8 +12276,8 @@
         <w:spacing w:before="0" w:beforeAutospacing="0" w:after="0" w:afterAutospacing="0"/>
         <w:textAlignment w:val="baseline"/>
         <w:rPr>
-          <w:rFonts w:ascii="Calibri" w:hAnsi="Calibri" w:cs="Calibri"/>
-          <w:color w:val="FF0000"/>
+          <w:rStyle w:val="Heading2Char"/>
+          <w:rFonts w:asciiTheme="minorHAnsi" w:hAnsiTheme="minorHAnsi"/>
         </w:rPr>
       </w:pPr>
     </w:p>
@@ -12992,8 +12287,8 @@
         <w:spacing w:before="0" w:beforeAutospacing="0" w:after="0" w:afterAutospacing="0"/>
         <w:textAlignment w:val="baseline"/>
         <w:rPr>
-          <w:rFonts w:ascii="Calibri" w:hAnsi="Calibri" w:cs="Calibri"/>
-          <w:color w:val="FF0000"/>
+          <w:rStyle w:val="Heading2Char"/>
+          <w:rFonts w:asciiTheme="minorHAnsi" w:hAnsiTheme="minorHAnsi"/>
         </w:rPr>
       </w:pPr>
     </w:p>
@@ -13003,8 +12298,8 @@
         <w:spacing w:before="0" w:beforeAutospacing="0" w:after="0" w:afterAutospacing="0"/>
         <w:textAlignment w:val="baseline"/>
         <w:rPr>
-          <w:rFonts w:ascii="Calibri" w:hAnsi="Calibri" w:cs="Calibri"/>
-          <w:color w:val="FF0000"/>
+          <w:rStyle w:val="Heading2Char"/>
+          <w:rFonts w:asciiTheme="minorHAnsi" w:hAnsiTheme="minorHAnsi"/>
         </w:rPr>
       </w:pPr>
     </w:p>
@@ -13014,8 +12309,8 @@
         <w:spacing w:before="0" w:beforeAutospacing="0" w:after="0" w:afterAutospacing="0"/>
         <w:textAlignment w:val="baseline"/>
         <w:rPr>
-          <w:rFonts w:ascii="Calibri" w:hAnsi="Calibri" w:cs="Calibri"/>
-          <w:color w:val="FF0000"/>
+          <w:rStyle w:val="Heading2Char"/>
+          <w:rFonts w:asciiTheme="minorHAnsi" w:hAnsiTheme="minorHAnsi"/>
         </w:rPr>
       </w:pPr>
     </w:p>
@@ -13025,8 +12320,8 @@
         <w:spacing w:before="0" w:beforeAutospacing="0" w:after="0" w:afterAutospacing="0"/>
         <w:textAlignment w:val="baseline"/>
         <w:rPr>
-          <w:rFonts w:ascii="Calibri" w:hAnsi="Calibri" w:cs="Calibri"/>
-          <w:color w:val="FF0000"/>
+          <w:rStyle w:val="Heading2Char"/>
+          <w:rFonts w:asciiTheme="minorHAnsi" w:hAnsiTheme="minorHAnsi"/>
         </w:rPr>
       </w:pPr>
     </w:p>
@@ -13036,8 +12331,8 @@
         <w:spacing w:before="0" w:beforeAutospacing="0" w:after="0" w:afterAutospacing="0"/>
         <w:textAlignment w:val="baseline"/>
         <w:rPr>
-          <w:rFonts w:ascii="Calibri" w:hAnsi="Calibri" w:cs="Calibri"/>
-          <w:color w:val="FF0000"/>
+          <w:rStyle w:val="Heading2Char"/>
+          <w:rFonts w:asciiTheme="minorHAnsi" w:hAnsiTheme="minorHAnsi"/>
         </w:rPr>
       </w:pPr>
     </w:p>
@@ -13051,30 +12346,44 @@
           <w:color w:val="FF0000"/>
         </w:rPr>
       </w:pPr>
-    </w:p>
-    <w:p>
-      <w:pPr>
-        <w:pStyle w:val="paragraph"/>
-        <w:spacing w:before="0" w:beforeAutospacing="0" w:after="0" w:afterAutospacing="0"/>
-        <w:textAlignment w:val="baseline"/>
-        <w:rPr>
-          <w:rFonts w:ascii="Calibri" w:hAnsi="Calibri" w:cs="Calibri"/>
-          <w:color w:val="FF0000"/>
-        </w:rPr>
-      </w:pPr>
-    </w:p>
-    <w:p>
-      <w:pPr>
-        <w:rPr>
-          <w:rFonts w:ascii="Calibri" w:hAnsi="Calibri" w:cs="Calibri"/>
-          <w:color w:val="FF0000"/>
-        </w:rPr>
-      </w:pPr>
+      <w:r>
+        <w:rPr>
+          <w:rStyle w:val="Heading2Char"/>
+          <w:rFonts w:asciiTheme="minorHAnsi" w:hAnsiTheme="minorHAnsi"/>
+        </w:rPr>
+        <w:lastRenderedPageBreak/>
+        <w:t>Game</w:t>
+      </w:r>
+      <w:r>
+        <w:rPr>
+          <w:rStyle w:val="Heading2Char"/>
+          <w:rFonts w:asciiTheme="minorHAnsi" w:hAnsiTheme="minorHAnsi"/>
+        </w:rPr>
+        <w:t>play</w:t>
+      </w:r>
+      <w:r>
+        <w:rPr>
+          <w:rStyle w:val="Heading2Char"/>
+          <w:rFonts w:asciiTheme="minorHAnsi" w:hAnsiTheme="minorHAnsi"/>
+        </w:rPr>
+        <w:t xml:space="preserve"> Loops</w:t>
+      </w:r>
+      <w:r>
+        <w:rPr>
+          <w:rFonts w:ascii="Calibri" w:hAnsi="Calibri" w:cs="Calibri"/>
+        </w:rPr>
+        <w:t xml:space="preserve"> </w:t>
+      </w:r>
+      <w:r>
+        <w:rPr>
+          <w:rFonts w:ascii="Calibri" w:hAnsi="Calibri" w:cs="Calibri"/>
+        </w:rPr>
+        <w:br/>
+      </w:r>
       <w:r>
         <w:rPr>
           <w:rStyle w:val="Heading3Char"/>
         </w:rPr>
-        <w:lastRenderedPageBreak/>
         <w:t>&lt;</w:t>
       </w:r>
       <w:r>
@@ -13095,13 +12404,6 @@
         </w:rPr>
         <w:br/>
       </w:r>
-      <w:r>
-        <w:rPr>
-          <w:rFonts w:ascii="Calibri" w:hAnsi="Calibri" w:cs="Calibri"/>
-          <w:color w:val="FF0000"/>
-        </w:rPr>
-        <w:t>Add a few words to provide context for what it is, and of course the image of the loop.</w:t>
-      </w:r>
     </w:p>
     <w:p>
       <w:pPr>
@@ -13119,7 +12421,19 @@
         <w:rPr>
           <w:rFonts w:ascii="Calibri" w:hAnsi="Calibri" w:cs="Calibri"/>
         </w:rPr>
-        <w:t>selection.</w:t>
+        <w:t>selection</w:t>
+      </w:r>
+      <w:r>
+        <w:rPr>
+          <w:rFonts w:ascii="Calibri" w:hAnsi="Calibri" w:cs="Calibri"/>
+        </w:rPr>
+        <w:t xml:space="preserve"> and end of round audio</w:t>
+      </w:r>
+      <w:r>
+        <w:rPr>
+          <w:rFonts w:ascii="Calibri" w:hAnsi="Calibri" w:cs="Calibri"/>
+        </w:rPr>
+        <w:t>.</w:t>
       </w:r>
     </w:p>
     <w:p>
@@ -13235,6 +12549,12 @@
           <w:rFonts w:ascii="Calibri" w:hAnsi="Calibri" w:cs="Calibri"/>
         </w:rPr>
         <w:t>Loop for player gameshow simulation environment</w:t>
+      </w:r>
+      <w:r>
+        <w:rPr>
+          <w:rFonts w:ascii="Calibri" w:hAnsi="Calibri" w:cs="Calibri"/>
+        </w:rPr>
+        <w:t>. Changes in audio based on round number.</w:t>
       </w:r>
     </w:p>
     <w:p>
@@ -13442,208 +12762,108 @@
       <w:r>
         <w:t>Controls</w:t>
       </w:r>
-      <w:bookmarkEnd w:id="13"/>
+      <w:bookmarkEnd w:id="12"/>
       <w:r>
         <w:t xml:space="preserve"> / Input</w:t>
       </w:r>
     </w:p>
     <w:p>
       <w:pPr>
+        <w:pStyle w:val="Heading3"/>
+      </w:pPr>
+      <w:bookmarkStart w:id="15" w:name="_Toc51679663"/>
+    </w:p>
+    <w:p>
+      <w:pPr>
+        <w:pStyle w:val="Heading3"/>
+      </w:pPr>
+      <w:r>
+        <w:t>Keyboard</w:t>
+      </w:r>
+      <w:r>
+        <w:t xml:space="preserve"> / </w:t>
+      </w:r>
+      <w:r>
+        <w:t>Mouse</w:t>
+      </w:r>
+      <w:bookmarkEnd w:id="15"/>
+    </w:p>
+    <w:p>
+      <w:pPr>
         <w:rPr>
           <w:color w:val="FF0000"/>
         </w:rPr>
       </w:pPr>
-      <w:r>
+    </w:p>
+    <w:p>
+      <w:r>
+        <w:t>Used for movement (wasd) and look (mouse).</w:t>
+      </w:r>
+    </w:p>
+    <w:p>
+      <w:r>
+        <w:t xml:space="preserve">To interact with buttons, the user </w:t>
+      </w:r>
+      <w:r>
+        <w:t>will simply walk up to the button</w:t>
+      </w:r>
+    </w:p>
+    <w:p>
+      <w:r>
+        <w:t>Escape key will bring up a menu to quit game or change input settings.</w:t>
+      </w:r>
+    </w:p>
+    <w:p>
+      <w:pPr>
+        <w:pStyle w:val="Heading3"/>
+      </w:pPr>
+      <w:bookmarkStart w:id="16" w:name="_Toc51679664"/>
+    </w:p>
+    <w:p>
+      <w:pPr>
+        <w:pStyle w:val="Heading3"/>
+      </w:pPr>
+      <w:r>
+        <w:t>Controller</w:t>
+      </w:r>
+      <w:bookmarkEnd w:id="16"/>
+    </w:p>
+    <w:p>
+      <w:pPr>
         <w:rPr>
           <w:color w:val="FF0000"/>
         </w:rPr>
-        <w:t>State the proposed control scheme</w:t>
-      </w:r>
-      <w:r>
-        <w:rPr>
-          <w:color w:val="FF0000"/>
-        </w:rPr>
-        <w:t xml:space="preserve"> for each platform</w:t>
-      </w:r>
-      <w:r>
-        <w:rPr>
-          <w:color w:val="FF0000"/>
-        </w:rPr>
-        <w:t xml:space="preserve">. Include relavent diagrams and references materials to outline the control mechanisms required. </w:t>
-      </w:r>
-      <w:r>
-        <w:rPr>
-          <w:color w:val="FF0000"/>
-        </w:rPr>
-        <w:t xml:space="preserve">It is </w:t>
-      </w:r>
-      <w:r>
-        <w:rPr>
-          <w:color w:val="FF0000"/>
-        </w:rPr>
-        <w:t xml:space="preserve">optional </w:t>
-      </w:r>
-      <w:r>
-        <w:rPr>
-          <w:color w:val="FF0000"/>
-        </w:rPr>
-        <w:t xml:space="preserve">to show controller mapping, it is more important you outline the connection between </w:t>
-      </w:r>
-      <w:r>
-        <w:rPr>
-          <w:color w:val="FF0000"/>
-          <w:u w:val="single"/>
-        </w:rPr>
-        <w:t>inputs</w:t>
-      </w:r>
-      <w:r>
-        <w:rPr>
-          <w:color w:val="FF0000"/>
-        </w:rPr>
-        <w:t xml:space="preserve"> and </w:t>
-      </w:r>
-      <w:r>
-        <w:rPr>
-          <w:color w:val="FF0000"/>
-        </w:rPr>
-        <w:t>systems in the game.</w:t>
-      </w:r>
-    </w:p>
-    <w:p>
-      <w:pPr>
-        <w:rPr>
-          <w:color w:val="FF0000"/>
-        </w:rPr>
-      </w:pPr>
-      <w:r>
-        <w:rPr>
-          <w:color w:val="FF0000"/>
-        </w:rPr>
-        <w:t>If there are multiple areas that have a change in control scheme, outline the intended usage for eac</w:t>
-      </w:r>
-      <w:r>
-        <w:rPr>
-          <w:color w:val="FF0000"/>
-        </w:rPr>
-        <w:t>h</w:t>
-      </w:r>
-      <w:r>
-        <w:rPr>
-          <w:color w:val="FF0000"/>
-        </w:rPr>
-        <w:t xml:space="preserve"> area. For example: Menu Navigation, vs Player controls.</w:t>
-      </w:r>
-      <w:r>
-        <w:rPr>
-          <w:color w:val="FF0000"/>
-        </w:rPr>
-        <w:t xml:space="preserve"> Remove / add subsections as applicable.</w:t>
+      </w:pPr>
+    </w:p>
+    <w:p>
+      <w:r>
+        <w:t>Left stick for translation, right stick to look.</w:t>
+      </w:r>
+    </w:p>
+    <w:p>
+      <w:r>
+        <w:t>Anyone of the main buttons (a,x,y,b) for interact.</w:t>
+      </w:r>
+    </w:p>
+    <w:p>
+      <w:r>
+        <w:t>The start will bring up a menu to quit game or change input settings.</w:t>
       </w:r>
     </w:p>
     <w:p>
       <w:pPr>
         <w:pStyle w:val="Heading3"/>
       </w:pPr>
-      <w:bookmarkStart w:id="16" w:name="_Toc51679663"/>
-      <w:r>
-        <w:t>Keyboard</w:t>
-      </w:r>
-      <w:r>
-        <w:t xml:space="preserve"> / </w:t>
-      </w:r>
-      <w:r>
-        <w:t>Mouse</w:t>
-      </w:r>
-      <w:bookmarkEnd w:id="16"/>
-    </w:p>
-    <w:p>
-      <w:pPr>
-        <w:rPr>
-          <w:color w:val="FF0000"/>
-        </w:rPr>
-      </w:pPr>
-      <w:r>
-        <w:rPr>
-          <w:color w:val="FF0000"/>
-        </w:rPr>
-        <w:t xml:space="preserve">Describe </w:t>
-      </w:r>
-    </w:p>
-    <w:p>
-      <w:r>
-        <w:t>Used for movement (wasd) and look (mouse).</w:t>
-      </w:r>
-    </w:p>
-    <w:p>
-      <w:r>
-        <w:t xml:space="preserve">To interact with buttons, the user </w:t>
-      </w:r>
-      <w:r>
-        <w:t>will simply walk up to the button</w:t>
-      </w:r>
-    </w:p>
-    <w:p>
-      <w:r>
-        <w:t>Escape key will bring up a menu to quit game or change input settings.</w:t>
-      </w:r>
+      <w:bookmarkStart w:id="17" w:name="_Toc51679665"/>
     </w:p>
     <w:p>
       <w:pPr>
         <w:pStyle w:val="Heading3"/>
       </w:pPr>
-      <w:bookmarkStart w:id="17" w:name="_Toc51679664"/>
-    </w:p>
-    <w:p>
-      <w:pPr>
-        <w:pStyle w:val="Heading3"/>
-      </w:pPr>
-      <w:r>
-        <w:t>Controller</w:t>
+      <w:r>
+        <w:t>Mobile / Touch</w:t>
       </w:r>
       <w:bookmarkEnd w:id="17"/>
-    </w:p>
-    <w:p>
-      <w:pPr>
-        <w:rPr>
-          <w:color w:val="FF0000"/>
-        </w:rPr>
-      </w:pPr>
-      <w:r>
-        <w:rPr>
-          <w:color w:val="FF0000"/>
-        </w:rPr>
-        <w:t xml:space="preserve">Describe </w:t>
-      </w:r>
-    </w:p>
-    <w:p>
-      <w:r>
-        <w:t>Left stick for translation, right stick to look.</w:t>
-      </w:r>
-    </w:p>
-    <w:p>
-      <w:r>
-        <w:t>Anyone of the main buttons (a,x,y,b) for interact.</w:t>
-      </w:r>
-    </w:p>
-    <w:p>
-      <w:r>
-        <w:t>The start will bring up a menu to quit game or change input settings.</w:t>
-      </w:r>
-    </w:p>
-    <w:p>
-      <w:pPr>
-        <w:pStyle w:val="Heading3"/>
-      </w:pPr>
-      <w:bookmarkStart w:id="18" w:name="_Toc51679665"/>
-    </w:p>
-    <w:p>
-      <w:pPr>
-        <w:pStyle w:val="Heading3"/>
-      </w:pPr>
-      <w:r>
-        <w:t>Mobile / Touch</w:t>
-      </w:r>
-      <w:bookmarkEnd w:id="18"/>
     </w:p>
     <w:p>
       <w:r>
@@ -13672,74 +12892,33 @@
       <w:pPr>
         <w:pStyle w:val="Heading2"/>
       </w:pPr>
-      <w:bookmarkStart w:id="19" w:name="_Toc51679666"/>
-      <w:r>
-        <w:lastRenderedPageBreak/>
+      <w:bookmarkStart w:id="18" w:name="_Toc51679666"/>
+      <w:r>
         <w:t>Game Mechanics</w:t>
       </w:r>
     </w:p>
     <w:p>
       <w:pPr>
-        <w:rPr>
-          <w:color w:val="FF0000"/>
-        </w:rPr>
-      </w:pPr>
-      <w:r>
-        <w:rPr>
-          <w:color w:val="FF0000"/>
-        </w:rPr>
-        <w:t xml:space="preserve">All gameplay mechanics are to be covered here. </w:t>
-      </w:r>
-      <w:r>
-        <w:rPr>
-          <w:color w:val="FF0000"/>
-        </w:rPr>
-        <w:t>You may format information as you like, but e</w:t>
-      </w:r>
-      <w:r>
-        <w:rPr>
-          <w:color w:val="FF0000"/>
-        </w:rPr>
-        <w:t>nsure you cover the info for the bullet points listed under the examples below.</w:t>
-      </w:r>
-      <w:r>
-        <w:rPr>
-          <w:color w:val="FF0000"/>
-        </w:rPr>
-        <w:t xml:space="preserve"> Keep information concise – This is reference material</w:t>
-      </w:r>
-      <w:r>
-        <w:rPr>
-          <w:color w:val="FF0000"/>
-        </w:rPr>
-        <w:t>, not justification</w:t>
-      </w:r>
-      <w:r>
-        <w:rPr>
-          <w:color w:val="FF0000"/>
-        </w:rPr>
-        <w:t>, etc.</w:t>
-      </w:r>
-    </w:p>
-    <w:p>
-      <w:pPr>
         <w:pStyle w:val="Heading3"/>
-      </w:pPr>
-      <w:r>
-        <w:rPr>
-          <w:color w:val="FF0000"/>
-        </w:rPr>
-        <w:t>&lt;Name of Mechanic</w:t>
-      </w:r>
-      <w:r>
-        <w:rPr>
-          <w:color w:val="FF0000"/>
-        </w:rPr>
-        <w:t xml:space="preserve"> 1</w:t>
-      </w:r>
-      <w:r>
-        <w:rPr>
-          <w:color w:val="FF0000"/>
+        <w:rPr>
+          <w:color w:val="auto"/>
+        </w:rPr>
+      </w:pPr>
+      <w:r>
+        <w:rPr>
+          <w:color w:val="auto"/>
+        </w:rPr>
+        <w:t>&lt;</w:t>
+      </w:r>
+      <w:r>
+        <w:rPr>
+          <w:color w:val="auto"/>
+        </w:rPr>
+        <w:t xml:space="preserve">Movement </w:t>
+      </w:r>
+      <w:r>
+        <w:rPr>
+          <w:color w:val="auto"/>
         </w:rPr>
         <w:t>&gt;</w:t>
       </w:r>
@@ -13751,21 +12930,15 @@
           <w:ilvl w:val="0"/>
           <w:numId w:val="15"/>
         </w:numPr>
-        <w:rPr>
-          <w:color w:val="FF0000"/>
-        </w:rPr>
-      </w:pPr>
-      <w:r>
-        <w:rPr>
-          <w:color w:val="FF0000"/>
-        </w:rPr>
-        <w:t>Description of mechanic</w:t>
-      </w:r>
-      <w:r>
-        <w:rPr>
-          <w:color w:val="FF0000"/>
-        </w:rPr>
-        <w:t>, and its purpose.</w:t>
+      </w:pPr>
+      <w:r>
+        <w:t xml:space="preserve">This will allow the player to move around in a 3D space. </w:t>
+      </w:r>
+      <w:r>
+        <w:t>This is required to give a feeling of freedom in the game environment and allow players to walk up to things they wish to interact with</w:t>
+      </w:r>
+      <w:r>
+        <w:t>.</w:t>
       </w:r>
     </w:p>
     <w:p>
@@ -13775,42 +12948,9 @@
           <w:ilvl w:val="0"/>
           <w:numId w:val="15"/>
         </w:numPr>
-        <w:rPr>
-          <w:color w:val="FF0000"/>
-        </w:rPr>
-      </w:pPr>
-      <w:r>
-        <w:rPr>
-          <w:color w:val="FF0000"/>
-        </w:rPr>
-        <w:t>Details of workings / rules of mechanic.</w:t>
-      </w:r>
-      <w:r>
-        <w:rPr>
-          <w:color w:val="FF0000"/>
-        </w:rPr>
-        <w:t xml:space="preserve"> </w:t>
-      </w:r>
-      <w:r>
-        <w:rPr>
-          <w:color w:val="FF0000"/>
-          <w:u w:val="single"/>
-        </w:rPr>
-        <w:t>Feel free to use diagrams</w:t>
-      </w:r>
-      <w:r>
-        <w:rPr>
-          <w:color w:val="FF0000"/>
-          <w:u w:val="single"/>
-        </w:rPr>
-        <w:t>, this drastically reduces the need for your text to communicate perfectly on its own</w:t>
-      </w:r>
-      <w:r>
-        <w:rPr>
-          <w:color w:val="FF0000"/>
-          <w:u w:val="single"/>
-        </w:rPr>
-        <w:t>.</w:t>
+      </w:pPr>
+      <w:r>
+        <w:t>There is only one speed of movement as the playable environment is relatively small.</w:t>
       </w:r>
     </w:p>
     <w:p>
@@ -13820,15 +12960,10 @@
           <w:ilvl w:val="0"/>
           <w:numId w:val="15"/>
         </w:numPr>
-        <w:rPr>
-          <w:color w:val="FF0000"/>
-        </w:rPr>
-      </w:pPr>
-      <w:r>
-        <w:rPr>
-          <w:color w:val="FF0000"/>
-        </w:rPr>
-        <w:t>Inputs (things required / involved)</w:t>
+      </w:pPr>
+      <w:r>
+        <w:lastRenderedPageBreak/>
+        <w:t>Inputs need to allow for movement and looking in which ever direction the player desires</w:t>
       </w:r>
     </w:p>
     <w:p>
@@ -13838,42 +12973,15 @@
           <w:ilvl w:val="0"/>
           <w:numId w:val="15"/>
         </w:numPr>
-        <w:rPr>
-          <w:color w:val="FF0000"/>
-        </w:rPr>
-      </w:pPr>
-      <w:r>
-        <w:rPr>
-          <w:color w:val="FF0000"/>
-        </w:rPr>
-        <w:t>Outputs</w:t>
-      </w:r>
-      <w:r>
-        <w:rPr>
-          <w:color w:val="FF0000"/>
-        </w:rPr>
-        <w:t xml:space="preserve"> (things affected / produced / outcomes)</w:t>
+      </w:pPr>
+      <w:r>
+        <w:t xml:space="preserve">The output is the players position on the map. </w:t>
       </w:r>
     </w:p>
     <w:p>
       <w:pPr>
         <w:pStyle w:val="Heading3"/>
         <w:rPr>
-          <w:color w:val="FF0000"/>
-        </w:rPr>
-      </w:pPr>
-      <w:r>
-        <w:rPr>
-          <w:color w:val="FF0000"/>
-          <w:highlight w:val="green"/>
-        </w:rPr>
-        <w:t>/// Repeat as necessary.</w:t>
-      </w:r>
-    </w:p>
-    <w:p>
-      <w:pPr>
-        <w:pStyle w:val="Heading3"/>
-        <w:rPr>
           <w:color w:val="auto"/>
         </w:rPr>
       </w:pPr>
@@ -13887,13 +12995,13 @@
         <w:rPr>
           <w:color w:val="auto"/>
         </w:rPr>
-        <w:t xml:space="preserve">Movement </w:t>
+        <w:t>Interact</w:t>
       </w:r>
       <w:r>
         <w:rPr>
           <w:color w:val="auto"/>
         </w:rPr>
-        <w:t>&gt;</w:t>
+        <w:t xml:space="preserve"> &gt;</w:t>
       </w:r>
     </w:p>
     <w:p>
@@ -13905,13 +13013,7 @@
         </w:numPr>
       </w:pPr>
       <w:r>
-        <w:t xml:space="preserve">This will allow the player to move around in a 3D space. </w:t>
-      </w:r>
-      <w:r>
-        <w:t>This is required to give a feeling of freedom in the game environment and allow players to walk up to things they wish to interact with</w:t>
-      </w:r>
-      <w:r>
-        <w:t>.</w:t>
+        <w:t>This will allow the player make choices for the game.</w:t>
       </w:r>
     </w:p>
     <w:p>
@@ -13923,7 +13025,7 @@
         </w:numPr>
       </w:pPr>
       <w:r>
-        <w:t>There is only one speed of movement as the playable environment is relatively small.</w:t>
+        <w:t>Choices include selecting a button to push or to pat a goat.</w:t>
       </w:r>
     </w:p>
     <w:p>
@@ -13935,7 +13037,13 @@
         </w:numPr>
       </w:pPr>
       <w:r>
-        <w:t>Inputs need to allow for movement and looking in which ever direction the player desires</w:t>
+        <w:t xml:space="preserve">In game, </w:t>
+      </w:r>
+      <w:r>
+        <w:t xml:space="preserve">Inputs will simply be </w:t>
+      </w:r>
+      <w:r>
+        <w:t>the player walking in close proximity to the buttons</w:t>
       </w:r>
     </w:p>
     <w:p>
@@ -13947,9 +13055,33 @@
         </w:numPr>
       </w:pPr>
       <w:r>
-        <w:t xml:space="preserve">The output is the players position on the map. </w:t>
-      </w:r>
-    </w:p>
+        <w:t>For menu systems, players can use the mouse and left click to select a desired option</w:t>
+      </w:r>
+    </w:p>
+    <w:p/>
+    <w:p>
+      <w:pPr>
+        <w:rPr>
+          <w:color w:val="FF0000"/>
+        </w:rPr>
+      </w:pPr>
+      <w:r>
+        <w:rPr>
+          <w:color w:val="FF0000"/>
+        </w:rPr>
+        <w:br/>
+      </w:r>
+    </w:p>
+    <w:p>
+      <w:pPr>
+        <w:pStyle w:val="Heading2"/>
+      </w:pPr>
+      <w:r>
+        <w:t>Custom Game Systems</w:t>
+      </w:r>
+      <w:bookmarkEnd w:id="18"/>
+    </w:p>
+    <w:p/>
     <w:p>
       <w:pPr>
         <w:pStyle w:val="Heading3"/>
@@ -13967,13 +13099,13 @@
         <w:rPr>
           <w:color w:val="auto"/>
         </w:rPr>
-        <w:t>Interact</w:t>
+        <w:t>Host speech</w:t>
       </w:r>
       <w:r>
         <w:rPr>
           <w:color w:val="auto"/>
         </w:rPr>
-        <w:t xml:space="preserve"> &gt;</w:t>
+        <w:t>&gt;</w:t>
       </w:r>
     </w:p>
     <w:p>
@@ -13985,7 +13117,10 @@
         </w:numPr>
       </w:pPr>
       <w:r>
-        <w:t>This will allow the player make choices for the game.</w:t>
+        <w:t xml:space="preserve">The host is in the game to provide advice and learning to the player regarding the game and probability. </w:t>
+      </w:r>
+      <w:r>
+        <w:t xml:space="preserve">The host also acts to provide atmosphere and possibly some humour for the player. </w:t>
       </w:r>
     </w:p>
     <w:p>
@@ -13997,7 +13132,7 @@
         </w:numPr>
       </w:pPr>
       <w:r>
-        <w:t>Choices include selecting a button to push or to pat a goat.</w:t>
+        <w:t>There are no inputs with use of the gameshow host, but there are moments where gameplay pauses so the player will listen to what the host is saying. See personal simulation loop for more details.</w:t>
       </w:r>
     </w:p>
     <w:p>
@@ -14009,204 +13144,6 @@
         </w:numPr>
       </w:pPr>
       <w:r>
-        <w:t xml:space="preserve">In game, </w:t>
-      </w:r>
-      <w:r>
-        <w:t xml:space="preserve">Inputs will simply be </w:t>
-      </w:r>
-      <w:r>
-        <w:t>the player walking in close proximity to the buttons</w:t>
-      </w:r>
-    </w:p>
-    <w:p>
-      <w:pPr>
-        <w:pStyle w:val="ListParagraph"/>
-        <w:numPr>
-          <w:ilvl w:val="0"/>
-          <w:numId w:val="15"/>
-        </w:numPr>
-      </w:pPr>
-      <w:r>
-        <w:t>For menu systems, players can use the mouse and left click to select a desired option</w:t>
-      </w:r>
-    </w:p>
-    <w:p/>
-    <w:p>
-      <w:pPr>
-        <w:rPr>
-          <w:color w:val="FF0000"/>
-        </w:rPr>
-      </w:pPr>
-      <w:r>
-        <w:rPr>
-          <w:color w:val="FF0000"/>
-          <w:highlight w:val="green"/>
-        </w:rPr>
-        <w:t>/// End repeated section.</w:t>
-      </w:r>
-      <w:r>
-        <w:rPr>
-          <w:color w:val="FF0000"/>
-        </w:rPr>
-        <w:br/>
-      </w:r>
-    </w:p>
-    <w:p>
-      <w:pPr>
-        <w:pStyle w:val="Heading2"/>
-      </w:pPr>
-      <w:r>
-        <w:t>Custom Game Systems</w:t>
-      </w:r>
-      <w:bookmarkEnd w:id="19"/>
-    </w:p>
-    <w:p>
-      <w:pPr>
-        <w:rPr>
-          <w:color w:val="FF0000"/>
-        </w:rPr>
-      </w:pPr>
-      <w:r>
-        <w:rPr>
-          <w:color w:val="FF0000"/>
-        </w:rPr>
-        <w:t>This covers systems that help drive and support gameplay that may not be a mechanic</w:t>
-      </w:r>
-      <w:r>
-        <w:rPr>
-          <w:color w:val="FF0000"/>
-        </w:rPr>
-        <w:t xml:space="preserve"> itself. For example, </w:t>
-      </w:r>
-      <w:r>
-        <w:rPr>
-          <w:color w:val="FF0000"/>
-        </w:rPr>
-        <w:t xml:space="preserve">an inventory </w:t>
-      </w:r>
-      <w:r>
-        <w:rPr>
-          <w:color w:val="FF0000"/>
-        </w:rPr>
-        <w:t>system may co-ordinate with mechanics such as picking up and dropping items (actions).</w:t>
-      </w:r>
-      <w:r>
-        <w:rPr>
-          <w:color w:val="FF0000"/>
-        </w:rPr>
-        <w:t xml:space="preserve"> A chat system may really be just interface systems required for the actual chat mechanics to be usable by the player.</w:t>
-      </w:r>
-      <w:r>
-        <w:rPr>
-          <w:color w:val="FF0000"/>
-        </w:rPr>
-        <w:t xml:space="preserve"> You may also have some systems that do things to your game state or level that </w:t>
-      </w:r>
-      <w:r>
-        <w:rPr>
-          <w:color w:val="FF0000"/>
-        </w:rPr>
-        <w:t>are not a mechanic, or are simply purely technical in nature.</w:t>
-      </w:r>
-    </w:p>
-    <w:p>
-      <w:pPr>
-        <w:rPr>
-          <w:color w:val="FF0000"/>
-        </w:rPr>
-      </w:pPr>
-      <w:r>
-        <w:rPr>
-          <w:color w:val="FF0000"/>
-          <w:highlight w:val="yellow"/>
-        </w:rPr>
-        <w:t xml:space="preserve">You MUST cover event handlers </w:t>
-      </w:r>
-      <w:r>
-        <w:rPr>
-          <w:color w:val="FF0000"/>
-          <w:highlight w:val="yellow"/>
-        </w:rPr>
-        <w:t xml:space="preserve">and UI systems </w:t>
-      </w:r>
-      <w:r>
-        <w:rPr>
-          <w:color w:val="FF0000"/>
-          <w:highlight w:val="yellow"/>
-        </w:rPr>
-        <w:t>here</w:t>
-      </w:r>
-      <w:r>
-        <w:rPr>
-          <w:color w:val="FF0000"/>
-          <w:highlight w:val="yellow"/>
-        </w:rPr>
-        <w:t>!</w:t>
-      </w:r>
-    </w:p>
-    <w:p>
-      <w:pPr>
-        <w:pStyle w:val="Heading3"/>
-        <w:rPr>
-          <w:color w:val="auto"/>
-        </w:rPr>
-      </w:pPr>
-      <w:r>
-        <w:rPr>
-          <w:color w:val="auto"/>
-        </w:rPr>
-        <w:t>&lt;</w:t>
-      </w:r>
-      <w:r>
-        <w:rPr>
-          <w:color w:val="auto"/>
-        </w:rPr>
-        <w:t>Host speech</w:t>
-      </w:r>
-      <w:r>
-        <w:rPr>
-          <w:color w:val="auto"/>
-        </w:rPr>
-        <w:t>&gt;</w:t>
-      </w:r>
-    </w:p>
-    <w:p>
-      <w:pPr>
-        <w:pStyle w:val="ListParagraph"/>
-        <w:numPr>
-          <w:ilvl w:val="0"/>
-          <w:numId w:val="15"/>
-        </w:numPr>
-      </w:pPr>
-      <w:r>
-        <w:t xml:space="preserve">The host is in the game to provide advice and learning to the player regarding the game and probability. </w:t>
-      </w:r>
-      <w:r>
-        <w:t xml:space="preserve">The host also acts to provide atmosphere and possibly some humour for the player. </w:t>
-      </w:r>
-    </w:p>
-    <w:p>
-      <w:pPr>
-        <w:pStyle w:val="ListParagraph"/>
-        <w:numPr>
-          <w:ilvl w:val="0"/>
-          <w:numId w:val="15"/>
-        </w:numPr>
-      </w:pPr>
-      <w:r>
-        <w:lastRenderedPageBreak/>
-        <w:t>There are no inputs with use of the gameshow host, but there are moments where gameplay pauses so the player will listen to what the host is saying. See personal simulation loop for more details.</w:t>
-      </w:r>
-    </w:p>
-    <w:p>
-      <w:pPr>
-        <w:pStyle w:val="ListParagraph"/>
-        <w:numPr>
-          <w:ilvl w:val="0"/>
-          <w:numId w:val="15"/>
-        </w:numPr>
-      </w:pPr>
-      <w:r>
         <w:t xml:space="preserve">The output is in the form of audio from triggers </w:t>
       </w:r>
       <w:r>
@@ -14254,7 +13191,10 @@
         </w:numPr>
       </w:pPr>
       <w:r>
-        <w:t>Used for ques with host speech and to keep the pace of the game reasonable with opening doors and button selections</w:t>
+        <w:t xml:space="preserve">Used for ques with host speech and to keep the pace of the game reasonable with opening doors and button </w:t>
+      </w:r>
+      <w:r>
+        <w:t>selections.</w:t>
       </w:r>
     </w:p>
     <w:p>
@@ -14266,7 +13206,16 @@
         </w:numPr>
       </w:pPr>
       <w:r>
-        <w:t>Different audio will play depending on round number and buttons selected</w:t>
+        <w:t xml:space="preserve">Different audio will play depending on </w:t>
+      </w:r>
+      <w:r>
+        <w:t>the round</w:t>
+      </w:r>
+      <w:r>
+        <w:t xml:space="preserve"> number and buttons </w:t>
+      </w:r>
+      <w:r>
+        <w:t>selected.</w:t>
       </w:r>
     </w:p>
     <w:p/>
@@ -14283,9 +13232,15 @@
           <w:numId w:val="27"/>
         </w:numPr>
       </w:pPr>
-      <w:bookmarkStart w:id="20" w:name="_Toc51679667"/>
-      <w:r>
-        <w:t xml:space="preserve">These will be tracked so the player can experience the game and also be informed after a number of attempts of the probabilities in the </w:t>
+      <w:bookmarkStart w:id="19" w:name="_Toc51679667"/>
+      <w:r>
+        <w:t xml:space="preserve">These will be tracked so the player can experience the game </w:t>
+      </w:r>
+      <w:r>
+        <w:t>and</w:t>
+      </w:r>
+      <w:r>
+        <w:t xml:space="preserve"> be informed after a number of attempts of the probabilities in the </w:t>
       </w:r>
       <w:r>
         <w:t>experience.</w:t>
@@ -14344,91 +13299,29 @@
           <w:color w:val="FF0000"/>
         </w:rPr>
       </w:pPr>
-      <w:r>
-        <w:rPr>
-          <w:color w:val="FF0000"/>
-        </w:rPr>
-        <w:t xml:space="preserve">Very simply, identify how physics work in the game. If </w:t>
-      </w:r>
-      <w:r>
-        <w:rPr>
-          <w:color w:val="FF0000"/>
-        </w:rPr>
-        <w:t xml:space="preserve">gameplay </w:t>
-      </w:r>
-      <w:r>
-        <w:rPr>
-          <w:color w:val="FF0000"/>
-        </w:rPr>
-        <w:t>i</w:t>
-      </w:r>
-      <w:r>
-        <w:rPr>
-          <w:color w:val="FF0000"/>
-        </w:rPr>
-        <w:t>nvolves conscious</w:t>
-      </w:r>
-      <w:r>
-        <w:rPr>
-          <w:color w:val="FF0000"/>
-        </w:rPr>
-        <w:t xml:space="preserve"> collision of physical object</w:t>
-      </w:r>
-      <w:r>
-        <w:rPr>
-          <w:color w:val="FF0000"/>
-        </w:rPr>
-        <w:t xml:space="preserve">s in a </w:t>
-      </w:r>
-      <w:r>
-        <w:rPr>
-          <w:color w:val="FF0000"/>
-        </w:rPr>
-        <w:t xml:space="preserve">level, this is worth covering to ensure you understand how physics work in your game, even if that’s just </w:t>
-      </w:r>
-      <w:r>
-        <w:rPr>
-          <w:color w:val="FF0000"/>
-        </w:rPr>
-        <w:t>out-of-the-box stuff from your game engine.</w:t>
-      </w:r>
-    </w:p>
-    <w:p>
-      <w:pPr>
-        <w:rPr>
-          <w:color w:val="FF0000"/>
-        </w:rPr>
-      </w:pPr>
-      <w:r>
-        <w:rPr>
-          <w:color w:val="FF0000"/>
-        </w:rPr>
-        <w:t>Keep this section concis</w:t>
-      </w:r>
-      <w:r>
-        <w:rPr>
-          <w:color w:val="FF0000"/>
-        </w:rPr>
-        <w:t xml:space="preserve">e. Use bullet points where possible, just ensure context is clear – Someone </w:t>
-      </w:r>
-      <w:r>
-        <w:rPr>
-          <w:color w:val="FF0000"/>
-        </w:rPr>
-        <w:t>else should find this informative enough to know things.</w:t>
-      </w:r>
-    </w:p>
-    <w:p>
-      <w:r>
-        <w:t>The objects in the game: doors, buttons and goats will need to have collisions enabled as they are physical objects and walking through them may ruin the experience of the game.</w:t>
+    </w:p>
+    <w:p>
+      <w:r>
+        <w:t xml:space="preserve">The objects in the game: doors, buttons and </w:t>
+      </w:r>
+      <w:r>
+        <w:t>prizes</w:t>
+      </w:r>
+      <w:r>
+        <w:t xml:space="preserve"> will need to have collisions enabled as they are physical objects and walking through them may ruin the experience of the game.</w:t>
+      </w:r>
+    </w:p>
+    <w:p>
+      <w:r>
+        <w:lastRenderedPageBreak/>
+        <w:t xml:space="preserve">Collisions with buttons will also trigger material colour changes and updates in variables of player selections. </w:t>
+      </w:r>
+      <w:r>
+        <w:t>Box colliders will be used to detect when the player is in close proximity to a button.</w:t>
       </w:r>
     </w:p>
     <w:p/>
-    <w:p>
-      <w:r>
-        <w:t>Box colliders will be used to detect when the player is in close proximity to a button.</w:t>
-      </w:r>
-    </w:p>
+    <w:p/>
     <w:p>
       <w:pPr>
         <w:pStyle w:val="Heading2"/>
@@ -14481,7 +13374,13 @@
         <w:t>covers</w:t>
       </w:r>
       <w:r>
-        <w:t xml:space="preserve"> content types for the project, and provides technical specifications on their usage.</w:t>
+        <w:t xml:space="preserve"> content types for the </w:t>
+      </w:r>
+      <w:r>
+        <w:t>project and</w:t>
+      </w:r>
+      <w:r>
+        <w:t xml:space="preserve"> provides technical specifications on their usage.</w:t>
       </w:r>
     </w:p>
     <w:p>
@@ -14498,91 +13397,33 @@
           <w:color w:val="FF0000"/>
         </w:rPr>
       </w:pPr>
-      <w:r>
+    </w:p>
+    <w:p>
+      <w:r>
+        <w:t xml:space="preserve">This game will run in a fixed size environment but with a feeling of space where to player can see a skybox </w:t>
+      </w:r>
+      <w:r>
+        <w:t>but also no</w:t>
+      </w:r>
+      <w:r>
+        <w:t>t</w:t>
+      </w:r>
+      <w:r>
+        <w:t xml:space="preserve"> move out of the game area. </w:t>
+      </w:r>
+    </w:p>
+    <w:p/>
+    <w:p>
+      <w:r>
+        <w:t>The game will have a small amount of assets and feature a host who will talk the player through the experience, trigged by round numbers and game timers.</w:t>
+      </w:r>
+    </w:p>
+    <w:p>
+      <w:pPr>
         <w:rPr>
           <w:color w:val="FF0000"/>
         </w:rPr>
-        <w:t xml:space="preserve">Provide a summary of the </w:t>
-      </w:r>
-      <w:r>
-        <w:rPr>
-          <w:color w:val="FF0000"/>
-        </w:rPr>
-        <w:t>nature of the gameplay environments. Does everything take place in a fixed environment? Does the player move through multiple 3D levels?</w:t>
-      </w:r>
-      <w:r>
-        <w:rPr>
-          <w:color w:val="FF0000"/>
-        </w:rPr>
-        <w:t xml:space="preserve"> Provide information in a paragraph or two, and add supporting bullet-points if useful/necessary.</w:t>
-      </w:r>
-    </w:p>
-    <w:p>
-      <w:r>
-        <w:t xml:space="preserve">This game will run in a fixed size environment but with a feeling of space where to player can see a skybox </w:t>
-      </w:r>
-      <w:r>
-        <w:t>but also no</w:t>
-      </w:r>
-      <w:r>
-        <w:t>t</w:t>
-      </w:r>
-      <w:r>
-        <w:t xml:space="preserve"> move out of the game area. </w:t>
-      </w:r>
-    </w:p>
-    <w:p>
-      <w:pPr>
-        <w:rPr>
-          <w:color w:val="FF0000"/>
-        </w:rPr>
-      </w:pPr>
-      <w:r>
-        <w:rPr>
-          <w:color w:val="FF0000"/>
-        </w:rPr>
-        <w:t xml:space="preserve">The rest of this section </w:t>
-      </w:r>
-      <w:r>
-        <w:rPr>
-          <w:color w:val="FF0000"/>
-        </w:rPr>
-        <w:t>is about ensuring you are clear on the technical specs and usage of your content types.</w:t>
-      </w:r>
-    </w:p>
-    <w:p>
-      <w:pPr>
-        <w:rPr>
-          <w:color w:val="FF0000"/>
-        </w:rPr>
-      </w:pPr>
-      <w:r>
-        <w:rPr>
-          <w:color w:val="FF0000"/>
-          <w:highlight w:val="green"/>
-        </w:rPr>
-        <w:t>/// Repeat as neces</w:t>
-      </w:r>
-      <w:r>
-        <w:rPr>
-          <w:color w:val="FF0000"/>
-          <w:highlight w:val="green"/>
-        </w:rPr>
-        <w:t>sary – Add any</w:t>
-      </w:r>
-      <w:r>
-        <w:rPr>
-          <w:color w:val="FF0000"/>
-          <w:highlight w:val="green"/>
-        </w:rPr>
-        <w:t xml:space="preserve"> supporting sub-headings or infor required, such as diagrams, etc</w:t>
-      </w:r>
-      <w:r>
-        <w:rPr>
-          <w:color w:val="FF0000"/>
-        </w:rPr>
-        <w:t xml:space="preserve"> </w:t>
-      </w:r>
+      </w:pPr>
     </w:p>
     <w:p>
       <w:pPr>
@@ -14617,21 +13458,9 @@
           <w:ilvl w:val="0"/>
           <w:numId w:val="15"/>
         </w:numPr>
-        <w:rPr>
-          <w:color w:val="FF0000"/>
-        </w:rPr>
-      </w:pPr>
-      <w:r>
-        <w:rPr>
-          <w:color w:val="FF0000"/>
-        </w:rPr>
-        <w:t>Concise description of content type (just to clarify)</w:t>
-      </w:r>
-      <w:r>
-        <w:rPr>
-          <w:color w:val="FF0000"/>
-        </w:rPr>
-        <w:t xml:space="preserve"> – 1 line at most.</w:t>
+      </w:pPr>
+      <w:r>
+        <w:t>Content will be a mixture of simple shapes for buttons and imported assets from the Unity asset store, being the prizes and doors.</w:t>
       </w:r>
     </w:p>
     <w:p>
@@ -14641,39 +13470,12 @@
           <w:ilvl w:val="0"/>
           <w:numId w:val="15"/>
         </w:numPr>
-        <w:rPr>
-          <w:color w:val="FF0000"/>
-        </w:rPr>
-      </w:pPr>
-      <w:r>
-        <w:rPr>
-          <w:color w:val="FF0000"/>
-        </w:rPr>
-        <w:t>Location in project (actual file location / folder structure</w:t>
-      </w:r>
-      <w:r>
-        <w:rPr>
-          <w:color w:val="FF0000"/>
-        </w:rPr>
-        <w:t>, or file</w:t>
-      </w:r>
-      <w:r>
-        <w:rPr>
-          <w:color w:val="FF0000"/>
-        </w:rPr>
-        <w:t>(s)</w:t>
-      </w:r>
-      <w:r>
-        <w:rPr>
-          <w:color w:val="FF0000"/>
-        </w:rPr>
-        <w:t xml:space="preserve"> the content is stored in</w:t>
-      </w:r>
-      <w:r>
-        <w:rPr>
-          <w:color w:val="FF0000"/>
-        </w:rPr>
-        <w:t>)</w:t>
+      </w:pPr>
+      <w:r>
+        <w:t>C:\Monty_Hall_Assessment</w:t>
+      </w:r>
+      <w:r>
+        <w:t xml:space="preserve"> or see GitHub repository.  </w:t>
       </w:r>
     </w:p>
     <w:p>
@@ -14683,80 +13485,17 @@
           <w:ilvl w:val="0"/>
           <w:numId w:val="15"/>
         </w:numPr>
-        <w:rPr>
-          <w:color w:val="FF0000"/>
-        </w:rPr>
-      </w:pPr>
-      <w:r>
-        <w:rPr>
-          <w:color w:val="FF0000"/>
-        </w:rPr>
-        <w:t>Application details (tech specs</w:t>
-      </w:r>
-      <w:r>
-        <w:rPr>
-          <w:color w:val="FF0000"/>
-        </w:rPr>
-        <w:t xml:space="preserve"> / format requirements /</w:t>
-      </w:r>
-      <w:r>
-        <w:rPr>
-          <w:color w:val="FF0000"/>
-        </w:rPr>
-        <w:t xml:space="preserve"> required</w:t>
-      </w:r>
-      <w:r>
-        <w:rPr>
-          <w:color w:val="FF0000"/>
-        </w:rPr>
-        <w:t xml:space="preserve"> </w:t>
-      </w:r>
-      <w:r>
-        <w:rPr>
-          <w:color w:val="FF0000"/>
-        </w:rPr>
-        <w:t>processes</w:t>
-      </w:r>
-      <w:r>
-        <w:rPr>
-          <w:color w:val="FF0000"/>
-        </w:rPr>
-        <w:t>)</w:t>
-      </w:r>
-    </w:p>
-    <w:p>
-      <w:pPr>
-        <w:pStyle w:val="ListParagraph"/>
-        <w:numPr>
-          <w:ilvl w:val="0"/>
-          <w:numId w:val="15"/>
-        </w:numPr>
-      </w:pPr>
-      <w:r>
-        <w:t>Content will be a mixture of simple shapes for buttons and imported assets from the Unity asset store, being the prizes and doors.</w:t>
-      </w:r>
-    </w:p>
-    <w:p>
-      <w:pPr>
-        <w:pStyle w:val="ListParagraph"/>
-        <w:numPr>
-          <w:ilvl w:val="0"/>
-          <w:numId w:val="15"/>
-        </w:numPr>
-      </w:pPr>
-      <w:r>
-        <w:t>C:\Monty_Hall_Assessment</w:t>
-      </w:r>
-      <w:r>
-        <w:t xml:space="preserve"> or see GitHub repository.  </w:t>
+      </w:pPr>
+      <w:r>
+        <w:t>Will need to be packaged for use as a web-based experience, and settings/preferences in Unity will need to be correct to achieve this.</w:t>
       </w:r>
     </w:p>
     <w:p>
       <w:pPr>
         <w:pStyle w:val="Heading3"/>
         <w:rPr>
+          <w:rStyle w:val="Hyperlink"/>
           <w:rFonts w:asciiTheme="minorHAnsi" w:eastAsiaTheme="minorHAnsi" w:hAnsiTheme="minorHAnsi" w:cstheme="minorBidi"/>
-          <w:color w:val="002060"/>
           <w:sz w:val="22"/>
           <w:szCs w:val="22"/>
         </w:rPr>
@@ -14773,27 +13512,7 @@
         </w:r>
       </w:hyperlink>
     </w:p>
-    <w:p>
-      <w:pPr>
-        <w:pStyle w:val="ListParagraph"/>
-        <w:numPr>
-          <w:ilvl w:val="0"/>
-          <w:numId w:val="15"/>
-        </w:numPr>
-      </w:pPr>
-      <w:r>
-        <w:t>??</w:t>
-      </w:r>
-    </w:p>
-    <w:p>
-      <w:pPr>
-        <w:pStyle w:val="ListParagraph"/>
-        <w:numPr>
-          <w:ilvl w:val="0"/>
-          <w:numId w:val="15"/>
-        </w:numPr>
-      </w:pPr>
-    </w:p>
+    <w:p/>
     <w:p>
       <w:pPr>
         <w:pStyle w:val="Heading3"/>
@@ -14859,13 +13578,7 @@
         </w:numPr>
       </w:pPr>
       <w:r>
-        <w:t xml:space="preserve">&lt;Button </w:t>
-      </w:r>
-      <w:r>
-        <w:t>3</w:t>
-      </w:r>
-      <w:r>
-        <w:t>&gt;</w:t>
+        <w:t>&lt;Button 3&gt;</w:t>
       </w:r>
     </w:p>
     <w:p>
@@ -14975,33 +13688,13 @@
         <w:lastRenderedPageBreak/>
         <w:t>Coding Standards</w:t>
       </w:r>
-      <w:bookmarkEnd w:id="20"/>
-    </w:p>
-    <w:p>
-      <w:pPr>
-        <w:rPr>
-          <w:color w:val="FF0000"/>
-        </w:rPr>
-      </w:pPr>
-      <w:r>
-        <w:rPr>
-          <w:color w:val="FF0000"/>
-        </w:rPr>
-        <w:t>Outline the coding conventions followed during the development of the project.</w:t>
-      </w:r>
-      <w:r>
-        <w:rPr>
-          <w:color w:val="FF0000"/>
-        </w:rPr>
-        <w:br/>
-        <w:t>You may link to existing coding standard documentation</w:t>
-      </w:r>
+      <w:bookmarkEnd w:id="19"/>
     </w:p>
     <w:p>
       <w:pPr>
         <w:pStyle w:val="Heading2"/>
       </w:pPr>
-      <w:bookmarkStart w:id="21" w:name="_Toc51679668"/>
+      <w:bookmarkStart w:id="20" w:name="_Toc51679668"/>
       <w:r>
         <w:t xml:space="preserve">Coding Standards </w:t>
       </w:r>
@@ -15505,18 +14198,6 @@
           <w:color w:val="FF0000"/>
         </w:rPr>
       </w:pPr>
-      <w:r>
-        <w:rPr>
-          <w:color w:val="FF0000"/>
-        </w:rPr>
-        <w:t>You should have rules on how things are named to ensure consistency and ease of understanding</w:t>
-      </w:r>
-      <w:r>
-        <w:rPr>
-          <w:color w:val="FF0000"/>
-        </w:rPr>
-        <w:t xml:space="preserve"> of intent with naming.</w:t>
-      </w:r>
     </w:p>
     <w:p>
       <w:r>
@@ -15550,7 +14231,17 @@
           <w:szCs w:val="19"/>
           <w:lang w:val="en-AU"/>
         </w:rPr>
-        <w:t xml:space="preserve">    </w:t>
+        <w:t xml:space="preserve">    public</w:t>
+      </w:r>
+      <w:r>
+        <w:rPr>
+          <w:rFonts w:ascii="Cascadia Mono" w:hAnsi="Cascadia Mono" w:cs="Cascadia Mono"/>
+          <w:color w:val="000000"/>
+          <w:sz w:val="19"/>
+          <w:szCs w:val="19"/>
+          <w:lang w:val="en-AU"/>
+        </w:rPr>
+        <w:t xml:space="preserve"> </w:t>
       </w:r>
       <w:r>
         <w:rPr>
@@ -15560,7 +14251,7 @@
           <w:szCs w:val="19"/>
           <w:lang w:val="en-AU"/>
         </w:rPr>
-        <w:t>public</w:t>
+        <w:t>int</w:t>
       </w:r>
       <w:r>
         <w:rPr>
@@ -15570,7 +14261,32 @@
           <w:szCs w:val="19"/>
           <w:lang w:val="en-AU"/>
         </w:rPr>
-        <w:t xml:space="preserve"> </w:t>
+        <w:t xml:space="preserve"> winningDoor;</w:t>
+      </w:r>
+    </w:p>
+    <w:p>
+      <w:pPr>
+        <w:autoSpaceDE w:val="0"/>
+        <w:autoSpaceDN w:val="0"/>
+        <w:adjustRightInd w:val="0"/>
+        <w:spacing w:after="0" w:line="240" w:lineRule="auto"/>
+        <w:rPr>
+          <w:rFonts w:ascii="Cascadia Mono" w:hAnsi="Cascadia Mono" w:cs="Cascadia Mono"/>
+          <w:color w:val="000000"/>
+          <w:sz w:val="19"/>
+          <w:szCs w:val="19"/>
+          <w:lang w:val="en-AU"/>
+        </w:rPr>
+      </w:pPr>
+      <w:r>
+        <w:rPr>
+          <w:rFonts w:ascii="Cascadia Mono" w:hAnsi="Cascadia Mono" w:cs="Cascadia Mono"/>
+          <w:color w:val="000000"/>
+          <w:sz w:val="19"/>
+          <w:szCs w:val="19"/>
+          <w:lang w:val="en-AU"/>
+        </w:rPr>
+        <w:t xml:space="preserve">    </w:t>
       </w:r>
       <w:r>
         <w:rPr>
@@ -15580,7 +14296,7 @@
           <w:szCs w:val="19"/>
           <w:lang w:val="en-AU"/>
         </w:rPr>
-        <w:t>int</w:t>
+        <w:t>public</w:t>
       </w:r>
       <w:r>
         <w:rPr>
@@ -15590,15 +14306,19 @@
           <w:szCs w:val="19"/>
           <w:lang w:val="en-AU"/>
         </w:rPr>
-        <w:t xml:space="preserve"> winningDoor;</w:t>
-      </w:r>
-    </w:p>
-    <w:p>
-      <w:pPr>
-        <w:autoSpaceDE w:val="0"/>
-        <w:autoSpaceDN w:val="0"/>
-        <w:adjustRightInd w:val="0"/>
-        <w:spacing w:after="0" w:line="240" w:lineRule="auto"/>
+        <w:t xml:space="preserve"> </w:t>
+      </w:r>
+      <w:r>
+        <w:rPr>
+          <w:rFonts w:ascii="Cascadia Mono" w:hAnsi="Cascadia Mono" w:cs="Cascadia Mono"/>
+          <w:color w:val="0000FF"/>
+          <w:sz w:val="19"/>
+          <w:szCs w:val="19"/>
+          <w:lang w:val="en-AU"/>
+        </w:rPr>
+        <w:t>int</w:t>
+      </w:r>
+      <w:r>
         <w:rPr>
           <w:rFonts w:ascii="Cascadia Mono" w:hAnsi="Cascadia Mono" w:cs="Cascadia Mono"/>
           <w:color w:val="000000"/>
@@ -15606,7 +14326,10 @@
           <w:szCs w:val="19"/>
           <w:lang w:val="en-AU"/>
         </w:rPr>
-      </w:pPr>
+        <w:t xml:space="preserve"> playerChoice;</w:t>
+      </w:r>
+    </w:p>
+    <w:p>
       <w:r>
         <w:rPr>
           <w:rFonts w:ascii="Cascadia Mono" w:hAnsi="Cascadia Mono" w:cs="Cascadia Mono"/>
@@ -15655,178 +14378,54 @@
           <w:szCs w:val="19"/>
           <w:lang w:val="en-AU"/>
         </w:rPr>
-        <w:t xml:space="preserve"> playerChoice;</w:t>
-      </w:r>
-    </w:p>
-    <w:p>
-      <w:r>
-        <w:rPr>
-          <w:rFonts w:ascii="Cascadia Mono" w:hAnsi="Cascadia Mono" w:cs="Cascadia Mono"/>
-          <w:color w:val="000000"/>
-          <w:sz w:val="19"/>
-          <w:szCs w:val="19"/>
-          <w:lang w:val="en-AU"/>
-        </w:rPr>
-        <w:t xml:space="preserve">    </w:t>
-      </w:r>
-      <w:r>
-        <w:rPr>
-          <w:rFonts w:ascii="Cascadia Mono" w:hAnsi="Cascadia Mono" w:cs="Cascadia Mono"/>
-          <w:color w:val="0000FF"/>
-          <w:sz w:val="19"/>
-          <w:szCs w:val="19"/>
-          <w:lang w:val="en-AU"/>
-        </w:rPr>
-        <w:t>public</w:t>
-      </w:r>
-      <w:r>
-        <w:rPr>
-          <w:rFonts w:ascii="Cascadia Mono" w:hAnsi="Cascadia Mono" w:cs="Cascadia Mono"/>
-          <w:color w:val="000000"/>
-          <w:sz w:val="19"/>
-          <w:szCs w:val="19"/>
-          <w:lang w:val="en-AU"/>
-        </w:rPr>
-        <w:t xml:space="preserve"> </w:t>
-      </w:r>
-      <w:r>
-        <w:rPr>
-          <w:rFonts w:ascii="Cascadia Mono" w:hAnsi="Cascadia Mono" w:cs="Cascadia Mono"/>
-          <w:color w:val="0000FF"/>
-          <w:sz w:val="19"/>
-          <w:szCs w:val="19"/>
-          <w:lang w:val="en-AU"/>
-        </w:rPr>
-        <w:t>int</w:t>
-      </w:r>
-      <w:r>
-        <w:rPr>
-          <w:rFonts w:ascii="Cascadia Mono" w:hAnsi="Cascadia Mono" w:cs="Cascadia Mono"/>
-          <w:color w:val="000000"/>
-          <w:sz w:val="19"/>
-          <w:szCs w:val="19"/>
-          <w:lang w:val="en-AU"/>
-        </w:rPr>
         <w:t xml:space="preserve"> swapOrStay;</w:t>
       </w:r>
     </w:p>
     <w:p>
+      <w:r>
+        <w:t>Due to the small scale of the project</w:t>
+      </w:r>
+      <w:r>
+        <w:t xml:space="preserve"> and assets needed</w:t>
+      </w:r>
+      <w:r>
+        <w:t>, prefixes and suffixes are not defined.</w:t>
+      </w:r>
+      <w:bookmarkEnd w:id="20"/>
+    </w:p>
+    <w:p>
       <w:pPr>
         <w:rPr>
           <w:color w:val="FF0000"/>
         </w:rPr>
       </w:pPr>
       <w:r>
-        <w:t>Due to the small scale of the project, prefixes and suffixes are not defined.</w:t>
-      </w:r>
-      <w:bookmarkEnd w:id="21"/>
-    </w:p>
-    <w:p>
-      <w:pPr>
-        <w:rPr>
-          <w:rFonts w:eastAsiaTheme="majorEastAsia" w:cstheme="minorHAnsi"/>
-          <w:b/>
-          <w:bCs/>
-          <w:color w:val="440361"/>
-          <w:sz w:val="36"/>
-          <w:szCs w:val="36"/>
-        </w:rPr>
-      </w:pPr>
-      <w:bookmarkStart w:id="22" w:name="_Toc51679669"/>
+        <w:t>Naming of doors and buttons should align however, for example, having “button1” and “door1” relating to each other for actions.</w:t>
+      </w:r>
+    </w:p>
+    <w:p>
+      <w:bookmarkStart w:id="21" w:name="_Toc51679669"/>
       <w:r>
         <w:br w:type="page"/>
       </w:r>
-    </w:p>
-    <w:p>
-      <w:pPr>
-        <w:pStyle w:val="Heading1"/>
-      </w:pPr>
       <w:r>
         <w:lastRenderedPageBreak/>
         <w:t xml:space="preserve">Technical Goals </w:t>
       </w:r>
+      <w:bookmarkEnd w:id="21"/>
+      <w:r>
+        <w:t>&amp; Risks</w:t>
+      </w:r>
+    </w:p>
+    <w:p>
+      <w:pPr>
+        <w:pStyle w:val="Heading2"/>
+      </w:pPr>
+      <w:bookmarkStart w:id="22" w:name="_Toc51679670"/>
+      <w:r>
+        <w:t>Technical Goals:</w:t>
+      </w:r>
       <w:bookmarkEnd w:id="22"/>
-      <w:r>
-        <w:t>&amp; Risks</w:t>
-      </w:r>
-    </w:p>
-    <w:p>
-      <w:pPr>
-        <w:rPr>
-          <w:color w:val="FF0000"/>
-        </w:rPr>
-      </w:pPr>
-      <w:r>
-        <w:rPr>
-          <w:color w:val="FF0000"/>
-        </w:rPr>
-        <w:t>Bullet</w:t>
-      </w:r>
-      <w:r>
-        <w:rPr>
-          <w:color w:val="FF0000"/>
-        </w:rPr>
-        <w:t>-</w:t>
-      </w:r>
-      <w:r>
-        <w:rPr>
-          <w:color w:val="FF0000"/>
-        </w:rPr>
-        <w:t xml:space="preserve">point any </w:t>
-      </w:r>
-      <w:r>
-        <w:rPr>
-          <w:color w:val="FF0000"/>
-        </w:rPr>
-        <w:t>T</w:t>
-      </w:r>
-      <w:r>
-        <w:rPr>
-          <w:color w:val="FF0000"/>
-        </w:rPr>
-        <w:t>echnical Goals that can be identified for the development of this project.</w:t>
-      </w:r>
-      <w:r>
-        <w:rPr>
-          <w:color w:val="FF0000"/>
-        </w:rPr>
-        <w:t xml:space="preserve"> A goal statement should identify how it is measured for success. </w:t>
-      </w:r>
-    </w:p>
-    <w:p>
-      <w:pPr>
-        <w:rPr>
-          <w:color w:val="FF0000"/>
-        </w:rPr>
-      </w:pPr>
-      <w:r>
-        <w:rPr>
-          <w:color w:val="FF0000"/>
-        </w:rPr>
-        <w:t>Example (</w:t>
-      </w:r>
-      <w:r>
-        <w:rPr>
-          <w:color w:val="FF0000"/>
-        </w:rPr>
-        <w:t>Goals</w:t>
-      </w:r>
-      <w:r>
-        <w:rPr>
-          <w:color w:val="FF0000"/>
-        </w:rPr>
-        <w:t>):</w:t>
-      </w:r>
-    </w:p>
-    <w:p>
-      <w:pPr>
-        <w:pStyle w:val="Heading2"/>
-      </w:pPr>
-      <w:bookmarkStart w:id="23" w:name="_Toc51679670"/>
-      <w:r>
-        <w:t>Technical Goals:</w:t>
-      </w:r>
-      <w:bookmarkEnd w:id="23"/>
     </w:p>
     <w:p>
       <w:pPr>
@@ -15843,9 +14442,12 @@
           <w:numId w:val="20"/>
         </w:numPr>
       </w:pPr>
-      <w:bookmarkStart w:id="24" w:name="_Toc51679671"/>
-      <w:r>
-        <w:t>Creating rounds to be counted: different actions based on round number</w:t>
+      <w:bookmarkStart w:id="23" w:name="_Toc51679671"/>
+      <w:r>
+        <w:t xml:space="preserve">Creating rounds to be counted: different actions based on round </w:t>
+      </w:r>
+      <w:r>
+        <w:t>number.</w:t>
       </w:r>
     </w:p>
     <w:p>
@@ -15859,6 +14461,9 @@
       <w:r>
         <w:t>Changing material colours on collision: visible change of colour and updated variables</w:t>
       </w:r>
+      <w:r>
+        <w:t>.</w:t>
+      </w:r>
     </w:p>
     <w:p>
       <w:pPr>
@@ -15869,7 +14474,10 @@
         </w:numPr>
       </w:pPr>
       <w:r>
-        <w:t>Programming the simulation to work correctly: correct doors opening and prizes spawning</w:t>
+        <w:t xml:space="preserve">Programming the simulation to work correctly: correct doors opening and prizes </w:t>
+      </w:r>
+      <w:r>
+        <w:t>spawning.</w:t>
       </w:r>
     </w:p>
     <w:p>
@@ -15879,8 +14487,9 @@
       <w:r>
         <w:t>Technical Risks:</w:t>
       </w:r>
-      <w:bookmarkEnd w:id="24"/>
-    </w:p>
+      <w:bookmarkEnd w:id="23"/>
+    </w:p>
+    <w:p/>
     <w:p>
       <w:pPr>
         <w:pStyle w:val="ListParagraph"/>
@@ -15890,45 +14499,56 @@
         </w:numPr>
       </w:pPr>
       <w:r>
-        <w:t>Many different types of hardware run in web-based experiences, so game may not work on some devices</w:t>
-      </w:r>
-    </w:p>
-    <w:p>
-      <w:pPr>
-        <w:pStyle w:val="Heading2"/>
-      </w:pPr>
-      <w:bookmarkStart w:id="25" w:name="_Toc51679672"/>
-      <w:r>
-        <w:t>Risk Avoidance</w:t>
-      </w:r>
-      <w:bookmarkEnd w:id="25"/>
+        <w:t>Many different types of hardware run</w:t>
+      </w:r>
+      <w:r>
+        <w:t xml:space="preserve"> </w:t>
+      </w:r>
+      <w:r>
+        <w:t xml:space="preserve">web-based experiences, so </w:t>
+      </w:r>
+      <w:r>
+        <w:t xml:space="preserve">the </w:t>
+      </w:r>
+      <w:r>
+        <w:t xml:space="preserve">game may not work on some </w:t>
+      </w:r>
+      <w:r>
+        <w:t>low end devices</w:t>
+      </w:r>
+      <w:bookmarkStart w:id="24" w:name="_Toc51679672"/>
+      <w:r>
+        <w:t>.</w:t>
+      </w:r>
+    </w:p>
+    <w:p>
+      <w:pPr>
+        <w:pStyle w:val="ListParagraph"/>
+      </w:pPr>
+    </w:p>
+    <w:p>
+      <w:pPr>
+        <w:pStyle w:val="ListParagraph"/>
+      </w:pPr>
+    </w:p>
+    <w:p>
+      <w:pPr>
+        <w:pStyle w:val="ListParagraph"/>
+      </w:pPr>
+    </w:p>
+    <w:p>
+      <w:pPr>
+        <w:pStyle w:val="ListParagraph"/>
+      </w:pPr>
+      <w:r>
+        <w:t>Ri</w:t>
+      </w:r>
+      <w:r>
+        <w:t>sk Avoidance</w:t>
+      </w:r>
+      <w:bookmarkEnd w:id="24"/>
       <w:r>
         <w:t>:</w:t>
-      </w:r>
-    </w:p>
-    <w:p>
-      <w:pPr>
-        <w:rPr>
-          <w:color w:val="FF0000"/>
-        </w:rPr>
-      </w:pPr>
-      <w:r>
-        <w:rPr>
-          <w:color w:val="FF0000"/>
-        </w:rPr>
-        <w:t xml:space="preserve">For each goal / risk outline potential approaches that can be taken to </w:t>
-      </w:r>
-      <w:r>
-        <w:rPr>
-          <w:color w:val="FF0000"/>
-        </w:rPr>
-        <w:t>minimize</w:t>
-      </w:r>
-      <w:r>
-        <w:rPr>
-          <w:color w:val="FF0000"/>
-        </w:rPr>
-        <w:t xml:space="preserve"> the risk. Area there features that could be cut / redesigned? </w:t>
       </w:r>
     </w:p>
     <w:p>
@@ -15940,7 +14560,10 @@
         </w:numPr>
       </w:pPr>
       <w:r>
-        <w:t>Have the game run on either low resolution or have the fidelity scalable based on hardware?</w:t>
+        <w:t>Have the game run on either low resolution or have the fidelity scalable based on hardware</w:t>
+      </w:r>
+      <w:r>
+        <w:t>.</w:t>
       </w:r>
     </w:p>
     <w:p>
@@ -15952,7 +14575,19 @@
         </w:numPr>
       </w:pPr>
       <w:r>
-        <w:t xml:space="preserve">Version control updated anytime significant changes made to the hardware so it can be reverted back. </w:t>
+        <w:t xml:space="preserve">Version control updated anytime significant changes </w:t>
+      </w:r>
+      <w:r>
+        <w:t xml:space="preserve">are </w:t>
+      </w:r>
+      <w:r>
+        <w:t xml:space="preserve">made to the hardware so it can be </w:t>
+      </w:r>
+      <w:r>
+        <w:t>reverted</w:t>
+      </w:r>
+      <w:r>
+        <w:t xml:space="preserve">. </w:t>
       </w:r>
     </w:p>
     <w:p>
@@ -15990,44 +14625,6 @@
       </w:r>
       <w:r>
         <w:t>Technical choice justifications</w:t>
-      </w:r>
-    </w:p>
-    <w:p>
-      <w:pPr>
-        <w:rPr>
-          <w:color w:val="FF0000"/>
-        </w:rPr>
-      </w:pPr>
-      <w:r>
-        <w:rPr>
-          <w:color w:val="FF0000"/>
-        </w:rPr>
-        <w:t>This appendix serves as a place to justify some of the development environment choices you made.</w:t>
-      </w:r>
-      <w:r>
-        <w:rPr>
-          <w:color w:val="FF0000"/>
-        </w:rPr>
-        <w:t xml:space="preserve"> </w:t>
-      </w:r>
-      <w:r>
-        <w:rPr>
-          <w:color w:val="FF0000"/>
-          <w:highlight w:val="yellow"/>
-        </w:rPr>
-        <w:t>THIS IS IMPORTANT FOR ASSESSMENT</w:t>
-      </w:r>
-      <w:r>
-        <w:rPr>
-          <w:color w:val="FF0000"/>
-        </w:rPr>
-        <w:t xml:space="preserve">. Following the red text under each heading, you can see what information you need to show here – This is information you </w:t>
-      </w:r>
-      <w:r>
-        <w:rPr>
-          <w:color w:val="FF0000"/>
-        </w:rPr>
-        <w:t>will find by performing some basic research on programming languages, and game engines.</w:t>
       </w:r>
     </w:p>
     <w:p>
@@ -16060,34 +14657,41 @@
           <w:ilvl w:val="0"/>
           <w:numId w:val="21"/>
         </w:numPr>
-        <w:rPr>
-          <w:color w:val="FF0000"/>
-        </w:rPr>
-      </w:pPr>
-      <w:r>
-        <w:rPr>
-          <w:color w:val="FF0000"/>
-        </w:rPr>
-        <w:t xml:space="preserve">Justify the choice of the engine you are using for your project. This must </w:t>
-      </w:r>
-      <w:r>
-        <w:rPr>
-          <w:color w:val="FF0000"/>
-        </w:rPr>
-        <w:t>provide logic / reasoning</w:t>
-      </w:r>
-      <w:r>
-        <w:rPr>
-          <w:color w:val="FF0000"/>
-        </w:rPr>
-        <w:t xml:space="preserve"> as to why you would </w:t>
-      </w:r>
-      <w:r>
-        <w:rPr>
-          <w:color w:val="FF0000"/>
-        </w:rPr>
-        <w:t>use this engine.</w:t>
-      </w:r>
+      </w:pPr>
+      <w:r>
+        <w:t>Unity</w:t>
+      </w:r>
+      <w:r>
+        <w:t xml:space="preserve"> engine used for the development of the experience.</w:t>
+      </w:r>
+    </w:p>
+    <w:p>
+      <w:pPr>
+        <w:pStyle w:val="ListParagraph"/>
+      </w:pPr>
+      <w:r>
+        <w:t xml:space="preserve">This engine was used as the body of knowledge for programming and development is the greatest </w:t>
+      </w:r>
+      <w:r>
+        <w:t>by the developer</w:t>
+      </w:r>
+      <w:r>
+        <w:t xml:space="preserve">, </w:t>
+      </w:r>
+      <w:r>
+        <w:t>work colleagues</w:t>
+      </w:r>
+      <w:r>
+        <w:t xml:space="preserve"> and assessors</w:t>
+      </w:r>
+      <w:r>
+        <w:t xml:space="preserve">. </w:t>
+      </w:r>
+    </w:p>
+    <w:p>
+      <w:pPr>
+        <w:pStyle w:val="ListParagraph"/>
+      </w:pPr>
     </w:p>
     <w:p>
       <w:pPr>
@@ -16096,55 +14700,30 @@
           <w:ilvl w:val="0"/>
           <w:numId w:val="21"/>
         </w:numPr>
-        <w:rPr>
-          <w:color w:val="FF0000"/>
-        </w:rPr>
-      </w:pPr>
-      <w:r>
-        <w:rPr>
-          <w:color w:val="FF0000"/>
-        </w:rPr>
-        <w:t>Have more than one reason.</w:t>
-      </w:r>
-      <w:r>
-        <w:rPr>
-          <w:color w:val="FF0000"/>
-        </w:rPr>
-        <w:t xml:space="preserve"> Reasons can be very basic and practical</w:t>
-      </w:r>
-      <w:r>
-        <w:rPr>
-          <w:color w:val="FF0000"/>
-        </w:rPr>
-        <w:t xml:space="preserve"> based on your circumstance</w:t>
-      </w:r>
-      <w:r>
-        <w:rPr>
-          <w:color w:val="FF0000"/>
-        </w:rPr>
-        <w:t xml:space="preserve">, but at least one must connect with </w:t>
-      </w:r>
-      <w:r>
-        <w:rPr>
-          <w:color w:val="FF0000"/>
-          <w:u w:val="single"/>
-        </w:rPr>
-        <w:t xml:space="preserve">qualities of the development </w:t>
-      </w:r>
-      <w:r>
-        <w:rPr>
-          <w:color w:val="FF0000"/>
-          <w:u w:val="single"/>
-        </w:rPr>
-        <w:t>engine</w:t>
-      </w:r>
-      <w:r>
-        <w:rPr>
-          <w:color w:val="FF0000"/>
-          <w:u w:val="single"/>
-        </w:rPr>
-        <w:t xml:space="preserve"> – Something to show you could compare it to others.</w:t>
-      </w:r>
+      </w:pPr>
+      <w:r>
+        <w:t xml:space="preserve">Unity provides a large amount of flexibility for game development and the visual experience target isn’t </w:t>
+      </w:r>
+      <w:r>
+        <w:t>high end</w:t>
+      </w:r>
+      <w:r>
+        <w:t xml:space="preserve">, negating the need for </w:t>
+      </w:r>
+      <w:r>
+        <w:t>more technical</w:t>
+      </w:r>
+      <w:r>
+        <w:t xml:space="preserve"> engines</w:t>
+      </w:r>
+      <w:r>
+        <w:t>.</w:t>
+      </w:r>
+    </w:p>
+    <w:p>
+      <w:pPr>
+        <w:pStyle w:val="ListParagraph"/>
+      </w:pPr>
     </w:p>
     <w:p>
       <w:pPr>
@@ -16155,37 +14734,16 @@
         </w:numPr>
       </w:pPr>
       <w:r>
-        <w:t>Unity</w:t>
-      </w:r>
-      <w:r>
-        <w:t xml:space="preserve"> engine used for the development of the experience.</w:t>
-      </w:r>
-    </w:p>
-    <w:p>
-      <w:pPr>
-        <w:pStyle w:val="ListParagraph"/>
-      </w:pPr>
-      <w:r>
-        <w:t xml:space="preserve">This engine was used as the body of knowledge for programming and development is the greatest </w:t>
-      </w:r>
-      <w:r>
-        <w:t xml:space="preserve">by the developer and work colleagues. </w:t>
-      </w:r>
-    </w:p>
-    <w:p>
-      <w:pPr>
-        <w:pStyle w:val="ListParagraph"/>
-      </w:pPr>
-      <w:r>
-        <w:t>Unity also provides a large amount of flexibility for game development and the visual experience target isn’t cutting edge, negating the need for other high-end engines</w:t>
-      </w:r>
-    </w:p>
-    <w:p>
-      <w:pPr>
-        <w:pStyle w:val="ListParagraph"/>
-      </w:pPr>
-      <w:r>
-        <w:t>Unity if free to use and easy to find answers to technical problems.</w:t>
+        <w:t>Unity i</w:t>
+      </w:r>
+      <w:r>
+        <w:t>s</w:t>
+      </w:r>
+      <w:r>
+        <w:t xml:space="preserve"> free to use and easy to find answers to technical problems.</w:t>
+      </w:r>
+      <w:r>
+        <w:t xml:space="preserve"> This is important for skill development and when development budget is zero.</w:t>
       </w:r>
     </w:p>
     <w:p>
@@ -16206,28 +14764,18 @@
           <w:ilvl w:val="0"/>
           <w:numId w:val="21"/>
         </w:numPr>
-        <w:rPr>
-          <w:color w:val="FF0000"/>
-        </w:rPr>
-      </w:pPr>
-      <w:r>
-        <w:rPr>
-          <w:color w:val="FF0000"/>
-        </w:rPr>
-        <w:t xml:space="preserve">Justify the choice of the scripting language you are using for your project (c#). This must provide logic / reasoning as to why you would use this </w:t>
-      </w:r>
-      <w:r>
-        <w:rPr>
-          <w:color w:val="FF0000"/>
-        </w:rPr>
-        <w:t>language</w:t>
-      </w:r>
-      <w:r>
-        <w:rPr>
-          <w:color w:val="FF0000"/>
-        </w:rPr>
+      </w:pPr>
+      <w:r>
+        <w:t>Unity works natively with C# and has a number of libraries programmed in this language</w:t>
+      </w:r>
+      <w:r>
         <w:t>.</w:t>
       </w:r>
+    </w:p>
+    <w:p>
+      <w:pPr>
+        <w:pStyle w:val="ListParagraph"/>
+      </w:pPr>
     </w:p>
     <w:p>
       <w:pPr>
@@ -16236,90 +14784,15 @@
           <w:ilvl w:val="0"/>
           <w:numId w:val="21"/>
         </w:numPr>
-        <w:rPr>
-          <w:color w:val="FF0000"/>
-        </w:rPr>
-      </w:pPr>
-      <w:r>
-        <w:rPr>
-          <w:color w:val="FF0000"/>
-        </w:rPr>
-        <w:t>Have more than one reason. Reasons can be very basic and practical based on your circumstance</w:t>
-      </w:r>
-      <w:r>
-        <w:rPr>
-          <w:color w:val="FF0000"/>
-        </w:rPr>
-        <w:t xml:space="preserve"> (like what engine you are working with)</w:t>
-      </w:r>
-      <w:r>
-        <w:rPr>
-          <w:color w:val="FF0000"/>
-        </w:rPr>
-        <w:t xml:space="preserve">, but at least one must connect with </w:t>
-      </w:r>
-      <w:r>
-        <w:rPr>
-          <w:color w:val="FF0000"/>
-          <w:u w:val="single"/>
-        </w:rPr>
-        <w:t xml:space="preserve">qualities </w:t>
-      </w:r>
-      <w:r>
-        <w:rPr>
-          <w:color w:val="FF0000"/>
-          <w:u w:val="single"/>
-        </w:rPr>
-        <w:t xml:space="preserve">and capabilities </w:t>
-      </w:r>
-      <w:r>
-        <w:rPr>
-          <w:color w:val="FF0000"/>
-          <w:u w:val="single"/>
-        </w:rPr>
-        <w:t xml:space="preserve">of the </w:t>
-      </w:r>
-      <w:r>
-        <w:rPr>
-          <w:color w:val="FF0000"/>
-          <w:u w:val="single"/>
-        </w:rPr>
-        <w:t xml:space="preserve">scripting </w:t>
-      </w:r>
-      <w:r>
-        <w:rPr>
-          <w:color w:val="FF0000"/>
-          <w:u w:val="single"/>
-        </w:rPr>
-        <w:t>language</w:t>
-      </w:r>
-      <w:r>
-        <w:rPr>
-          <w:color w:val="FF0000"/>
-          <w:u w:val="single"/>
-        </w:rPr>
-        <w:t xml:space="preserve"> – Something to show you could compare it to others.</w:t>
-      </w:r>
-    </w:p>
-    <w:p>
-      <w:pPr>
-        <w:pStyle w:val="Heading2"/>
-      </w:pPr>
-      <w:r>
-        <w:t>Choice of third-party libraries</w:t>
-      </w:r>
-      <w:r>
-        <w:t xml:space="preserve"> and content</w:t>
-      </w:r>
-      <w:r>
-        <w:t>:</w:t>
-      </w:r>
-      <w:r>
-        <w:rPr>
-          <w:color w:val="FF0000"/>
-        </w:rPr>
-        <w:t xml:space="preserve"> (if required)</w:t>
-      </w:r>
+      </w:pPr>
+      <w:r>
+        <w:t xml:space="preserve">C# is easier to learn and develop  skills with compared to some other languages, such as C++, which can require extra programming for memory management. </w:t>
+      </w:r>
+    </w:p>
+    <w:p>
+      <w:pPr>
+        <w:pStyle w:val="ListParagraph"/>
+      </w:pPr>
     </w:p>
     <w:p>
       <w:pPr>
@@ -16328,34 +14801,82 @@
           <w:ilvl w:val="0"/>
           <w:numId w:val="21"/>
         </w:numPr>
+      </w:pPr>
+      <w:r>
+        <w:t xml:space="preserve">While languages like python are easy to learn and generally have </w:t>
+      </w:r>
+      <w:r>
+        <w:t>a smaller</w:t>
+      </w:r>
+      <w:r>
+        <w:t xml:space="preserve"> syntax</w:t>
+      </w:r>
+      <w:r>
+        <w:t xml:space="preserve"> learning curve</w:t>
+      </w:r>
+      <w:r>
+        <w:t>, it is not natively supported by Unity</w:t>
+      </w:r>
+      <w:r>
+        <w:t xml:space="preserve">. There is a plug-in that can be used to program in Unity using python, but it has been reported that there is little support compared to C#. </w:t>
+      </w:r>
+    </w:p>
+    <w:p>
+      <w:pPr>
+        <w:pStyle w:val="Heading2"/>
+      </w:pPr>
+      <w:r>
+        <w:t>Choice of third-party libraries</w:t>
+      </w:r>
+      <w:r>
+        <w:t xml:space="preserve"> and content</w:t>
+      </w:r>
+      <w:r>
+        <w:t>:</w:t>
+      </w:r>
+      <w:r>
         <w:rPr>
           <w:color w:val="FF0000"/>
         </w:rPr>
-      </w:pPr>
-      <w:r>
-        <w:rPr>
-          <w:color w:val="FF0000"/>
-        </w:rPr>
-        <w:t>Justify the choice of any 3</w:t>
-      </w:r>
-      <w:r>
-        <w:rPr>
-          <w:color w:val="FF0000"/>
+        <w:t xml:space="preserve"> (if required)</w:t>
+      </w:r>
+    </w:p>
+    <w:p>
+      <w:pPr>
+        <w:pStyle w:val="ListParagraph"/>
+        <w:numPr>
+          <w:ilvl w:val="0"/>
+          <w:numId w:val="21"/>
+        </w:numPr>
+      </w:pPr>
+      <w:r>
+        <w:t>No 3</w:t>
+      </w:r>
+      <w:r>
+        <w:rPr>
           <w:vertAlign w:val="superscript"/>
         </w:rPr>
         <w:t>rd</w:t>
       </w:r>
       <w:r>
-        <w:rPr>
-          <w:color w:val="FF0000"/>
-        </w:rPr>
-        <w:t xml:space="preserve"> party libraries and content used in the project.</w:t>
-      </w:r>
-      <w:r>
-        <w:rPr>
-          <w:color w:val="FF0000"/>
-        </w:rPr>
-        <w:t xml:space="preserve"> This must provide logic / reasoning as to why these were good choices to make for your project.</w:t>
+        <w:t xml:space="preserve"> party libraries</w:t>
+      </w:r>
+    </w:p>
+    <w:p>
+      <w:pPr>
+        <w:pStyle w:val="ListParagraph"/>
+      </w:pPr>
+    </w:p>
+    <w:p>
+      <w:pPr>
+        <w:pStyle w:val="ListParagraph"/>
+        <w:numPr>
+          <w:ilvl w:val="0"/>
+          <w:numId w:val="21"/>
+        </w:numPr>
+      </w:pPr>
+      <w:r>
+        <w:t>Some assets used from the Unity asset store to save time to allow extra focus on the development of the experience.</w:t>
       </w:r>
     </w:p>
     <w:sectPr>
@@ -17070,7 +15591,7 @@
   <w:abstractNum w:abstractNumId="5" w15:restartNumberingAfterBreak="0">
     <w:nsid w:val="1D5738FC"/>
     <w:multiLevelType w:val="hybridMultilevel"/>
-    <w:tmpl w:val="C06A12AC"/>
+    <w:tmpl w:val="9774E822"/>
     <w:lvl w:ilvl="0" w:tplc="0C090001">
       <w:start w:val="1"/>
       <w:numFmt w:val="bullet"/>
@@ -20887,6 +19408,20 @@
     <w:basedOn w:val="DefaultParagraphFont"/>
     <w:rsid w:val="001E6ACA"/>
   </w:style>
+  <w:style w:type="character" w:styleId="IntenseReference">
+    <w:name w:val="Intense Reference"/>
+    <w:basedOn w:val="DefaultParagraphFont"/>
+    <w:uiPriority w:val="32"/>
+    <w:qFormat/>
+    <w:rsid w:val="00506357"/>
+    <w:rPr>
+      <w:b/>
+      <w:bCs/>
+      <w:smallCaps/>
+      <w:color w:val="4472C4" w:themeColor="accent1"/>
+      <w:spacing w:val="5"/>
+    </w:rPr>
+  </w:style>
 </w:styles>
 </file>
 
@@ -21203,6 +19738,19 @@
 </file>
 
 <file path=customXml/item3.xml><?xml version="1.0" encoding="utf-8"?>
+<b:Sources xmlns:b="http://schemas.openxmlformats.org/officeDocument/2006/bibliography" xmlns="http://schemas.openxmlformats.org/officeDocument/2006/bibliography" SelectedStyle="\APASixthEditionOfficeOnline.xsl" StyleName="APA" Version="6"/>
+</file>
+
+<file path=customXml/item4.xml><?xml version="1.0" encoding="utf-8"?>
+<?mso-contentType ?>
+<FormTemplates xmlns="http://schemas.microsoft.com/sharepoint/v3/contenttype/forms">
+  <Display>DocumentLibraryForm</Display>
+  <Edit>DocumentLibraryForm</Edit>
+  <New>DocumentLibraryForm</New>
+</FormTemplates>
+</file>
+
+<file path=customXml/item5.xml><?xml version="1.0" encoding="utf-8"?>
 <ct:contentTypeSchema xmlns:ct="http://schemas.microsoft.com/office/2006/metadata/contentType" xmlns:ma="http://schemas.microsoft.com/office/2006/metadata/properties/metaAttributes" ct:_="" ma:_="" ma:contentTypeName="Document" ma:contentTypeID="0x010100F682EABD125EA04597160BBACCB99B84" ma:contentTypeVersion="12" ma:contentTypeDescription="Create a new document." ma:contentTypeScope="" ma:versionID="1f7b9241901653cb8e8e2513e4eacc18">
   <xsd:schema xmlns:xsd="http://www.w3.org/2001/XMLSchema" xmlns:xs="http://www.w3.org/2001/XMLSchema" xmlns:p="http://schemas.microsoft.com/office/2006/metadata/properties" xmlns:ns2="07cce016-ebc1-4b6e-83bd-1469fecc331f" xmlns:ns3="5e063deb-4425-4888-a9ea-4cbabe94cb5c" targetNamespace="http://schemas.microsoft.com/office/2006/metadata/properties" ma:root="true" ma:fieldsID="d90636eb97fb8353444fd41c80d5f179" ns2:_="" ns3:_="">
     <xsd:import namespace="07cce016-ebc1-4b6e-83bd-1469fecc331f"/>
@@ -21419,19 +19967,6 @@
 </ct:contentTypeSchema>
 </file>
 
-<file path=customXml/item4.xml><?xml version="1.0" encoding="utf-8"?>
-<?mso-contentType ?>
-<FormTemplates xmlns="http://schemas.microsoft.com/sharepoint/v3/contenttype/forms">
-  <Display>DocumentLibraryForm</Display>
-  <Edit>DocumentLibraryForm</Edit>
-  <New>DocumentLibraryForm</New>
-</FormTemplates>
-</file>
-
-<file path=customXml/item5.xml><?xml version="1.0" encoding="utf-8"?>
-<b:Sources xmlns:b="http://schemas.openxmlformats.org/officeDocument/2006/bibliography" xmlns="http://schemas.openxmlformats.org/officeDocument/2006/bibliography" SelectedStyle="\APASixthEditionOfficeOnline.xsl" StyleName="APA" Version="6"/>
-</file>
-
 <file path=customXml/itemProps1.xml><?xml version="1.0" encoding="utf-8"?>
 <ds:datastoreItem xmlns:ds="http://schemas.openxmlformats.org/officeDocument/2006/customXml" ds:itemID="{55AF091B-3C7A-41E3-B477-F2FDAA23CFDA}">
   <ds:schemaRefs>
@@ -21450,6 +19985,22 @@
 </file>
 
 <file path=customXml/itemProps3.xml><?xml version="1.0" encoding="utf-8"?>
+<ds:datastoreItem xmlns:ds="http://schemas.openxmlformats.org/officeDocument/2006/customXml" ds:itemID="{7B9B81BD-7928-45B7-A28F-354C642B2607}">
+  <ds:schemaRefs>
+    <ds:schemaRef ds:uri="http://schemas.openxmlformats.org/officeDocument/2006/bibliography"/>
+  </ds:schemaRefs>
+</ds:datastoreItem>
+</file>
+
+<file path=customXml/itemProps4.xml><?xml version="1.0" encoding="utf-8"?>
+<ds:datastoreItem xmlns:ds="http://schemas.openxmlformats.org/officeDocument/2006/customXml" ds:itemID="{26BADB16-F778-4390-B3BD-D305E5FB0029}">
+  <ds:schemaRefs>
+    <ds:schemaRef ds:uri="http://schemas.microsoft.com/sharepoint/v3/contenttype/forms"/>
+  </ds:schemaRefs>
+</ds:datastoreItem>
+</file>
+
+<file path=customXml/itemProps5.xml><?xml version="1.0" encoding="utf-8"?>
 <ds:datastoreItem xmlns:ds="http://schemas.openxmlformats.org/officeDocument/2006/customXml" ds:itemID="{A31A73E4-B87B-410C-B158-6B9A428567D1}">
   <ds:schemaRefs>
     <ds:schemaRef ds:uri="http://schemas.microsoft.com/office/2006/metadata/contentType"/>
@@ -21466,20 +20017,4 @@
     <ds:schemaRef ds:uri="http://schemas.microsoft.com/internal/obd"/>
   </ds:schemaRefs>
 </ds:datastoreItem>
-</file>
-
-<file path=customXml/itemProps4.xml><?xml version="1.0" encoding="utf-8"?>
-<ds:datastoreItem xmlns:ds="http://schemas.openxmlformats.org/officeDocument/2006/customXml" ds:itemID="{26BADB16-F778-4390-B3BD-D305E5FB0029}">
-  <ds:schemaRefs>
-    <ds:schemaRef ds:uri="http://schemas.microsoft.com/sharepoint/v3/contenttype/forms"/>
-  </ds:schemaRefs>
-</ds:datastoreItem>
-</file>
-
-<file path=customXml/itemProps5.xml><?xml version="1.0" encoding="utf-8"?>
-<ds:datastoreItem xmlns:ds="http://schemas.openxmlformats.org/officeDocument/2006/customXml" ds:itemID="{7B9B81BD-7928-45B7-A28F-354C642B2607}">
-  <ds:schemaRefs>
-    <ds:schemaRef ds:uri="http://schemas.openxmlformats.org/officeDocument/2006/bibliography"/>
-  </ds:schemaRefs>
-</ds:datastoreItem>
 </file>
</xml_diff>

<commit_message>
Update only: tidy scripts, remove unused variables and classes, finalised documentation
</commit_message>
<xml_diff>
--- a/TDD_Probability_Game_Monty_Hall.docx
+++ b/TDD_Probability_Game_Monty_Hall.docx
@@ -4531,9 +4531,11 @@
             <w:tcW w:w="3116" w:type="dxa"/>
           </w:tcPr>
           <w:p>
+            <w:proofErr w:type="spellStart"/>
             <w:r>
               <w:t>Probuilder</w:t>
             </w:r>
+            <w:proofErr w:type="spellEnd"/>
           </w:p>
         </w:tc>
         <w:tc>
@@ -5015,7 +5017,15 @@
               <w:t>student assessment</w:t>
             </w:r>
             <w:r>
-              <w:t xml:space="preserve">) : TaskId : </w:t>
+              <w:t xml:space="preserve">) : </w:t>
+            </w:r>
+            <w:proofErr w:type="spellStart"/>
+            <w:r>
+              <w:t>TaskId</w:t>
+            </w:r>
+            <w:proofErr w:type="spellEnd"/>
+            <w:r>
+              <w:t xml:space="preserve"> : </w:t>
             </w:r>
             <w:r>
               <w:t>Monty Hall Probability Game</w:t>
@@ -5203,7 +5213,15 @@
         <w:t>rd</w:t>
       </w:r>
       <w:r>
-        <w:t xml:space="preserve"> play through, narration is played, explaining the Monty Hall paradox and it’s history, along with probabilities.</w:t>
+        <w:t xml:space="preserve"> play through, narration is played, explaining the Monty Hall paradox and </w:t>
+      </w:r>
+      <w:proofErr w:type="spellStart"/>
+      <w:r>
+        <w:t>it’s</w:t>
+      </w:r>
+      <w:proofErr w:type="spellEnd"/>
+      <w:r>
+        <w:t xml:space="preserve"> history, along with probabilities.</w:t>
       </w:r>
     </w:p>
     <w:p>
@@ -5474,7 +5492,15 @@
         </w:numPr>
       </w:pPr>
       <w:r>
-        <w:t>&lt;PlayerSimulation mode (see below)&gt;</w:t>
+        <w:t>&lt;</w:t>
+      </w:r>
+      <w:proofErr w:type="spellStart"/>
+      <w:r>
+        <w:t>PlayerSimulation</w:t>
+      </w:r>
+      <w:proofErr w:type="spellEnd"/>
+      <w:r>
+        <w:t xml:space="preserve"> mode (see below)&gt;</w:t>
       </w:r>
       <w:r>
         <w:t xml:space="preserve">Interactable Buttons (x5): </w:t>
@@ -5521,7 +5547,15 @@
         </w:numPr>
       </w:pPr>
       <w:r>
-        <w:t xml:space="preserve">&lt;ScaleSimulation mode (see below)&gt; Interactable buttons (X4): </w:t>
+        <w:t>&lt;</w:t>
+      </w:r>
+      <w:proofErr w:type="spellStart"/>
+      <w:r>
+        <w:t>ScaleSimulation</w:t>
+      </w:r>
+      <w:proofErr w:type="spellEnd"/>
+      <w:r>
+        <w:t xml:space="preserve"> mode (see below)&gt; Interactable buttons (X4): </w:t>
       </w:r>
     </w:p>
     <w:p>
@@ -5779,6 +5813,7 @@
         </w:rPr>
         <w:t>Game Mode - &lt;</w:t>
       </w:r>
+      <w:proofErr w:type="spellStart"/>
       <w:r>
         <w:rPr>
           <w:rStyle w:val="Heading2Char"/>
@@ -5786,6 +5821,7 @@
         </w:rPr>
         <w:t>MenuScreen</w:t>
       </w:r>
+      <w:proofErr w:type="spellEnd"/>
       <w:r>
         <w:rPr>
           <w:rStyle w:val="Heading2Char"/>
@@ -6149,6 +6185,7 @@
         </w:rPr>
         <w:t>Game Mode - &lt;</w:t>
       </w:r>
+      <w:proofErr w:type="spellStart"/>
       <w:r>
         <w:rPr>
           <w:rStyle w:val="Heading2Char"/>
@@ -6156,6 +6193,7 @@
         </w:rPr>
         <w:t>PersonalSimulation</w:t>
       </w:r>
+      <w:proofErr w:type="spellEnd"/>
       <w:r>
         <w:rPr>
           <w:rStyle w:val="Heading2Char"/>
@@ -6550,6 +6588,7 @@
         </w:rPr>
         <w:t>Game Mode - &lt;</w:t>
       </w:r>
+      <w:proofErr w:type="spellStart"/>
       <w:r>
         <w:rPr>
           <w:rStyle w:val="Heading2Char"/>
@@ -6557,6 +6596,7 @@
         </w:rPr>
         <w:t>ScaleSimulation</w:t>
       </w:r>
+      <w:proofErr w:type="spellEnd"/>
       <w:r>
         <w:rPr>
           <w:rStyle w:val="Heading2Char"/>
@@ -12386,11 +12426,19 @@
         </w:rPr>
         <w:t>&lt;</w:t>
       </w:r>
+      <w:proofErr w:type="spellStart"/>
       <w:r>
         <w:rPr>
           <w:rStyle w:val="Heading3Char"/>
         </w:rPr>
-        <w:t>MontyHall Loop</w:t>
+        <w:t>MontyHall</w:t>
+      </w:r>
+      <w:proofErr w:type="spellEnd"/>
+      <w:r>
+        <w:rPr>
+          <w:rStyle w:val="Heading3Char"/>
+        </w:rPr>
+        <w:t xml:space="preserve"> Loop</w:t>
       </w:r>
       <w:r>
         <w:rPr>
@@ -12797,7 +12845,15 @@
     </w:p>
     <w:p>
       <w:r>
-        <w:t>Used for movement (wasd) and look (mouse).</w:t>
+        <w:t>Used for movement (</w:t>
+      </w:r>
+      <w:proofErr w:type="spellStart"/>
+      <w:r>
+        <w:t>wasd</w:t>
+      </w:r>
+      <w:proofErr w:type="spellEnd"/>
+      <w:r>
+        <w:t>) and look (mouse).</w:t>
       </w:r>
     </w:p>
     <w:p>
@@ -12842,7 +12898,15 @@
     </w:p>
     <w:p>
       <w:r>
-        <w:t>Anyone of the main buttons (a,x,y,b) for interact.</w:t>
+        <w:t>Anyone of the main buttons (</w:t>
+      </w:r>
+      <w:proofErr w:type="spellStart"/>
+      <w:r>
+        <w:t>a,x,y,b</w:t>
+      </w:r>
+      <w:proofErr w:type="spellEnd"/>
+      <w:r>
+        <w:t>) for interact.</w:t>
       </w:r>
     </w:p>
     <w:p>
@@ -12963,7 +13027,15 @@
       </w:pPr>
       <w:r>
         <w:lastRenderedPageBreak/>
-        <w:t>Inputs need to allow for movement and looking in which ever direction the player desires</w:t>
+        <w:t xml:space="preserve">Inputs need to allow for movement and looking in which </w:t>
+      </w:r>
+      <w:proofErr w:type="spellStart"/>
+      <w:r>
+        <w:t>ever</w:t>
+      </w:r>
+      <w:proofErr w:type="spellEnd"/>
+      <w:r>
+        <w:t xml:space="preserve"> direction the player desires</w:t>
       </w:r>
     </w:p>
     <w:p>
@@ -13120,7 +13192,15 @@
         <w:t xml:space="preserve">The host is in the game to provide advice and learning to the player regarding the game and probability. </w:t>
       </w:r>
       <w:r>
-        <w:t xml:space="preserve">The host also acts to provide atmosphere and possibly some humour for the player. </w:t>
+        <w:t xml:space="preserve">The host also acts to provide atmosphere and possibly some </w:t>
+      </w:r>
+      <w:proofErr w:type="spellStart"/>
+      <w:r>
+        <w:t>humour</w:t>
+      </w:r>
+      <w:proofErr w:type="spellEnd"/>
+      <w:r>
+        <w:t xml:space="preserve"> for the player. </w:t>
       </w:r>
     </w:p>
     <w:p>
@@ -13314,7 +13394,15 @@
     <w:p>
       <w:r>
         <w:lastRenderedPageBreak/>
-        <w:t xml:space="preserve">Collisions with buttons will also trigger material colour changes and updates in variables of player selections. </w:t>
+        <w:t xml:space="preserve">Collisions with buttons will also trigger material </w:t>
+      </w:r>
+      <w:proofErr w:type="spellStart"/>
+      <w:r>
+        <w:t>colour</w:t>
+      </w:r>
+      <w:proofErr w:type="spellEnd"/>
+      <w:r>
+        <w:t xml:space="preserve"> changes and updates in variables of player selections. </w:t>
       </w:r>
       <w:r>
         <w:t>Box colliders will be used to detect when the player is in close proximity to a button.</w:t>
@@ -13326,8 +13414,13 @@
       <w:pPr>
         <w:pStyle w:val="Heading2"/>
       </w:pPr>
-      <w:r>
-        <w:t>Behaviours / AI &lt;if applicable&gt;</w:t>
+      <w:proofErr w:type="spellStart"/>
+      <w:r>
+        <w:t>Behaviours</w:t>
+      </w:r>
+      <w:proofErr w:type="spellEnd"/>
+      <w:r>
+        <w:t xml:space="preserve"> / AI &lt;if applicable&gt;</w:t>
       </w:r>
     </w:p>
     <w:p>
@@ -13724,7 +13817,15 @@
     </w:p>
     <w:p>
       <w:r>
-        <w:t>In gereral, some main standards include:</w:t>
+        <w:t xml:space="preserve">In </w:t>
+      </w:r>
+      <w:proofErr w:type="spellStart"/>
+      <w:r>
+        <w:t>gereral</w:t>
+      </w:r>
+      <w:proofErr w:type="spellEnd"/>
+      <w:r>
+        <w:t>, some main standards include:</w:t>
       </w:r>
     </w:p>
     <w:p>
@@ -13736,8 +13837,13 @@
         </w:numPr>
       </w:pPr>
       <w:r>
-        <w:t>Classes and Methods in PascalCase</w:t>
-      </w:r>
+        <w:t xml:space="preserve">Classes and Methods in </w:t>
+      </w:r>
+      <w:proofErr w:type="spellStart"/>
+      <w:r>
+        <w:t>PascalCase</w:t>
+      </w:r>
+      <w:proofErr w:type="spellEnd"/>
     </w:p>
     <w:p>
       <w:pPr>
@@ -13817,8 +13923,20 @@
           <w:szCs w:val="19"/>
           <w:lang w:val="en-AU"/>
         </w:rPr>
-        <w:t>//save and load round numbers using PlayerPrefs</w:t>
-      </w:r>
+        <w:t xml:space="preserve">//save and load round numbers using </w:t>
+      </w:r>
+      <w:proofErr w:type="spellStart"/>
+      <w:r>
+        <w:rPr>
+          <w:rFonts w:ascii="Cascadia Mono" w:hAnsi="Cascadia Mono" w:cs="Cascadia Mono"/>
+          <w:color w:val="008000"/>
+          <w:sz w:val="19"/>
+          <w:szCs w:val="19"/>
+          <w:lang w:val="en-AU"/>
+        </w:rPr>
+        <w:t>PlayerPrefs</w:t>
+      </w:r>
+      <w:proofErr w:type="spellEnd"/>
     </w:p>
     <w:p>
       <w:pPr>
@@ -13882,15 +14000,10 @@
           <w:szCs w:val="19"/>
           <w:lang w:val="en-AU"/>
         </w:rPr>
-        <w:t xml:space="preserve"> SaveRound()</w:t>
-      </w:r>
-    </w:p>
-    <w:p>
-      <w:pPr>
-        <w:autoSpaceDE w:val="0"/>
-        <w:autoSpaceDN w:val="0"/>
-        <w:adjustRightInd w:val="0"/>
-        <w:spacing w:after="0" w:line="240" w:lineRule="auto"/>
+        <w:t xml:space="preserve"> </w:t>
+      </w:r>
+      <w:proofErr w:type="spellStart"/>
+      <w:r>
         <w:rPr>
           <w:rFonts w:ascii="Cascadia Mono" w:hAnsi="Cascadia Mono" w:cs="Cascadia Mono"/>
           <w:color w:val="000000"/>
@@ -13898,7 +14011,9 @@
           <w:szCs w:val="19"/>
           <w:lang w:val="en-AU"/>
         </w:rPr>
-      </w:pPr>
+        <w:t>SaveRound</w:t>
+      </w:r>
+      <w:proofErr w:type="spellEnd"/>
       <w:r>
         <w:rPr>
           <w:rFonts w:ascii="Cascadia Mono" w:hAnsi="Cascadia Mono" w:cs="Cascadia Mono"/>
@@ -13907,7 +14022,7 @@
           <w:szCs w:val="19"/>
           <w:lang w:val="en-AU"/>
         </w:rPr>
-        <w:t xml:space="preserve">    {</w:t>
+        <w:t>()</w:t>
       </w:r>
     </w:p>
     <w:p>
@@ -13932,7 +14047,54 @@
           <w:szCs w:val="19"/>
           <w:lang w:val="en-AU"/>
         </w:rPr>
-        <w:t xml:space="preserve">        PlayerPrefs.SetInt(</w:t>
+        <w:t xml:space="preserve">    {</w:t>
+      </w:r>
+    </w:p>
+    <w:p>
+      <w:pPr>
+        <w:autoSpaceDE w:val="0"/>
+        <w:autoSpaceDN w:val="0"/>
+        <w:adjustRightInd w:val="0"/>
+        <w:spacing w:after="0" w:line="240" w:lineRule="auto"/>
+        <w:rPr>
+          <w:rFonts w:ascii="Cascadia Mono" w:hAnsi="Cascadia Mono" w:cs="Cascadia Mono"/>
+          <w:color w:val="000000"/>
+          <w:sz w:val="19"/>
+          <w:szCs w:val="19"/>
+          <w:lang w:val="en-AU"/>
+        </w:rPr>
+      </w:pPr>
+      <w:r>
+        <w:rPr>
+          <w:rFonts w:ascii="Cascadia Mono" w:hAnsi="Cascadia Mono" w:cs="Cascadia Mono"/>
+          <w:color w:val="000000"/>
+          <w:sz w:val="19"/>
+          <w:szCs w:val="19"/>
+          <w:lang w:val="en-AU"/>
+        </w:rPr>
+        <w:t xml:space="preserve">        </w:t>
+      </w:r>
+      <w:proofErr w:type="spellStart"/>
+      <w:r>
+        <w:rPr>
+          <w:rFonts w:ascii="Cascadia Mono" w:hAnsi="Cascadia Mono" w:cs="Cascadia Mono"/>
+          <w:color w:val="000000"/>
+          <w:sz w:val="19"/>
+          <w:szCs w:val="19"/>
+          <w:lang w:val="en-AU"/>
+        </w:rPr>
+        <w:t>PlayerPrefs.SetInt</w:t>
+      </w:r>
+      <w:proofErr w:type="spellEnd"/>
+      <w:r>
+        <w:rPr>
+          <w:rFonts w:ascii="Cascadia Mono" w:hAnsi="Cascadia Mono" w:cs="Cascadia Mono"/>
+          <w:color w:val="000000"/>
+          <w:sz w:val="19"/>
+          <w:szCs w:val="19"/>
+          <w:lang w:val="en-AU"/>
+        </w:rPr>
+        <w:t>(</w:t>
       </w:r>
       <w:r>
         <w:rPr>
@@ -13952,15 +14114,10 @@
           <w:szCs w:val="19"/>
           <w:lang w:val="en-AU"/>
         </w:rPr>
-        <w:t>, roundNumber = roundNumber++);</w:t>
-      </w:r>
-    </w:p>
-    <w:p>
-      <w:pPr>
-        <w:autoSpaceDE w:val="0"/>
-        <w:autoSpaceDN w:val="0"/>
-        <w:adjustRightInd w:val="0"/>
-        <w:spacing w:after="0" w:line="240" w:lineRule="auto"/>
+        <w:t xml:space="preserve">, </w:t>
+      </w:r>
+      <w:proofErr w:type="spellStart"/>
+      <w:r>
         <w:rPr>
           <w:rFonts w:ascii="Cascadia Mono" w:hAnsi="Cascadia Mono" w:cs="Cascadia Mono"/>
           <w:color w:val="000000"/>
@@ -13968,7 +14125,9 @@
           <w:szCs w:val="19"/>
           <w:lang w:val="en-AU"/>
         </w:rPr>
-      </w:pPr>
+        <w:t>roundNumber</w:t>
+      </w:r>
+      <w:proofErr w:type="spellEnd"/>
       <w:r>
         <w:rPr>
           <w:rFonts w:ascii="Cascadia Mono" w:hAnsi="Cascadia Mono" w:cs="Cascadia Mono"/>
@@ -13977,15 +14136,10 @@
           <w:szCs w:val="19"/>
           <w:lang w:val="en-AU"/>
         </w:rPr>
-        <w:t xml:space="preserve">    }</w:t>
-      </w:r>
-    </w:p>
-    <w:p>
-      <w:pPr>
-        <w:autoSpaceDE w:val="0"/>
-        <w:autoSpaceDN w:val="0"/>
-        <w:adjustRightInd w:val="0"/>
-        <w:spacing w:after="0" w:line="240" w:lineRule="auto"/>
+        <w:t xml:space="preserve"> = </w:t>
+      </w:r>
+      <w:proofErr w:type="spellStart"/>
+      <w:r>
         <w:rPr>
           <w:rFonts w:ascii="Cascadia Mono" w:hAnsi="Cascadia Mono" w:cs="Cascadia Mono"/>
           <w:color w:val="000000"/>
@@ -13993,14 +14147,10 @@
           <w:szCs w:val="19"/>
           <w:lang w:val="en-AU"/>
         </w:rPr>
-      </w:pPr>
-    </w:p>
-    <w:p>
-      <w:pPr>
-        <w:autoSpaceDE w:val="0"/>
-        <w:autoSpaceDN w:val="0"/>
-        <w:adjustRightInd w:val="0"/>
-        <w:spacing w:after="0" w:line="240" w:lineRule="auto"/>
+        <w:t>roundNumber</w:t>
+      </w:r>
+      <w:proofErr w:type="spellEnd"/>
+      <w:r>
         <w:rPr>
           <w:rFonts w:ascii="Cascadia Mono" w:hAnsi="Cascadia Mono" w:cs="Cascadia Mono"/>
           <w:color w:val="000000"/>
@@ -14008,8 +14158,15 @@
           <w:szCs w:val="19"/>
           <w:lang w:val="en-AU"/>
         </w:rPr>
-      </w:pPr>
-      <w:r>
+        <w:t>++);</w:t>
+      </w:r>
+    </w:p>
+    <w:p>
+      <w:pPr>
+        <w:autoSpaceDE w:val="0"/>
+        <w:autoSpaceDN w:val="0"/>
+        <w:adjustRightInd w:val="0"/>
+        <w:spacing w:after="0" w:line="240" w:lineRule="auto"/>
         <w:rPr>
           <w:rFonts w:ascii="Cascadia Mono" w:hAnsi="Cascadia Mono" w:cs="Cascadia Mono"/>
           <w:color w:val="000000"/>
@@ -14017,6 +14174,55 @@
           <w:szCs w:val="19"/>
           <w:lang w:val="en-AU"/>
         </w:rPr>
+      </w:pPr>
+      <w:r>
+        <w:rPr>
+          <w:rFonts w:ascii="Cascadia Mono" w:hAnsi="Cascadia Mono" w:cs="Cascadia Mono"/>
+          <w:color w:val="000000"/>
+          <w:sz w:val="19"/>
+          <w:szCs w:val="19"/>
+          <w:lang w:val="en-AU"/>
+        </w:rPr>
+        <w:t xml:space="preserve">    }</w:t>
+      </w:r>
+    </w:p>
+    <w:p>
+      <w:pPr>
+        <w:autoSpaceDE w:val="0"/>
+        <w:autoSpaceDN w:val="0"/>
+        <w:adjustRightInd w:val="0"/>
+        <w:spacing w:after="0" w:line="240" w:lineRule="auto"/>
+        <w:rPr>
+          <w:rFonts w:ascii="Cascadia Mono" w:hAnsi="Cascadia Mono" w:cs="Cascadia Mono"/>
+          <w:color w:val="000000"/>
+          <w:sz w:val="19"/>
+          <w:szCs w:val="19"/>
+          <w:lang w:val="en-AU"/>
+        </w:rPr>
+      </w:pPr>
+    </w:p>
+    <w:p>
+      <w:pPr>
+        <w:autoSpaceDE w:val="0"/>
+        <w:autoSpaceDN w:val="0"/>
+        <w:adjustRightInd w:val="0"/>
+        <w:spacing w:after="0" w:line="240" w:lineRule="auto"/>
+        <w:rPr>
+          <w:rFonts w:ascii="Cascadia Mono" w:hAnsi="Cascadia Mono" w:cs="Cascadia Mono"/>
+          <w:color w:val="000000"/>
+          <w:sz w:val="19"/>
+          <w:szCs w:val="19"/>
+          <w:lang w:val="en-AU"/>
+        </w:rPr>
+      </w:pPr>
+      <w:r>
+        <w:rPr>
+          <w:rFonts w:ascii="Cascadia Mono" w:hAnsi="Cascadia Mono" w:cs="Cascadia Mono"/>
+          <w:color w:val="000000"/>
+          <w:sz w:val="19"/>
+          <w:szCs w:val="19"/>
+          <w:lang w:val="en-AU"/>
+        </w:rPr>
         <w:t xml:space="preserve">    </w:t>
       </w:r>
       <w:r>
@@ -14057,15 +14263,10 @@
           <w:szCs w:val="19"/>
           <w:lang w:val="en-AU"/>
         </w:rPr>
-        <w:t xml:space="preserve"> LoadRound()</w:t>
-      </w:r>
-    </w:p>
-    <w:p>
-      <w:pPr>
-        <w:autoSpaceDE w:val="0"/>
-        <w:autoSpaceDN w:val="0"/>
-        <w:adjustRightInd w:val="0"/>
-        <w:spacing w:after="0" w:line="240" w:lineRule="auto"/>
+        <w:t xml:space="preserve"> </w:t>
+      </w:r>
+      <w:proofErr w:type="spellStart"/>
+      <w:r>
         <w:rPr>
           <w:rFonts w:ascii="Cascadia Mono" w:hAnsi="Cascadia Mono" w:cs="Cascadia Mono"/>
           <w:color w:val="000000"/>
@@ -14073,7 +14274,9 @@
           <w:szCs w:val="19"/>
           <w:lang w:val="en-AU"/>
         </w:rPr>
-      </w:pPr>
+        <w:t>LoadRound</w:t>
+      </w:r>
+      <w:proofErr w:type="spellEnd"/>
       <w:r>
         <w:rPr>
           <w:rFonts w:ascii="Cascadia Mono" w:hAnsi="Cascadia Mono" w:cs="Cascadia Mono"/>
@@ -14082,7 +14285,7 @@
           <w:szCs w:val="19"/>
           <w:lang w:val="en-AU"/>
         </w:rPr>
-        <w:t xml:space="preserve">    {</w:t>
+        <w:t>()</w:t>
       </w:r>
     </w:p>
     <w:p>
@@ -14107,7 +14310,76 @@
           <w:szCs w:val="19"/>
           <w:lang w:val="en-AU"/>
         </w:rPr>
-        <w:t xml:space="preserve">        roundNumber = PlayerPrefs.GetInt(</w:t>
+        <w:t xml:space="preserve">    {</w:t>
+      </w:r>
+    </w:p>
+    <w:p>
+      <w:pPr>
+        <w:autoSpaceDE w:val="0"/>
+        <w:autoSpaceDN w:val="0"/>
+        <w:adjustRightInd w:val="0"/>
+        <w:spacing w:after="0" w:line="240" w:lineRule="auto"/>
+        <w:rPr>
+          <w:rFonts w:ascii="Cascadia Mono" w:hAnsi="Cascadia Mono" w:cs="Cascadia Mono"/>
+          <w:color w:val="000000"/>
+          <w:sz w:val="19"/>
+          <w:szCs w:val="19"/>
+          <w:lang w:val="en-AU"/>
+        </w:rPr>
+      </w:pPr>
+      <w:r>
+        <w:rPr>
+          <w:rFonts w:ascii="Cascadia Mono" w:hAnsi="Cascadia Mono" w:cs="Cascadia Mono"/>
+          <w:color w:val="000000"/>
+          <w:sz w:val="19"/>
+          <w:szCs w:val="19"/>
+          <w:lang w:val="en-AU"/>
+        </w:rPr>
+        <w:t xml:space="preserve">        </w:t>
+      </w:r>
+      <w:proofErr w:type="spellStart"/>
+      <w:r>
+        <w:rPr>
+          <w:rFonts w:ascii="Cascadia Mono" w:hAnsi="Cascadia Mono" w:cs="Cascadia Mono"/>
+          <w:color w:val="000000"/>
+          <w:sz w:val="19"/>
+          <w:szCs w:val="19"/>
+          <w:lang w:val="en-AU"/>
+        </w:rPr>
+        <w:t>roundNumber</w:t>
+      </w:r>
+      <w:proofErr w:type="spellEnd"/>
+      <w:r>
+        <w:rPr>
+          <w:rFonts w:ascii="Cascadia Mono" w:hAnsi="Cascadia Mono" w:cs="Cascadia Mono"/>
+          <w:color w:val="000000"/>
+          <w:sz w:val="19"/>
+          <w:szCs w:val="19"/>
+          <w:lang w:val="en-AU"/>
+        </w:rPr>
+        <w:t xml:space="preserve"> = </w:t>
+      </w:r>
+      <w:proofErr w:type="spellStart"/>
+      <w:r>
+        <w:rPr>
+          <w:rFonts w:ascii="Cascadia Mono" w:hAnsi="Cascadia Mono" w:cs="Cascadia Mono"/>
+          <w:color w:val="000000"/>
+          <w:sz w:val="19"/>
+          <w:szCs w:val="19"/>
+          <w:lang w:val="en-AU"/>
+        </w:rPr>
+        <w:t>PlayerPrefs.GetInt</w:t>
+      </w:r>
+      <w:proofErr w:type="spellEnd"/>
+      <w:r>
+        <w:rPr>
+          <w:rFonts w:ascii="Cascadia Mono" w:hAnsi="Cascadia Mono" w:cs="Cascadia Mono"/>
+          <w:color w:val="000000"/>
+          <w:sz w:val="19"/>
+          <w:szCs w:val="19"/>
+          <w:lang w:val="en-AU"/>
+        </w:rPr>
+        <w:t>(</w:t>
       </w:r>
       <w:r>
         <w:rPr>
@@ -14261,15 +14533,10 @@
           <w:szCs w:val="19"/>
           <w:lang w:val="en-AU"/>
         </w:rPr>
-        <w:t xml:space="preserve"> winningDoor;</w:t>
-      </w:r>
-    </w:p>
-    <w:p>
-      <w:pPr>
-        <w:autoSpaceDE w:val="0"/>
-        <w:autoSpaceDN w:val="0"/>
-        <w:adjustRightInd w:val="0"/>
-        <w:spacing w:after="0" w:line="240" w:lineRule="auto"/>
+        <w:t xml:space="preserve"> </w:t>
+      </w:r>
+      <w:proofErr w:type="spellStart"/>
+      <w:r>
         <w:rPr>
           <w:rFonts w:ascii="Cascadia Mono" w:hAnsi="Cascadia Mono" w:cs="Cascadia Mono"/>
           <w:color w:val="000000"/>
@@ -14277,7 +14544,9 @@
           <w:szCs w:val="19"/>
           <w:lang w:val="en-AU"/>
         </w:rPr>
-      </w:pPr>
+        <w:t>winningDoor</w:t>
+      </w:r>
+      <w:proofErr w:type="spellEnd"/>
       <w:r>
         <w:rPr>
           <w:rFonts w:ascii="Cascadia Mono" w:hAnsi="Cascadia Mono" w:cs="Cascadia Mono"/>
@@ -14286,6 +14555,31 @@
           <w:szCs w:val="19"/>
           <w:lang w:val="en-AU"/>
         </w:rPr>
+        <w:t>;</w:t>
+      </w:r>
+    </w:p>
+    <w:p>
+      <w:pPr>
+        <w:autoSpaceDE w:val="0"/>
+        <w:autoSpaceDN w:val="0"/>
+        <w:adjustRightInd w:val="0"/>
+        <w:spacing w:after="0" w:line="240" w:lineRule="auto"/>
+        <w:rPr>
+          <w:rFonts w:ascii="Cascadia Mono" w:hAnsi="Cascadia Mono" w:cs="Cascadia Mono"/>
+          <w:color w:val="000000"/>
+          <w:sz w:val="19"/>
+          <w:szCs w:val="19"/>
+          <w:lang w:val="en-AU"/>
+        </w:rPr>
+      </w:pPr>
+      <w:r>
+        <w:rPr>
+          <w:rFonts w:ascii="Cascadia Mono" w:hAnsi="Cascadia Mono" w:cs="Cascadia Mono"/>
+          <w:color w:val="000000"/>
+          <w:sz w:val="19"/>
+          <w:szCs w:val="19"/>
+          <w:lang w:val="en-AU"/>
+        </w:rPr>
         <w:t xml:space="preserve">    </w:t>
       </w:r>
       <w:r>
@@ -14326,10 +14620,9 @@
           <w:szCs w:val="19"/>
           <w:lang w:val="en-AU"/>
         </w:rPr>
-        <w:t xml:space="preserve"> playerChoice;</w:t>
-      </w:r>
-    </w:p>
-    <w:p>
+        <w:t xml:space="preserve"> </w:t>
+      </w:r>
+      <w:proofErr w:type="spellStart"/>
       <w:r>
         <w:rPr>
           <w:rFonts w:ascii="Cascadia Mono" w:hAnsi="Cascadia Mono" w:cs="Cascadia Mono"/>
@@ -14338,6 +14631,29 @@
           <w:szCs w:val="19"/>
           <w:lang w:val="en-AU"/>
         </w:rPr>
+        <w:t>playerChoice</w:t>
+      </w:r>
+      <w:proofErr w:type="spellEnd"/>
+      <w:r>
+        <w:rPr>
+          <w:rFonts w:ascii="Cascadia Mono" w:hAnsi="Cascadia Mono" w:cs="Cascadia Mono"/>
+          <w:color w:val="000000"/>
+          <w:sz w:val="19"/>
+          <w:szCs w:val="19"/>
+          <w:lang w:val="en-AU"/>
+        </w:rPr>
+        <w:t>;</w:t>
+      </w:r>
+    </w:p>
+    <w:p>
+      <w:r>
+        <w:rPr>
+          <w:rFonts w:ascii="Cascadia Mono" w:hAnsi="Cascadia Mono" w:cs="Cascadia Mono"/>
+          <w:color w:val="000000"/>
+          <w:sz w:val="19"/>
+          <w:szCs w:val="19"/>
+          <w:lang w:val="en-AU"/>
+        </w:rPr>
         <w:t xml:space="preserve">    </w:t>
       </w:r>
       <w:r>
@@ -14378,7 +14694,29 @@
           <w:szCs w:val="19"/>
           <w:lang w:val="en-AU"/>
         </w:rPr>
-        <w:t xml:space="preserve"> swapOrStay;</w:t>
+        <w:t xml:space="preserve"> </w:t>
+      </w:r>
+      <w:proofErr w:type="spellStart"/>
+      <w:r>
+        <w:rPr>
+          <w:rFonts w:ascii="Cascadia Mono" w:hAnsi="Cascadia Mono" w:cs="Cascadia Mono"/>
+          <w:color w:val="000000"/>
+          <w:sz w:val="19"/>
+          <w:szCs w:val="19"/>
+          <w:lang w:val="en-AU"/>
+        </w:rPr>
+        <w:t>swapOrStay</w:t>
+      </w:r>
+      <w:proofErr w:type="spellEnd"/>
+      <w:r>
+        <w:rPr>
+          <w:rFonts w:ascii="Cascadia Mono" w:hAnsi="Cascadia Mono" w:cs="Cascadia Mono"/>
+          <w:color w:val="000000"/>
+          <w:sz w:val="19"/>
+          <w:szCs w:val="19"/>
+          <w:lang w:val="en-AU"/>
+        </w:rPr>
+        <w:t>;</w:t>
       </w:r>
     </w:p>
     <w:p>
@@ -14459,7 +14797,23 @@
         </w:numPr>
       </w:pPr>
       <w:r>
-        <w:t>Changing material colours on collision: visible change of colour and updated variables</w:t>
+        <w:t xml:space="preserve">Changing material </w:t>
+      </w:r>
+      <w:proofErr w:type="spellStart"/>
+      <w:r>
+        <w:t>colours</w:t>
+      </w:r>
+      <w:proofErr w:type="spellEnd"/>
+      <w:r>
+        <w:t xml:space="preserve"> on collision: visible change of </w:t>
+      </w:r>
+      <w:proofErr w:type="spellStart"/>
+      <w:r>
+        <w:t>colour</w:t>
+      </w:r>
+      <w:proofErr w:type="spellEnd"/>
+      <w:r>
+        <w:t xml:space="preserve"> and updated variables</w:t>
       </w:r>
       <w:r>
         <w:t>.</w:t>
@@ -14535,11 +14889,6 @@
       <w:pPr>
         <w:pStyle w:val="ListParagraph"/>
       </w:pPr>
-    </w:p>
-    <w:p>
-      <w:pPr>
-        <w:pStyle w:val="ListParagraph"/>
-      </w:pPr>
       <w:r>
         <w:t>Ri</w:t>
       </w:r>
@@ -14786,7 +15135,13 @@
         </w:numPr>
       </w:pPr>
       <w:r>
-        <w:t xml:space="preserve">C# is easier to learn and develop  skills with compared to some other languages, such as C++, which can require extra programming for memory management. </w:t>
+        <w:t xml:space="preserve">C# is easier to learn and </w:t>
+      </w:r>
+      <w:r>
+        <w:t>develop skills</w:t>
+      </w:r>
+      <w:r>
+        <w:t xml:space="preserve"> with compared to some other languages, such as C++, which can require extra programming for memory management. </w:t>
       </w:r>
     </w:p>
     <w:p>
@@ -19738,19 +20093,6 @@
 </file>
 
 <file path=customXml/item3.xml><?xml version="1.0" encoding="utf-8"?>
-<b:Sources xmlns:b="http://schemas.openxmlformats.org/officeDocument/2006/bibliography" xmlns="http://schemas.openxmlformats.org/officeDocument/2006/bibliography" SelectedStyle="\APASixthEditionOfficeOnline.xsl" StyleName="APA" Version="6"/>
-</file>
-
-<file path=customXml/item4.xml><?xml version="1.0" encoding="utf-8"?>
-<?mso-contentType ?>
-<FormTemplates xmlns="http://schemas.microsoft.com/sharepoint/v3/contenttype/forms">
-  <Display>DocumentLibraryForm</Display>
-  <Edit>DocumentLibraryForm</Edit>
-  <New>DocumentLibraryForm</New>
-</FormTemplates>
-</file>
-
-<file path=customXml/item5.xml><?xml version="1.0" encoding="utf-8"?>
 <ct:contentTypeSchema xmlns:ct="http://schemas.microsoft.com/office/2006/metadata/contentType" xmlns:ma="http://schemas.microsoft.com/office/2006/metadata/properties/metaAttributes" ct:_="" ma:_="" ma:contentTypeName="Document" ma:contentTypeID="0x010100F682EABD125EA04597160BBACCB99B84" ma:contentTypeVersion="12" ma:contentTypeDescription="Create a new document." ma:contentTypeScope="" ma:versionID="1f7b9241901653cb8e8e2513e4eacc18">
   <xsd:schema xmlns:xsd="http://www.w3.org/2001/XMLSchema" xmlns:xs="http://www.w3.org/2001/XMLSchema" xmlns:p="http://schemas.microsoft.com/office/2006/metadata/properties" xmlns:ns2="07cce016-ebc1-4b6e-83bd-1469fecc331f" xmlns:ns3="5e063deb-4425-4888-a9ea-4cbabe94cb5c" targetNamespace="http://schemas.microsoft.com/office/2006/metadata/properties" ma:root="true" ma:fieldsID="d90636eb97fb8353444fd41c80d5f179" ns2:_="" ns3:_="">
     <xsd:import namespace="07cce016-ebc1-4b6e-83bd-1469fecc331f"/>
@@ -19967,6 +20309,19 @@
 </ct:contentTypeSchema>
 </file>
 
+<file path=customXml/item4.xml><?xml version="1.0" encoding="utf-8"?>
+<?mso-contentType ?>
+<FormTemplates xmlns="http://schemas.microsoft.com/sharepoint/v3/contenttype/forms">
+  <Display>DocumentLibraryForm</Display>
+  <Edit>DocumentLibraryForm</Edit>
+  <New>DocumentLibraryForm</New>
+</FormTemplates>
+</file>
+
+<file path=customXml/item5.xml><?xml version="1.0" encoding="utf-8"?>
+<b:Sources xmlns:b="http://schemas.openxmlformats.org/officeDocument/2006/bibliography" xmlns="http://schemas.openxmlformats.org/officeDocument/2006/bibliography" SelectedStyle="\APASixthEditionOfficeOnline.xsl" StyleName="APA" Version="6"/>
+</file>
+
 <file path=customXml/itemProps1.xml><?xml version="1.0" encoding="utf-8"?>
 <ds:datastoreItem xmlns:ds="http://schemas.openxmlformats.org/officeDocument/2006/customXml" ds:itemID="{55AF091B-3C7A-41E3-B477-F2FDAA23CFDA}">
   <ds:schemaRefs>
@@ -19985,22 +20340,6 @@
 </file>
 
 <file path=customXml/itemProps3.xml><?xml version="1.0" encoding="utf-8"?>
-<ds:datastoreItem xmlns:ds="http://schemas.openxmlformats.org/officeDocument/2006/customXml" ds:itemID="{7B9B81BD-7928-45B7-A28F-354C642B2607}">
-  <ds:schemaRefs>
-    <ds:schemaRef ds:uri="http://schemas.openxmlformats.org/officeDocument/2006/bibliography"/>
-  </ds:schemaRefs>
-</ds:datastoreItem>
-</file>
-
-<file path=customXml/itemProps4.xml><?xml version="1.0" encoding="utf-8"?>
-<ds:datastoreItem xmlns:ds="http://schemas.openxmlformats.org/officeDocument/2006/customXml" ds:itemID="{26BADB16-F778-4390-B3BD-D305E5FB0029}">
-  <ds:schemaRefs>
-    <ds:schemaRef ds:uri="http://schemas.microsoft.com/sharepoint/v3/contenttype/forms"/>
-  </ds:schemaRefs>
-</ds:datastoreItem>
-</file>
-
-<file path=customXml/itemProps5.xml><?xml version="1.0" encoding="utf-8"?>
 <ds:datastoreItem xmlns:ds="http://schemas.openxmlformats.org/officeDocument/2006/customXml" ds:itemID="{A31A73E4-B87B-410C-B158-6B9A428567D1}">
   <ds:schemaRefs>
     <ds:schemaRef ds:uri="http://schemas.microsoft.com/office/2006/metadata/contentType"/>
@@ -20017,4 +20356,20 @@
     <ds:schemaRef ds:uri="http://schemas.microsoft.com/internal/obd"/>
   </ds:schemaRefs>
 </ds:datastoreItem>
+</file>
+
+<file path=customXml/itemProps4.xml><?xml version="1.0" encoding="utf-8"?>
+<ds:datastoreItem xmlns:ds="http://schemas.openxmlformats.org/officeDocument/2006/customXml" ds:itemID="{26BADB16-F778-4390-B3BD-D305E5FB0029}">
+  <ds:schemaRefs>
+    <ds:schemaRef ds:uri="http://schemas.microsoft.com/sharepoint/v3/contenttype/forms"/>
+  </ds:schemaRefs>
+</ds:datastoreItem>
+</file>
+
+<file path=customXml/itemProps5.xml><?xml version="1.0" encoding="utf-8"?>
+<ds:datastoreItem xmlns:ds="http://schemas.openxmlformats.org/officeDocument/2006/customXml" ds:itemID="{7B9B81BD-7928-45B7-A28F-354C642B2607}">
+  <ds:schemaRefs>
+    <ds:schemaRef ds:uri="http://schemas.openxmlformats.org/officeDocument/2006/bibliography"/>
+  </ds:schemaRefs>
+</ds:datastoreItem>
 </file>
</xml_diff>